<commit_message>
Work on improving sections and rearrange sections
</commit_message>
<xml_diff>
--- a/daniel_tisza_kandidaatintutkielma.docx
+++ b/daniel_tisza_kandidaatintutkielma.docx
@@ -1254,7 +1254,7 @@
         </w:rPr>
         <w:fldChar w:fldCharType="separate"/>
       </w:r>
-      <w:hyperlink w:anchor="_Toc100380444" w:history="1">
+      <w:hyperlink w:anchor="_Toc100381535" w:history="1">
         <w:r>
           <w:rPr>
             <w:rStyle w:val="Hyperlink"/>
@@ -1299,7 +1299,7 @@
             <w:noProof/>
             <w:webHidden/>
           </w:rPr>
-          <w:instrText xml:space="preserve"> PAGEREF _Toc100380444 \h </w:instrText>
+          <w:instrText xml:space="preserve"> PAGEREF _Toc100381535 \h </w:instrText>
         </w:r>
         <w:r>
           <w:rPr>
@@ -1342,7 +1342,7 @@
           <w:lang w:eastAsia="fi-FI" w:bidi="ar-SA"/>
         </w:rPr>
       </w:pPr>
-      <w:hyperlink w:anchor="_Toc100380445" w:history="1">
+      <w:hyperlink w:anchor="_Toc100381536" w:history="1">
         <w:r>
           <w:rPr>
             <w:rStyle w:val="Hyperlink"/>
@@ -1387,7 +1387,7 @@
             <w:noProof/>
             <w:webHidden/>
           </w:rPr>
-          <w:instrText xml:space="preserve"> PAGEREF _Toc100380445 \h </w:instrText>
+          <w:instrText xml:space="preserve"> PAGEREF _Toc100381536 \h </w:instrText>
         </w:r>
         <w:r>
           <w:rPr>
@@ -1430,7 +1430,7 @@
           <w:lang w:eastAsia="fi-FI" w:bidi="ar-SA"/>
         </w:rPr>
       </w:pPr>
-      <w:hyperlink w:anchor="_Toc100380446" w:history="1">
+      <w:hyperlink w:anchor="_Toc100381537" w:history="1">
         <w:r>
           <w:rPr>
             <w:rStyle w:val="Hyperlink"/>
@@ -1475,7 +1475,7 @@
             <w:noProof/>
             <w:webHidden/>
           </w:rPr>
-          <w:instrText xml:space="preserve"> PAGEREF _Toc100380446 \h </w:instrText>
+          <w:instrText xml:space="preserve"> PAGEREF _Toc100381537 \h </w:instrText>
         </w:r>
         <w:r>
           <w:rPr>
@@ -1518,7 +1518,7 @@
           <w:lang w:eastAsia="fi-FI" w:bidi="ar-SA"/>
         </w:rPr>
       </w:pPr>
-      <w:hyperlink w:anchor="_Toc100380447" w:history="1">
+      <w:hyperlink w:anchor="_Toc100381538" w:history="1">
         <w:r>
           <w:rPr>
             <w:rStyle w:val="Hyperlink"/>
@@ -1563,7 +1563,7 @@
             <w:noProof/>
             <w:webHidden/>
           </w:rPr>
-          <w:instrText xml:space="preserve"> PAGEREF _Toc100380447 \h </w:instrText>
+          <w:instrText xml:space="preserve"> PAGEREF _Toc100381538 \h </w:instrText>
         </w:r>
         <w:r>
           <w:rPr>
@@ -1606,7 +1606,7 @@
           <w:lang w:eastAsia="fi-FI" w:bidi="ar-SA"/>
         </w:rPr>
       </w:pPr>
-      <w:hyperlink w:anchor="_Toc100380448" w:history="1">
+      <w:hyperlink w:anchor="_Toc100381539" w:history="1">
         <w:r>
           <w:rPr>
             <w:rStyle w:val="Hyperlink"/>
@@ -1651,7 +1651,7 @@
             <w:noProof/>
             <w:webHidden/>
           </w:rPr>
-          <w:instrText xml:space="preserve"> PAGEREF _Toc100380448 \h </w:instrText>
+          <w:instrText xml:space="preserve"> PAGEREF _Toc100381539 \h </w:instrText>
         </w:r>
         <w:r>
           <w:rPr>
@@ -1694,7 +1694,7 @@
           <w:lang w:eastAsia="fi-FI" w:bidi="ar-SA"/>
         </w:rPr>
       </w:pPr>
-      <w:hyperlink w:anchor="_Toc100380449" w:history="1">
+      <w:hyperlink w:anchor="_Toc100381540" w:history="1">
         <w:r>
           <w:rPr>
             <w:rStyle w:val="Hyperlink"/>
@@ -1739,7 +1739,7 @@
             <w:noProof/>
             <w:webHidden/>
           </w:rPr>
-          <w:instrText xml:space="preserve"> PAGEREF _Toc100380449 \h </w:instrText>
+          <w:instrText xml:space="preserve"> PAGEREF _Toc100381540 \h </w:instrText>
         </w:r>
         <w:r>
           <w:rPr>
@@ -1782,7 +1782,7 @@
           <w:lang w:eastAsia="fi-FI" w:bidi="ar-SA"/>
         </w:rPr>
       </w:pPr>
-      <w:hyperlink w:anchor="_Toc100380450" w:history="1">
+      <w:hyperlink w:anchor="_Toc100381541" w:history="1">
         <w:r>
           <w:rPr>
             <w:rStyle w:val="Hyperlink"/>
@@ -1827,7 +1827,7 @@
             <w:noProof/>
             <w:webHidden/>
           </w:rPr>
-          <w:instrText xml:space="preserve"> PAGEREF _Toc100380450 \h </w:instrText>
+          <w:instrText xml:space="preserve"> PAGEREF _Toc100381541 \h </w:instrText>
         </w:r>
         <w:r>
           <w:rPr>
@@ -1870,7 +1870,7 @@
           <w:lang w:eastAsia="fi-FI" w:bidi="ar-SA"/>
         </w:rPr>
       </w:pPr>
-      <w:hyperlink w:anchor="_Toc100380451" w:history="1">
+      <w:hyperlink w:anchor="_Toc100381542" w:history="1">
         <w:r>
           <w:rPr>
             <w:rStyle w:val="Hyperlink"/>
@@ -1915,7 +1915,7 @@
             <w:noProof/>
             <w:webHidden/>
           </w:rPr>
-          <w:instrText xml:space="preserve"> PAGEREF _Toc100380451 \h </w:instrText>
+          <w:instrText xml:space="preserve"> PAGEREF _Toc100381542 \h </w:instrText>
         </w:r>
         <w:r>
           <w:rPr>
@@ -1958,7 +1958,7 @@
           <w:lang w:eastAsia="fi-FI" w:bidi="ar-SA"/>
         </w:rPr>
       </w:pPr>
-      <w:hyperlink w:anchor="_Toc100380452" w:history="1">
+      <w:hyperlink w:anchor="_Toc100381543" w:history="1">
         <w:r>
           <w:rPr>
             <w:rStyle w:val="Hyperlink"/>
@@ -2003,7 +2003,7 @@
             <w:noProof/>
             <w:webHidden/>
           </w:rPr>
-          <w:instrText xml:space="preserve"> PAGEREF _Toc100380452 \h </w:instrText>
+          <w:instrText xml:space="preserve"> PAGEREF _Toc100381543 \h </w:instrText>
         </w:r>
         <w:r>
           <w:rPr>
@@ -2046,7 +2046,7 @@
           <w:lang w:eastAsia="fi-FI" w:bidi="ar-SA"/>
         </w:rPr>
       </w:pPr>
-      <w:hyperlink w:anchor="_Toc100380453" w:history="1">
+      <w:hyperlink w:anchor="_Toc100381544" w:history="1">
         <w:r>
           <w:rPr>
             <w:rStyle w:val="Hyperlink"/>
@@ -2091,7 +2091,7 @@
             <w:noProof/>
             <w:webHidden/>
           </w:rPr>
-          <w:instrText xml:space="preserve"> PAGEREF _Toc100380453 \h </w:instrText>
+          <w:instrText xml:space="preserve"> PAGEREF _Toc100381544 \h </w:instrText>
         </w:r>
         <w:r>
           <w:rPr>
@@ -2134,7 +2134,7 @@
           <w:lang w:eastAsia="fi-FI" w:bidi="ar-SA"/>
         </w:rPr>
       </w:pPr>
-      <w:hyperlink w:anchor="_Toc100380454" w:history="1">
+      <w:hyperlink w:anchor="_Toc100381545" w:history="1">
         <w:r>
           <w:rPr>
             <w:rStyle w:val="Hyperlink"/>
@@ -2179,7 +2179,7 @@
             <w:noProof/>
             <w:webHidden/>
           </w:rPr>
-          <w:instrText xml:space="preserve"> PAGEREF _Toc100380454 \h </w:instrText>
+          <w:instrText xml:space="preserve"> PAGEREF _Toc100381545 \h </w:instrText>
         </w:r>
         <w:r>
           <w:rPr>
@@ -2222,7 +2222,7 @@
           <w:lang w:eastAsia="fi-FI" w:bidi="ar-SA"/>
         </w:rPr>
       </w:pPr>
-      <w:hyperlink w:anchor="_Toc100380455" w:history="1">
+      <w:hyperlink w:anchor="_Toc100381546" w:history="1">
         <w:r>
           <w:rPr>
             <w:rStyle w:val="Hyperlink"/>
@@ -2267,7 +2267,7 @@
             <w:noProof/>
             <w:webHidden/>
           </w:rPr>
-          <w:instrText xml:space="preserve"> PAGEREF _Toc100380455 \h </w:instrText>
+          <w:instrText xml:space="preserve"> PAGEREF _Toc100381546 \h </w:instrText>
         </w:r>
         <w:r>
           <w:rPr>
@@ -2310,7 +2310,7 @@
           <w:lang w:eastAsia="fi-FI" w:bidi="ar-SA"/>
         </w:rPr>
       </w:pPr>
-      <w:hyperlink w:anchor="_Toc100380456" w:history="1">
+      <w:hyperlink w:anchor="_Toc100381547" w:history="1">
         <w:r>
           <w:rPr>
             <w:rStyle w:val="Hyperlink"/>
@@ -2355,7 +2355,7 @@
             <w:noProof/>
             <w:webHidden/>
           </w:rPr>
-          <w:instrText xml:space="preserve"> PAGEREF _Toc100380456 \h </w:instrText>
+          <w:instrText xml:space="preserve"> PAGEREF _Toc100381547 \h </w:instrText>
         </w:r>
         <w:r>
           <w:rPr>
@@ -2398,7 +2398,7 @@
           <w:lang w:eastAsia="fi-FI" w:bidi="ar-SA"/>
         </w:rPr>
       </w:pPr>
-      <w:hyperlink w:anchor="_Toc100380457" w:history="1">
+      <w:hyperlink w:anchor="_Toc100381548" w:history="1">
         <w:r>
           <w:rPr>
             <w:rStyle w:val="Hyperlink"/>
@@ -2443,7 +2443,7 @@
             <w:noProof/>
             <w:webHidden/>
           </w:rPr>
-          <w:instrText xml:space="preserve"> PAGEREF _Toc100380457 \h </w:instrText>
+          <w:instrText xml:space="preserve"> PAGEREF _Toc100381548 \h </w:instrText>
         </w:r>
         <w:r>
           <w:rPr>
@@ -2486,7 +2486,7 @@
           <w:lang w:eastAsia="fi-FI" w:bidi="ar-SA"/>
         </w:rPr>
       </w:pPr>
-      <w:hyperlink w:anchor="_Toc100380458" w:history="1">
+      <w:hyperlink w:anchor="_Toc100381549" w:history="1">
         <w:r>
           <w:rPr>
             <w:rStyle w:val="Hyperlink"/>
@@ -2531,7 +2531,7 @@
             <w:noProof/>
             <w:webHidden/>
           </w:rPr>
-          <w:instrText xml:space="preserve"> PAGEREF _Toc100380458 \h </w:instrText>
+          <w:instrText xml:space="preserve"> PAGEREF _Toc100381549 \h </w:instrText>
         </w:r>
         <w:r>
           <w:rPr>
@@ -2574,7 +2574,7 @@
           <w:lang w:eastAsia="fi-FI" w:bidi="ar-SA"/>
         </w:rPr>
       </w:pPr>
-      <w:hyperlink w:anchor="_Toc100380459" w:history="1">
+      <w:hyperlink w:anchor="_Toc100381550" w:history="1">
         <w:r>
           <w:rPr>
             <w:rStyle w:val="Hyperlink"/>
@@ -2619,7 +2619,7 @@
             <w:noProof/>
             <w:webHidden/>
           </w:rPr>
-          <w:instrText xml:space="preserve"> PAGEREF _Toc100380459 \h </w:instrText>
+          <w:instrText xml:space="preserve"> PAGEREF _Toc100381550 \h </w:instrText>
         </w:r>
         <w:r>
           <w:rPr>
@@ -2662,7 +2662,7 @@
           <w:lang w:eastAsia="fi-FI" w:bidi="ar-SA"/>
         </w:rPr>
       </w:pPr>
-      <w:hyperlink w:anchor="_Toc100380460" w:history="1">
+      <w:hyperlink w:anchor="_Toc100381551" w:history="1">
         <w:r>
           <w:rPr>
             <w:rStyle w:val="Hyperlink"/>
@@ -2707,7 +2707,7 @@
             <w:noProof/>
             <w:webHidden/>
           </w:rPr>
-          <w:instrText xml:space="preserve"> PAGEREF _Toc100380460 \h </w:instrText>
+          <w:instrText xml:space="preserve"> PAGEREF _Toc100381551 \h </w:instrText>
         </w:r>
         <w:r>
           <w:rPr>
@@ -2750,7 +2750,7 @@
           <w:lang w:eastAsia="fi-FI" w:bidi="ar-SA"/>
         </w:rPr>
       </w:pPr>
-      <w:hyperlink w:anchor="_Toc100380461" w:history="1">
+      <w:hyperlink w:anchor="_Toc100381552" w:history="1">
         <w:r>
           <w:rPr>
             <w:rStyle w:val="Hyperlink"/>
@@ -2795,7 +2795,7 @@
             <w:noProof/>
             <w:webHidden/>
           </w:rPr>
-          <w:instrText xml:space="preserve"> PAGEREF _Toc100380461 \h </w:instrText>
+          <w:instrText xml:space="preserve"> PAGEREF _Toc100381552 \h </w:instrText>
         </w:r>
         <w:r>
           <w:rPr>
@@ -2838,7 +2838,7 @@
           <w:lang w:eastAsia="fi-FI" w:bidi="ar-SA"/>
         </w:rPr>
       </w:pPr>
-      <w:hyperlink w:anchor="_Toc100380462" w:history="1">
+      <w:hyperlink w:anchor="_Toc100381553" w:history="1">
         <w:r>
           <w:rPr>
             <w:rStyle w:val="Hyperlink"/>
@@ -2883,7 +2883,7 @@
             <w:noProof/>
             <w:webHidden/>
           </w:rPr>
-          <w:instrText xml:space="preserve"> PAGEREF _Toc100380462 \h </w:instrText>
+          <w:instrText xml:space="preserve"> PAGEREF _Toc100381553 \h </w:instrText>
         </w:r>
         <w:r>
           <w:rPr>
@@ -2926,7 +2926,7 @@
           <w:lang w:eastAsia="fi-FI" w:bidi="ar-SA"/>
         </w:rPr>
       </w:pPr>
-      <w:hyperlink w:anchor="_Toc100380463" w:history="1">
+      <w:hyperlink w:anchor="_Toc100381554" w:history="1">
         <w:r>
           <w:rPr>
             <w:rStyle w:val="Hyperlink"/>
@@ -2971,7 +2971,7 @@
             <w:noProof/>
             <w:webHidden/>
           </w:rPr>
-          <w:instrText xml:space="preserve"> PAGEREF _Toc100380463 \h </w:instrText>
+          <w:instrText xml:space="preserve"> PAGEREF _Toc100381554 \h </w:instrText>
         </w:r>
         <w:r>
           <w:rPr>
@@ -3014,7 +3014,7 @@
           <w:lang w:eastAsia="fi-FI" w:bidi="ar-SA"/>
         </w:rPr>
       </w:pPr>
-      <w:hyperlink w:anchor="_Toc100380464" w:history="1">
+      <w:hyperlink w:anchor="_Toc100381555" w:history="1">
         <w:r>
           <w:rPr>
             <w:rStyle w:val="Hyperlink"/>
@@ -3059,7 +3059,7 @@
             <w:noProof/>
             <w:webHidden/>
           </w:rPr>
-          <w:instrText xml:space="preserve"> PAGEREF _Toc100380464 \h </w:instrText>
+          <w:instrText xml:space="preserve"> PAGEREF _Toc100381555 \h </w:instrText>
         </w:r>
         <w:r>
           <w:rPr>
@@ -3102,7 +3102,7 @@
           <w:lang w:eastAsia="fi-FI" w:bidi="ar-SA"/>
         </w:rPr>
       </w:pPr>
-      <w:hyperlink w:anchor="_Toc100380465" w:history="1">
+      <w:hyperlink w:anchor="_Toc100381556" w:history="1">
         <w:r>
           <w:rPr>
             <w:rStyle w:val="Hyperlink"/>
@@ -3147,7 +3147,7 @@
             <w:noProof/>
             <w:webHidden/>
           </w:rPr>
-          <w:instrText xml:space="preserve"> PAGEREF _Toc100380465 \h </w:instrText>
+          <w:instrText xml:space="preserve"> PAGEREF _Toc100381556 \h </w:instrText>
         </w:r>
         <w:r>
           <w:rPr>
@@ -3190,7 +3190,7 @@
           <w:lang w:eastAsia="fi-FI" w:bidi="ar-SA"/>
         </w:rPr>
       </w:pPr>
-      <w:hyperlink w:anchor="_Toc100380466" w:history="1">
+      <w:hyperlink w:anchor="_Toc100381557" w:history="1">
         <w:r>
           <w:rPr>
             <w:rStyle w:val="Hyperlink"/>
@@ -3235,7 +3235,7 @@
             <w:noProof/>
             <w:webHidden/>
           </w:rPr>
-          <w:instrText xml:space="preserve"> PAGEREF _Toc100380466 \h </w:instrText>
+          <w:instrText xml:space="preserve"> PAGEREF _Toc100381557 \h </w:instrText>
         </w:r>
         <w:r>
           <w:rPr>
@@ -3278,7 +3278,7 @@
           <w:lang w:eastAsia="fi-FI" w:bidi="ar-SA"/>
         </w:rPr>
       </w:pPr>
-      <w:hyperlink w:anchor="_Toc100380467" w:history="1">
+      <w:hyperlink w:anchor="_Toc100381558" w:history="1">
         <w:r>
           <w:rPr>
             <w:rStyle w:val="Hyperlink"/>
@@ -3302,7 +3302,7 @@
             <w:rStyle w:val="Hyperlink"/>
             <w:noProof/>
           </w:rPr>
-          <w:t>Genesys Zynq MpSoC FPGA</w:t>
+          <w:t>Zynq Ultrascale+ MPSoC FPGA</w:t>
         </w:r>
         <w:r>
           <w:rPr>
@@ -3323,7 +3323,7 @@
             <w:noProof/>
             <w:webHidden/>
           </w:rPr>
-          <w:instrText xml:space="preserve"> PAGEREF _Toc100380467 \h </w:instrText>
+          <w:instrText xml:space="preserve"> PAGEREF _Toc100381558 \h </w:instrText>
         </w:r>
         <w:r>
           <w:rPr>
@@ -3366,7 +3366,7 @@
           <w:lang w:eastAsia="fi-FI" w:bidi="ar-SA"/>
         </w:rPr>
       </w:pPr>
-      <w:hyperlink w:anchor="_Toc100380468" w:history="1">
+      <w:hyperlink w:anchor="_Toc100381559" w:history="1">
         <w:r>
           <w:rPr>
             <w:rStyle w:val="Hyperlink"/>
@@ -3390,7 +3390,7 @@
             <w:rStyle w:val="Hyperlink"/>
             <w:noProof/>
           </w:rPr>
-          <w:t>Hardware</w:t>
+          <w:t>Johdanto</w:t>
         </w:r>
         <w:r>
           <w:rPr>
@@ -3411,7 +3411,7 @@
             <w:noProof/>
             <w:webHidden/>
           </w:rPr>
-          <w:instrText xml:space="preserve"> PAGEREF _Toc100380468 \h </w:instrText>
+          <w:instrText xml:space="preserve"> PAGEREF _Toc100381559 \h </w:instrText>
         </w:r>
         <w:r>
           <w:rPr>
@@ -3454,7 +3454,7 @@
           <w:lang w:eastAsia="fi-FI" w:bidi="ar-SA"/>
         </w:rPr>
       </w:pPr>
-      <w:hyperlink w:anchor="_Toc100380469" w:history="1">
+      <w:hyperlink w:anchor="_Toc100381560" w:history="1">
         <w:r>
           <w:rPr>
             <w:rStyle w:val="Hyperlink"/>
@@ -3478,7 +3478,7 @@
             <w:rStyle w:val="Hyperlink"/>
             <w:noProof/>
           </w:rPr>
-          <w:t>Ohjelmistopakettien liitännät</w:t>
+          <w:t>Hardware</w:t>
         </w:r>
         <w:r>
           <w:rPr>
@@ -3499,7 +3499,7 @@
             <w:noProof/>
             <w:webHidden/>
           </w:rPr>
-          <w:instrText xml:space="preserve"> PAGEREF _Toc100380469 \h </w:instrText>
+          <w:instrText xml:space="preserve"> PAGEREF _Toc100381560 \h </w:instrText>
         </w:r>
         <w:r>
           <w:rPr>
@@ -3542,12 +3542,11 @@
           <w:lang w:eastAsia="fi-FI" w:bidi="ar-SA"/>
         </w:rPr>
       </w:pPr>
-      <w:hyperlink w:anchor="_Toc100380470" w:history="1">
+      <w:hyperlink w:anchor="_Toc100381561" w:history="1">
         <w:r>
           <w:rPr>
             <w:rStyle w:val="Hyperlink"/>
             <w:noProof/>
-            <w:lang w:val="en-US"/>
           </w:rPr>
           <w:t>3.3.3</w:t>
         </w:r>
@@ -3566,9 +3565,8 @@
           <w:rPr>
             <w:rStyle w:val="Hyperlink"/>
             <w:noProof/>
-            <w:lang w:val="en-US"/>
-          </w:rPr>
-          <w:t>Programmable System (PS)</w:t>
+          </w:rPr>
+          <w:t>Ohjelmistopakettien liitännät</w:t>
         </w:r>
         <w:r>
           <w:rPr>
@@ -3589,7 +3587,7 @@
             <w:noProof/>
             <w:webHidden/>
           </w:rPr>
-          <w:instrText xml:space="preserve"> PAGEREF _Toc100380470 \h </w:instrText>
+          <w:instrText xml:space="preserve"> PAGEREF _Toc100381561 \h </w:instrText>
         </w:r>
         <w:r>
           <w:rPr>
@@ -3609,7 +3607,7 @@
             <w:noProof/>
             <w:webHidden/>
           </w:rPr>
-          <w:t>37</w:t>
+          <w:t>36</w:t>
         </w:r>
         <w:r>
           <w:rPr>
@@ -3632,7 +3630,7 @@
           <w:lang w:eastAsia="fi-FI" w:bidi="ar-SA"/>
         </w:rPr>
       </w:pPr>
-      <w:hyperlink w:anchor="_Toc100380471" w:history="1">
+      <w:hyperlink w:anchor="_Toc100381562" w:history="1">
         <w:r>
           <w:rPr>
             <w:rStyle w:val="Hyperlink"/>
@@ -3658,6 +3656,96 @@
             <w:noProof/>
             <w:lang w:val="en-US"/>
           </w:rPr>
+          <w:t>Programmable System (PS)</w:t>
+        </w:r>
+        <w:r>
+          <w:rPr>
+            <w:noProof/>
+            <w:webHidden/>
+          </w:rPr>
+          <w:tab/>
+        </w:r>
+        <w:r>
+          <w:rPr>
+            <w:noProof/>
+            <w:webHidden/>
+          </w:rPr>
+          <w:fldChar w:fldCharType="begin"/>
+        </w:r>
+        <w:r>
+          <w:rPr>
+            <w:noProof/>
+            <w:webHidden/>
+          </w:rPr>
+          <w:instrText xml:space="preserve"> PAGEREF _Toc100381562 \h </w:instrText>
+        </w:r>
+        <w:r>
+          <w:rPr>
+            <w:noProof/>
+            <w:webHidden/>
+          </w:rPr>
+        </w:r>
+        <w:r>
+          <w:rPr>
+            <w:noProof/>
+            <w:webHidden/>
+          </w:rPr>
+          <w:fldChar w:fldCharType="separate"/>
+        </w:r>
+        <w:r>
+          <w:rPr>
+            <w:noProof/>
+            <w:webHidden/>
+          </w:rPr>
+          <w:t>37</w:t>
+        </w:r>
+        <w:r>
+          <w:rPr>
+            <w:noProof/>
+            <w:webHidden/>
+          </w:rPr>
+          <w:fldChar w:fldCharType="end"/>
+        </w:r>
+      </w:hyperlink>
+    </w:p>
+    <w:p>
+      <w:pPr>
+        <w:pStyle w:val="TOC3"/>
+        <w:rPr>
+          <w:rFonts w:eastAsiaTheme="minorEastAsia" w:cstheme="minorBidi"/>
+          <w:noProof/>
+          <w:kern w:val="0"/>
+          <w:sz w:val="22"/>
+          <w:szCs w:val="22"/>
+          <w:lang w:eastAsia="fi-FI" w:bidi="ar-SA"/>
+        </w:rPr>
+      </w:pPr>
+      <w:hyperlink w:anchor="_Toc100381563" w:history="1">
+        <w:r>
+          <w:rPr>
+            <w:rStyle w:val="Hyperlink"/>
+            <w:noProof/>
+            <w:lang w:val="en-US"/>
+          </w:rPr>
+          <w:t>3.3.5</w:t>
+        </w:r>
+        <w:r>
+          <w:rPr>
+            <w:rFonts w:eastAsiaTheme="minorEastAsia" w:cstheme="minorBidi"/>
+            <w:noProof/>
+            <w:kern w:val="0"/>
+            <w:sz w:val="22"/>
+            <w:szCs w:val="22"/>
+            <w:lang w:eastAsia="fi-FI" w:bidi="ar-SA"/>
+          </w:rPr>
+          <w:tab/>
+        </w:r>
+        <w:r>
+          <w:rPr>
+            <w:rStyle w:val="Hyperlink"/>
+            <w:noProof/>
+            <w:lang w:val="en-US"/>
+          </w:rPr>
           <w:t>Programmable Logic (PL)</w:t>
         </w:r>
         <w:r>
@@ -3679,7 +3767,7 @@
             <w:noProof/>
             <w:webHidden/>
           </w:rPr>
-          <w:instrText xml:space="preserve"> PAGEREF _Toc100380471 \h </w:instrText>
+          <w:instrText xml:space="preserve"> PAGEREF _Toc100381563 \h </w:instrText>
         </w:r>
         <w:r>
           <w:rPr>
@@ -3722,7 +3810,7 @@
           <w:lang w:eastAsia="fi-FI" w:bidi="ar-SA"/>
         </w:rPr>
       </w:pPr>
-      <w:hyperlink w:anchor="_Toc100380472" w:history="1">
+      <w:hyperlink w:anchor="_Toc100381564" w:history="1">
         <w:r>
           <w:rPr>
             <w:rStyle w:val="Hyperlink"/>
@@ -3767,7 +3855,7 @@
             <w:noProof/>
             <w:webHidden/>
           </w:rPr>
-          <w:instrText xml:space="preserve"> PAGEREF _Toc100380472 \h </w:instrText>
+          <w:instrText xml:space="preserve"> PAGEREF _Toc100381564 \h </w:instrText>
         </w:r>
         <w:r>
           <w:rPr>
@@ -3810,7 +3898,7 @@
           <w:lang w:eastAsia="fi-FI" w:bidi="ar-SA"/>
         </w:rPr>
       </w:pPr>
-      <w:hyperlink w:anchor="_Toc100380473" w:history="1">
+      <w:hyperlink w:anchor="_Toc100381565" w:history="1">
         <w:r>
           <w:rPr>
             <w:rStyle w:val="Hyperlink"/>
@@ -3855,7 +3943,7 @@
             <w:noProof/>
             <w:webHidden/>
           </w:rPr>
-          <w:instrText xml:space="preserve"> PAGEREF _Toc100380473 \h </w:instrText>
+          <w:instrText xml:space="preserve"> PAGEREF _Toc100381565 \h </w:instrText>
         </w:r>
         <w:r>
           <w:rPr>
@@ -3898,7 +3986,7 @@
           <w:lang w:eastAsia="fi-FI" w:bidi="ar-SA"/>
         </w:rPr>
       </w:pPr>
-      <w:hyperlink w:anchor="_Toc100380474" w:history="1">
+      <w:hyperlink w:anchor="_Toc100381566" w:history="1">
         <w:r>
           <w:rPr>
             <w:rStyle w:val="Hyperlink"/>
@@ -3943,7 +4031,7 @@
             <w:noProof/>
             <w:webHidden/>
           </w:rPr>
-          <w:instrText xml:space="preserve"> PAGEREF _Toc100380474 \h </w:instrText>
+          <w:instrText xml:space="preserve"> PAGEREF _Toc100381566 \h </w:instrText>
         </w:r>
         <w:r>
           <w:rPr>
@@ -3986,7 +4074,7 @@
           <w:lang w:eastAsia="fi-FI" w:bidi="ar-SA"/>
         </w:rPr>
       </w:pPr>
-      <w:hyperlink w:anchor="_Toc100380475" w:history="1">
+      <w:hyperlink w:anchor="_Toc100381567" w:history="1">
         <w:r>
           <w:rPr>
             <w:rStyle w:val="Hyperlink"/>
@@ -4031,7 +4119,7 @@
             <w:noProof/>
             <w:webHidden/>
           </w:rPr>
-          <w:instrText xml:space="preserve"> PAGEREF _Toc100380475 \h </w:instrText>
+          <w:instrText xml:space="preserve"> PAGEREF _Toc100381567 \h </w:instrText>
         </w:r>
         <w:r>
           <w:rPr>
@@ -4074,7 +4162,7 @@
           <w:lang w:eastAsia="fi-FI" w:bidi="ar-SA"/>
         </w:rPr>
       </w:pPr>
-      <w:hyperlink w:anchor="_Toc100380476" w:history="1">
+      <w:hyperlink w:anchor="_Toc100381568" w:history="1">
         <w:r>
           <w:rPr>
             <w:rStyle w:val="Hyperlink"/>
@@ -4119,7 +4207,7 @@
             <w:noProof/>
             <w:webHidden/>
           </w:rPr>
-          <w:instrText xml:space="preserve"> PAGEREF _Toc100380476 \h </w:instrText>
+          <w:instrText xml:space="preserve"> PAGEREF _Toc100381568 \h </w:instrText>
         </w:r>
         <w:r>
           <w:rPr>
@@ -4162,7 +4250,7 @@
           <w:lang w:eastAsia="fi-FI" w:bidi="ar-SA"/>
         </w:rPr>
       </w:pPr>
-      <w:hyperlink w:anchor="_Toc100380477" w:history="1">
+      <w:hyperlink w:anchor="_Toc100381569" w:history="1">
         <w:r>
           <w:rPr>
             <w:rStyle w:val="Hyperlink"/>
@@ -4207,7 +4295,7 @@
             <w:noProof/>
             <w:webHidden/>
           </w:rPr>
-          <w:instrText xml:space="preserve"> PAGEREF _Toc100380477 \h </w:instrText>
+          <w:instrText xml:space="preserve"> PAGEREF _Toc100381569 \h </w:instrText>
         </w:r>
         <w:r>
           <w:rPr>
@@ -4250,7 +4338,7 @@
           <w:lang w:eastAsia="fi-FI" w:bidi="ar-SA"/>
         </w:rPr>
       </w:pPr>
-      <w:hyperlink w:anchor="_Toc100380478" w:history="1">
+      <w:hyperlink w:anchor="_Toc100381570" w:history="1">
         <w:r>
           <w:rPr>
             <w:rStyle w:val="Hyperlink"/>
@@ -4295,7 +4383,7 @@
             <w:noProof/>
             <w:webHidden/>
           </w:rPr>
-          <w:instrText xml:space="preserve"> PAGEREF _Toc100380478 \h </w:instrText>
+          <w:instrText xml:space="preserve"> PAGEREF _Toc100381570 \h </w:instrText>
         </w:r>
         <w:r>
           <w:rPr>
@@ -4338,7 +4426,7 @@
           <w:lang w:eastAsia="fi-FI" w:bidi="ar-SA"/>
         </w:rPr>
       </w:pPr>
-      <w:hyperlink w:anchor="_Toc100380479" w:history="1">
+      <w:hyperlink w:anchor="_Toc100381571" w:history="1">
         <w:r>
           <w:rPr>
             <w:rStyle w:val="Hyperlink"/>
@@ -4383,7 +4471,7 @@
             <w:noProof/>
             <w:webHidden/>
           </w:rPr>
-          <w:instrText xml:space="preserve"> PAGEREF _Toc100380479 \h </w:instrText>
+          <w:instrText xml:space="preserve"> PAGEREF _Toc100381571 \h </w:instrText>
         </w:r>
         <w:r>
           <w:rPr>
@@ -4426,7 +4514,7 @@
           <w:lang w:eastAsia="fi-FI" w:bidi="ar-SA"/>
         </w:rPr>
       </w:pPr>
-      <w:hyperlink w:anchor="_Toc100380480" w:history="1">
+      <w:hyperlink w:anchor="_Toc100381572" w:history="1">
         <w:r>
           <w:rPr>
             <w:rStyle w:val="Hyperlink"/>
@@ -4471,7 +4559,7 @@
             <w:noProof/>
             <w:webHidden/>
           </w:rPr>
-          <w:instrText xml:space="preserve"> PAGEREF _Toc100380480 \h </w:instrText>
+          <w:instrText xml:space="preserve"> PAGEREF _Toc100381572 \h </w:instrText>
         </w:r>
         <w:r>
           <w:rPr>
@@ -4514,7 +4602,7 @@
           <w:lang w:eastAsia="fi-FI" w:bidi="ar-SA"/>
         </w:rPr>
       </w:pPr>
-      <w:hyperlink w:anchor="_Toc100380481" w:history="1">
+      <w:hyperlink w:anchor="_Toc100381573" w:history="1">
         <w:r>
           <w:rPr>
             <w:rStyle w:val="Hyperlink"/>
@@ -4559,7 +4647,7 @@
             <w:noProof/>
             <w:webHidden/>
           </w:rPr>
-          <w:instrText xml:space="preserve"> PAGEREF _Toc100380481 \h </w:instrText>
+          <w:instrText xml:space="preserve"> PAGEREF _Toc100381573 \h </w:instrText>
         </w:r>
         <w:r>
           <w:rPr>
@@ -4602,7 +4690,7 @@
           <w:lang w:eastAsia="fi-FI" w:bidi="ar-SA"/>
         </w:rPr>
       </w:pPr>
-      <w:hyperlink w:anchor="_Toc100380482" w:history="1">
+      <w:hyperlink w:anchor="_Toc100381574" w:history="1">
         <w:r>
           <w:rPr>
             <w:rStyle w:val="Hyperlink"/>
@@ -4647,7 +4735,7 @@
             <w:noProof/>
             <w:webHidden/>
           </w:rPr>
-          <w:instrText xml:space="preserve"> PAGEREF _Toc100380482 \h </w:instrText>
+          <w:instrText xml:space="preserve"> PAGEREF _Toc100381574 \h </w:instrText>
         </w:r>
         <w:r>
           <w:rPr>
@@ -4690,7 +4778,7 @@
           <w:lang w:eastAsia="fi-FI" w:bidi="ar-SA"/>
         </w:rPr>
       </w:pPr>
-      <w:hyperlink w:anchor="_Toc100380483" w:history="1">
+      <w:hyperlink w:anchor="_Toc100381575" w:history="1">
         <w:r>
           <w:rPr>
             <w:rStyle w:val="Hyperlink"/>
@@ -4735,7 +4823,7 @@
             <w:noProof/>
             <w:webHidden/>
           </w:rPr>
-          <w:instrText xml:space="preserve"> PAGEREF _Toc100380483 \h </w:instrText>
+          <w:instrText xml:space="preserve"> PAGEREF _Toc100381575 \h </w:instrText>
         </w:r>
         <w:r>
           <w:rPr>
@@ -4778,7 +4866,7 @@
           <w:lang w:eastAsia="fi-FI" w:bidi="ar-SA"/>
         </w:rPr>
       </w:pPr>
-      <w:hyperlink w:anchor="_Toc100380484" w:history="1">
+      <w:hyperlink w:anchor="_Toc100381576" w:history="1">
         <w:r>
           <w:rPr>
             <w:rStyle w:val="Hyperlink"/>
@@ -4823,7 +4911,7 @@
             <w:noProof/>
             <w:webHidden/>
           </w:rPr>
-          <w:instrText xml:space="preserve"> PAGEREF _Toc100380484 \h </w:instrText>
+          <w:instrText xml:space="preserve"> PAGEREF _Toc100381576 \h </w:instrText>
         </w:r>
         <w:r>
           <w:rPr>
@@ -4866,7 +4954,7 @@
           <w:lang w:eastAsia="fi-FI" w:bidi="ar-SA"/>
         </w:rPr>
       </w:pPr>
-      <w:hyperlink w:anchor="_Toc100380485" w:history="1">
+      <w:hyperlink w:anchor="_Toc100381577" w:history="1">
         <w:r>
           <w:rPr>
             <w:rStyle w:val="Hyperlink"/>
@@ -4911,7 +4999,7 @@
             <w:noProof/>
             <w:webHidden/>
           </w:rPr>
-          <w:instrText xml:space="preserve"> PAGEREF _Toc100380485 \h </w:instrText>
+          <w:instrText xml:space="preserve"> PAGEREF _Toc100381577 \h </w:instrText>
         </w:r>
         <w:r>
           <w:rPr>
@@ -4954,7 +5042,7 @@
           <w:lang w:eastAsia="fi-FI" w:bidi="ar-SA"/>
         </w:rPr>
       </w:pPr>
-      <w:hyperlink w:anchor="_Toc100380486" w:history="1">
+      <w:hyperlink w:anchor="_Toc100381578" w:history="1">
         <w:r>
           <w:rPr>
             <w:rStyle w:val="Hyperlink"/>
@@ -4999,7 +5087,7 @@
             <w:noProof/>
             <w:webHidden/>
           </w:rPr>
-          <w:instrText xml:space="preserve"> PAGEREF _Toc100380486 \h </w:instrText>
+          <w:instrText xml:space="preserve"> PAGEREF _Toc100381578 \h </w:instrText>
         </w:r>
         <w:r>
           <w:rPr>
@@ -5042,7 +5130,7 @@
           <w:lang w:eastAsia="fi-FI" w:bidi="ar-SA"/>
         </w:rPr>
       </w:pPr>
-      <w:hyperlink w:anchor="_Toc100380487" w:history="1">
+      <w:hyperlink w:anchor="_Toc100381579" w:history="1">
         <w:r>
           <w:rPr>
             <w:rStyle w:val="Hyperlink"/>
@@ -5087,7 +5175,7 @@
             <w:noProof/>
             <w:webHidden/>
           </w:rPr>
-          <w:instrText xml:space="preserve"> PAGEREF _Toc100380487 \h </w:instrText>
+          <w:instrText xml:space="preserve"> PAGEREF _Toc100381579 \h </w:instrText>
         </w:r>
         <w:r>
           <w:rPr>
@@ -5130,7 +5218,7 @@
           <w:lang w:eastAsia="fi-FI" w:bidi="ar-SA"/>
         </w:rPr>
       </w:pPr>
-      <w:hyperlink w:anchor="_Toc100380488" w:history="1">
+      <w:hyperlink w:anchor="_Toc100381580" w:history="1">
         <w:r>
           <w:rPr>
             <w:rStyle w:val="Hyperlink"/>
@@ -5175,7 +5263,7 @@
             <w:noProof/>
             <w:webHidden/>
           </w:rPr>
-          <w:instrText xml:space="preserve"> PAGEREF _Toc100380488 \h </w:instrText>
+          <w:instrText xml:space="preserve"> PAGEREF _Toc100381580 \h </w:instrText>
         </w:r>
         <w:r>
           <w:rPr>
@@ -5218,7 +5306,7 @@
           <w:lang w:eastAsia="fi-FI" w:bidi="ar-SA"/>
         </w:rPr>
       </w:pPr>
-      <w:hyperlink w:anchor="_Toc100380489" w:history="1">
+      <w:hyperlink w:anchor="_Toc100381581" w:history="1">
         <w:r>
           <w:rPr>
             <w:rStyle w:val="Hyperlink"/>
@@ -5263,7 +5351,7 @@
             <w:noProof/>
             <w:webHidden/>
           </w:rPr>
-          <w:instrText xml:space="preserve"> PAGEREF _Toc100380489 \h </w:instrText>
+          <w:instrText xml:space="preserve"> PAGEREF _Toc100381581 \h </w:instrText>
         </w:r>
         <w:r>
           <w:rPr>
@@ -5306,7 +5394,7 @@
           <w:lang w:eastAsia="fi-FI" w:bidi="ar-SA"/>
         </w:rPr>
       </w:pPr>
-      <w:hyperlink w:anchor="_Toc100380490" w:history="1">
+      <w:hyperlink w:anchor="_Toc100381582" w:history="1">
         <w:r>
           <w:rPr>
             <w:rStyle w:val="Hyperlink"/>
@@ -5351,7 +5439,7 @@
             <w:noProof/>
             <w:webHidden/>
           </w:rPr>
-          <w:instrText xml:space="preserve"> PAGEREF _Toc100380490 \h </w:instrText>
+          <w:instrText xml:space="preserve"> PAGEREF _Toc100381582 \h </w:instrText>
         </w:r>
         <w:r>
           <w:rPr>
@@ -5394,7 +5482,7 @@
           <w:lang w:eastAsia="fi-FI" w:bidi="ar-SA"/>
         </w:rPr>
       </w:pPr>
-      <w:hyperlink w:anchor="_Toc100380491" w:history="1">
+      <w:hyperlink w:anchor="_Toc100381583" w:history="1">
         <w:r>
           <w:rPr>
             <w:rStyle w:val="Hyperlink"/>
@@ -5439,7 +5527,7 @@
             <w:noProof/>
             <w:webHidden/>
           </w:rPr>
-          <w:instrText xml:space="preserve"> PAGEREF _Toc100380491 \h </w:instrText>
+          <w:instrText xml:space="preserve"> PAGEREF _Toc100381583 \h </w:instrText>
         </w:r>
         <w:r>
           <w:rPr>
@@ -5482,7 +5570,7 @@
           <w:lang w:eastAsia="fi-FI" w:bidi="ar-SA"/>
         </w:rPr>
       </w:pPr>
-      <w:hyperlink w:anchor="_Toc100380492" w:history="1">
+      <w:hyperlink w:anchor="_Toc100381584" w:history="1">
         <w:r>
           <w:rPr>
             <w:rStyle w:val="Hyperlink"/>
@@ -5527,7 +5615,7 @@
             <w:noProof/>
             <w:webHidden/>
           </w:rPr>
-          <w:instrText xml:space="preserve"> PAGEREF _Toc100380492 \h </w:instrText>
+          <w:instrText xml:space="preserve"> PAGEREF _Toc100381584 \h </w:instrText>
         </w:r>
         <w:r>
           <w:rPr>
@@ -5570,7 +5658,7 @@
           <w:lang w:eastAsia="fi-FI" w:bidi="ar-SA"/>
         </w:rPr>
       </w:pPr>
-      <w:hyperlink w:anchor="_Toc100380493" w:history="1">
+      <w:hyperlink w:anchor="_Toc100381585" w:history="1">
         <w:r>
           <w:rPr>
             <w:rStyle w:val="Hyperlink"/>
@@ -5615,7 +5703,7 @@
             <w:noProof/>
             <w:webHidden/>
           </w:rPr>
-          <w:instrText xml:space="preserve"> PAGEREF _Toc100380493 \h </w:instrText>
+          <w:instrText xml:space="preserve"> PAGEREF _Toc100381585 \h </w:instrText>
         </w:r>
         <w:r>
           <w:rPr>
@@ -5658,7 +5746,7 @@
           <w:lang w:eastAsia="fi-FI" w:bidi="ar-SA"/>
         </w:rPr>
       </w:pPr>
-      <w:hyperlink w:anchor="_Toc100380494" w:history="1">
+      <w:hyperlink w:anchor="_Toc100381586" w:history="1">
         <w:r>
           <w:rPr>
             <w:rStyle w:val="Hyperlink"/>
@@ -5703,7 +5791,7 @@
             <w:noProof/>
             <w:webHidden/>
           </w:rPr>
-          <w:instrText xml:space="preserve"> PAGEREF _Toc100380494 \h </w:instrText>
+          <w:instrText xml:space="preserve"> PAGEREF _Toc100381586 \h </w:instrText>
         </w:r>
         <w:r>
           <w:rPr>
@@ -5746,7 +5834,7 @@
           <w:lang w:eastAsia="fi-FI" w:bidi="ar-SA"/>
         </w:rPr>
       </w:pPr>
-      <w:hyperlink w:anchor="_Toc100380495" w:history="1">
+      <w:hyperlink w:anchor="_Toc100381587" w:history="1">
         <w:r>
           <w:rPr>
             <w:rStyle w:val="Hyperlink"/>
@@ -5791,7 +5879,7 @@
             <w:noProof/>
             <w:webHidden/>
           </w:rPr>
-          <w:instrText xml:space="preserve"> PAGEREF _Toc100380495 \h </w:instrText>
+          <w:instrText xml:space="preserve"> PAGEREF _Toc100381587 \h </w:instrText>
         </w:r>
         <w:r>
           <w:rPr>
@@ -5834,7 +5922,7 @@
           <w:lang w:eastAsia="fi-FI" w:bidi="ar-SA"/>
         </w:rPr>
       </w:pPr>
-      <w:hyperlink w:anchor="_Toc100380496" w:history="1">
+      <w:hyperlink w:anchor="_Toc100381588" w:history="1">
         <w:r>
           <w:rPr>
             <w:rStyle w:val="Hyperlink"/>
@@ -5861,7 +5949,7 @@
             <w:noProof/>
             <w:webHidden/>
           </w:rPr>
-          <w:instrText xml:space="preserve"> PAGEREF _Toc100380496 \h </w:instrText>
+          <w:instrText xml:space="preserve"> PAGEREF _Toc100381588 \h </w:instrText>
         </w:r>
         <w:r>
           <w:rPr>
@@ -5904,7 +5992,7 @@
           <w:lang w:eastAsia="fi-FI" w:bidi="ar-SA"/>
         </w:rPr>
       </w:pPr>
-      <w:hyperlink w:anchor="_Toc100380497" w:history="1">
+      <w:hyperlink w:anchor="_Toc100381589" w:history="1">
         <w:r>
           <w:rPr>
             <w:rStyle w:val="Hyperlink"/>
@@ -5931,7 +6019,7 @@
             <w:noProof/>
             <w:webHidden/>
           </w:rPr>
-          <w:instrText xml:space="preserve"> PAGEREF _Toc100380497 \h </w:instrText>
+          <w:instrText xml:space="preserve"> PAGEREF _Toc100381589 \h </w:instrText>
         </w:r>
         <w:r>
           <w:rPr>
@@ -6017,7 +6105,7 @@
       <w:r>
         <w:fldChar w:fldCharType="separate"/>
       </w:r>
-      <w:hyperlink w:anchor="_Toc100380498" w:history="1">
+      <w:hyperlink w:anchor="_Toc100381590" w:history="1">
         <w:r>
           <w:rPr>
             <w:rStyle w:val="Hyperlink"/>
@@ -6062,7 +6150,7 @@
             <w:noProof/>
             <w:webHidden/>
           </w:rPr>
-          <w:instrText xml:space="preserve"> PAGEREF _Toc100380498 \h </w:instrText>
+          <w:instrText xml:space="preserve"> PAGEREF _Toc100381590 \h </w:instrText>
         </w:r>
         <w:r>
           <w:rPr>
@@ -6109,7 +6197,7 @@
           <w:lang w:eastAsia="fi-FI" w:bidi="ar-SA"/>
         </w:rPr>
       </w:pPr>
-      <w:hyperlink w:anchor="_Toc100380499" w:history="1">
+      <w:hyperlink w:anchor="_Toc100381591" w:history="1">
         <w:r>
           <w:rPr>
             <w:rStyle w:val="Hyperlink"/>
@@ -6154,7 +6242,7 @@
             <w:noProof/>
             <w:webHidden/>
           </w:rPr>
-          <w:instrText xml:space="preserve"> PAGEREF _Toc100380499 \h </w:instrText>
+          <w:instrText xml:space="preserve"> PAGEREF _Toc100381591 \h </w:instrText>
         </w:r>
         <w:r>
           <w:rPr>
@@ -6201,7 +6289,7 @@
           <w:lang w:eastAsia="fi-FI" w:bidi="ar-SA"/>
         </w:rPr>
       </w:pPr>
-      <w:hyperlink w:anchor="_Toc100380500" w:history="1">
+      <w:hyperlink w:anchor="_Toc100381592" w:history="1">
         <w:r>
           <w:rPr>
             <w:rStyle w:val="Hyperlink"/>
@@ -6246,7 +6334,7 @@
             <w:noProof/>
             <w:webHidden/>
           </w:rPr>
-          <w:instrText xml:space="preserve"> PAGEREF _Toc100380500 \h </w:instrText>
+          <w:instrText xml:space="preserve"> PAGEREF _Toc100381592 \h </w:instrText>
         </w:r>
         <w:r>
           <w:rPr>
@@ -6293,7 +6381,7 @@
           <w:lang w:eastAsia="fi-FI" w:bidi="ar-SA"/>
         </w:rPr>
       </w:pPr>
-      <w:hyperlink w:anchor="_Toc100380501" w:history="1">
+      <w:hyperlink w:anchor="_Toc100381593" w:history="1">
         <w:r>
           <w:rPr>
             <w:rStyle w:val="Hyperlink"/>
@@ -6338,7 +6426,7 @@
             <w:noProof/>
             <w:webHidden/>
           </w:rPr>
-          <w:instrText xml:space="preserve"> PAGEREF _Toc100380501 \h </w:instrText>
+          <w:instrText xml:space="preserve"> PAGEREF _Toc100381593 \h </w:instrText>
         </w:r>
         <w:r>
           <w:rPr>
@@ -6385,7 +6473,7 @@
           <w:lang w:eastAsia="fi-FI" w:bidi="ar-SA"/>
         </w:rPr>
       </w:pPr>
-      <w:hyperlink w:anchor="_Toc100380502" w:history="1">
+      <w:hyperlink w:anchor="_Toc100381594" w:history="1">
         <w:r>
           <w:rPr>
             <w:rStyle w:val="Hyperlink"/>
@@ -6430,7 +6518,7 @@
             <w:noProof/>
             <w:webHidden/>
           </w:rPr>
-          <w:instrText xml:space="preserve"> PAGEREF _Toc100380502 \h </w:instrText>
+          <w:instrText xml:space="preserve"> PAGEREF _Toc100381594 \h </w:instrText>
         </w:r>
         <w:r>
           <w:rPr>
@@ -6477,7 +6565,7 @@
           <w:lang w:eastAsia="fi-FI" w:bidi="ar-SA"/>
         </w:rPr>
       </w:pPr>
-      <w:hyperlink w:anchor="_Toc100380503" w:history="1">
+      <w:hyperlink w:anchor="_Toc100381595" w:history="1">
         <w:r>
           <w:rPr>
             <w:rStyle w:val="Hyperlink"/>
@@ -6522,7 +6610,7 @@
             <w:noProof/>
             <w:webHidden/>
           </w:rPr>
-          <w:instrText xml:space="preserve"> PAGEREF _Toc100380503 \h </w:instrText>
+          <w:instrText xml:space="preserve"> PAGEREF _Toc100381595 \h </w:instrText>
         </w:r>
         <w:r>
           <w:rPr>
@@ -6569,7 +6657,7 @@
           <w:lang w:eastAsia="fi-FI" w:bidi="ar-SA"/>
         </w:rPr>
       </w:pPr>
-      <w:hyperlink w:anchor="_Toc100380504" w:history="1">
+      <w:hyperlink w:anchor="_Toc100381596" w:history="1">
         <w:r>
           <w:rPr>
             <w:rStyle w:val="Hyperlink"/>
@@ -6614,7 +6702,7 @@
             <w:noProof/>
             <w:webHidden/>
           </w:rPr>
-          <w:instrText xml:space="preserve"> PAGEREF _Toc100380504 \h </w:instrText>
+          <w:instrText xml:space="preserve"> PAGEREF _Toc100381596 \h </w:instrText>
         </w:r>
         <w:r>
           <w:rPr>
@@ -6661,7 +6749,7 @@
           <w:lang w:eastAsia="fi-FI" w:bidi="ar-SA"/>
         </w:rPr>
       </w:pPr>
-      <w:hyperlink w:anchor="_Toc100380505" w:history="1">
+      <w:hyperlink w:anchor="_Toc100381597" w:history="1">
         <w:r>
           <w:rPr>
             <w:rStyle w:val="Hyperlink"/>
@@ -6706,7 +6794,7 @@
             <w:noProof/>
             <w:webHidden/>
           </w:rPr>
-          <w:instrText xml:space="preserve"> PAGEREF _Toc100380505 \h </w:instrText>
+          <w:instrText xml:space="preserve"> PAGEREF _Toc100381597 \h </w:instrText>
         </w:r>
         <w:r>
           <w:rPr>
@@ -6753,7 +6841,7 @@
           <w:lang w:eastAsia="fi-FI" w:bidi="ar-SA"/>
         </w:rPr>
       </w:pPr>
-      <w:hyperlink w:anchor="_Toc100380506" w:history="1">
+      <w:hyperlink w:anchor="_Toc100381598" w:history="1">
         <w:r>
           <w:rPr>
             <w:rStyle w:val="Hyperlink"/>
@@ -6828,7 +6916,7 @@
             <w:noProof/>
             <w:webHidden/>
           </w:rPr>
-          <w:instrText xml:space="preserve"> PAGEREF _Toc100380506 \h </w:instrText>
+          <w:instrText xml:space="preserve"> PAGEREF _Toc100381598 \h </w:instrText>
         </w:r>
         <w:r>
           <w:rPr>
@@ -6875,7 +6963,7 @@
           <w:lang w:eastAsia="fi-FI" w:bidi="ar-SA"/>
         </w:rPr>
       </w:pPr>
-      <w:hyperlink w:anchor="_Toc100380507" w:history="1">
+      <w:hyperlink w:anchor="_Toc100381599" w:history="1">
         <w:r>
           <w:rPr>
             <w:rStyle w:val="Hyperlink"/>
@@ -6920,7 +7008,7 @@
             <w:noProof/>
             <w:webHidden/>
           </w:rPr>
-          <w:instrText xml:space="preserve"> PAGEREF _Toc100380507 \h </w:instrText>
+          <w:instrText xml:space="preserve"> PAGEREF _Toc100381599 \h </w:instrText>
         </w:r>
         <w:r>
           <w:rPr>
@@ -6967,7 +7055,7 @@
           <w:lang w:eastAsia="fi-FI" w:bidi="ar-SA"/>
         </w:rPr>
       </w:pPr>
-      <w:hyperlink w:anchor="_Toc100380508" w:history="1">
+      <w:hyperlink w:anchor="_Toc100381600" w:history="1">
         <w:r>
           <w:rPr>
             <w:rStyle w:val="Hyperlink"/>
@@ -7012,7 +7100,7 @@
             <w:noProof/>
             <w:webHidden/>
           </w:rPr>
-          <w:instrText xml:space="preserve"> PAGEREF _Toc100380508 \h </w:instrText>
+          <w:instrText xml:space="preserve"> PAGEREF _Toc100381600 \h </w:instrText>
         </w:r>
         <w:r>
           <w:rPr>
@@ -7059,7 +7147,7 @@
           <w:lang w:eastAsia="fi-FI" w:bidi="ar-SA"/>
         </w:rPr>
       </w:pPr>
-      <w:hyperlink w:anchor="_Toc100380509" w:history="1">
+      <w:hyperlink w:anchor="_Toc100381601" w:history="1">
         <w:r>
           <w:rPr>
             <w:rStyle w:val="Hyperlink"/>
@@ -7104,7 +7192,7 @@
             <w:noProof/>
             <w:webHidden/>
           </w:rPr>
-          <w:instrText xml:space="preserve"> PAGEREF _Toc100380509 \h </w:instrText>
+          <w:instrText xml:space="preserve"> PAGEREF _Toc100381601 \h </w:instrText>
         </w:r>
         <w:r>
           <w:rPr>
@@ -7151,7 +7239,7 @@
           <w:lang w:eastAsia="fi-FI" w:bidi="ar-SA"/>
         </w:rPr>
       </w:pPr>
-      <w:hyperlink w:anchor="_Toc100380510" w:history="1">
+      <w:hyperlink w:anchor="_Toc100381602" w:history="1">
         <w:r>
           <w:rPr>
             <w:rStyle w:val="Hyperlink"/>
@@ -7196,7 +7284,7 @@
             <w:noProof/>
             <w:webHidden/>
           </w:rPr>
-          <w:instrText xml:space="preserve"> PAGEREF _Toc100380510 \h </w:instrText>
+          <w:instrText xml:space="preserve"> PAGEREF _Toc100381602 \h </w:instrText>
         </w:r>
         <w:r>
           <w:rPr>
@@ -7243,7 +7331,7 @@
           <w:lang w:eastAsia="fi-FI" w:bidi="ar-SA"/>
         </w:rPr>
       </w:pPr>
-      <w:hyperlink w:anchor="_Toc100380511" w:history="1">
+      <w:hyperlink w:anchor="_Toc100381603" w:history="1">
         <w:r>
           <w:rPr>
             <w:rStyle w:val="Hyperlink"/>
@@ -7288,7 +7376,7 @@
             <w:noProof/>
             <w:webHidden/>
           </w:rPr>
-          <w:instrText xml:space="preserve"> PAGEREF _Toc100380511 \h </w:instrText>
+          <w:instrText xml:space="preserve"> PAGEREF _Toc100381603 \h </w:instrText>
         </w:r>
         <w:r>
           <w:rPr>
@@ -7335,7 +7423,7 @@
           <w:lang w:eastAsia="fi-FI" w:bidi="ar-SA"/>
         </w:rPr>
       </w:pPr>
-      <w:hyperlink w:anchor="_Toc100380512" w:history="1">
+      <w:hyperlink w:anchor="_Toc100381604" w:history="1">
         <w:r>
           <w:rPr>
             <w:rStyle w:val="Hyperlink"/>
@@ -7380,7 +7468,7 @@
             <w:noProof/>
             <w:webHidden/>
           </w:rPr>
-          <w:instrText xml:space="preserve"> PAGEREF _Toc100380512 \h </w:instrText>
+          <w:instrText xml:space="preserve"> PAGEREF _Toc100381604 \h </w:instrText>
         </w:r>
         <w:r>
           <w:rPr>
@@ -7427,7 +7515,7 @@
           <w:lang w:eastAsia="fi-FI" w:bidi="ar-SA"/>
         </w:rPr>
       </w:pPr>
-      <w:hyperlink w:anchor="_Toc100380513" w:history="1">
+      <w:hyperlink w:anchor="_Toc100381605" w:history="1">
         <w:r>
           <w:rPr>
             <w:rStyle w:val="Hyperlink"/>
@@ -7472,7 +7560,7 @@
             <w:noProof/>
             <w:webHidden/>
           </w:rPr>
-          <w:instrText xml:space="preserve"> PAGEREF _Toc100380513 \h </w:instrText>
+          <w:instrText xml:space="preserve"> PAGEREF _Toc100381605 \h </w:instrText>
         </w:r>
         <w:r>
           <w:rPr>
@@ -7519,7 +7607,7 @@
           <w:lang w:eastAsia="fi-FI" w:bidi="ar-SA"/>
         </w:rPr>
       </w:pPr>
-      <w:hyperlink w:anchor="_Toc100380514" w:history="1">
+      <w:hyperlink w:anchor="_Toc100381606" w:history="1">
         <w:r>
           <w:rPr>
             <w:rStyle w:val="Hyperlink"/>
@@ -7564,7 +7652,7 @@
             <w:noProof/>
             <w:webHidden/>
           </w:rPr>
-          <w:instrText xml:space="preserve"> PAGEREF _Toc100380514 \h </w:instrText>
+          <w:instrText xml:space="preserve"> PAGEREF _Toc100381606 \h </w:instrText>
         </w:r>
         <w:r>
           <w:rPr>
@@ -7722,7 +7810,7 @@
       <w:r>
         <w:fldChar w:fldCharType="separate"/>
       </w:r>
-      <w:hyperlink w:anchor="_Toc100380515" w:history="1">
+      <w:hyperlink w:anchor="_Toc100381607" w:history="1">
         <w:r>
           <w:rPr>
             <w:rStyle w:val="Hyperlink"/>
@@ -7768,7 +7856,7 @@
             <w:noProof/>
             <w:webHidden/>
           </w:rPr>
-          <w:instrText xml:space="preserve"> PAGEREF _Toc100380515 \h </w:instrText>
+          <w:instrText xml:space="preserve"> PAGEREF _Toc100381607 \h </w:instrText>
         </w:r>
         <w:r>
           <w:rPr>
@@ -7815,7 +7903,7 @@
           <w:lang w:eastAsia="fi-FI" w:bidi="ar-SA"/>
         </w:rPr>
       </w:pPr>
-      <w:hyperlink w:anchor="_Toc100380516" w:history="1">
+      <w:hyperlink w:anchor="_Toc100381608" w:history="1">
         <w:r>
           <w:rPr>
             <w:rStyle w:val="Hyperlink"/>
@@ -7860,7 +7948,7 @@
             <w:noProof/>
             <w:webHidden/>
           </w:rPr>
-          <w:instrText xml:space="preserve"> PAGEREF _Toc100380516 \h </w:instrText>
+          <w:instrText xml:space="preserve"> PAGEREF _Toc100381608 \h </w:instrText>
         </w:r>
         <w:r>
           <w:rPr>
@@ -7907,7 +7995,7 @@
           <w:lang w:eastAsia="fi-FI" w:bidi="ar-SA"/>
         </w:rPr>
       </w:pPr>
-      <w:hyperlink w:anchor="_Toc100380517" w:history="1">
+      <w:hyperlink w:anchor="_Toc100381609" w:history="1">
         <w:r>
           <w:rPr>
             <w:rStyle w:val="Hyperlink"/>
@@ -7952,7 +8040,7 @@
             <w:noProof/>
             <w:webHidden/>
           </w:rPr>
-          <w:instrText xml:space="preserve"> PAGEREF _Toc100380517 \h </w:instrText>
+          <w:instrText xml:space="preserve"> PAGEREF _Toc100381609 \h </w:instrText>
         </w:r>
         <w:r>
           <w:rPr>
@@ -7999,7 +8087,7 @@
           <w:lang w:eastAsia="fi-FI" w:bidi="ar-SA"/>
         </w:rPr>
       </w:pPr>
-      <w:hyperlink w:anchor="_Toc100380518" w:history="1">
+      <w:hyperlink w:anchor="_Toc100381610" w:history="1">
         <w:r>
           <w:rPr>
             <w:rStyle w:val="Hyperlink"/>
@@ -8044,7 +8132,7 @@
             <w:noProof/>
             <w:webHidden/>
           </w:rPr>
-          <w:instrText xml:space="preserve"> PAGEREF _Toc100380518 \h </w:instrText>
+          <w:instrText xml:space="preserve"> PAGEREF _Toc100381610 \h </w:instrText>
         </w:r>
         <w:r>
           <w:rPr>
@@ -8091,7 +8179,7 @@
           <w:lang w:eastAsia="fi-FI" w:bidi="ar-SA"/>
         </w:rPr>
       </w:pPr>
-      <w:hyperlink w:anchor="_Toc100380519" w:history="1">
+      <w:hyperlink w:anchor="_Toc100381611" w:history="1">
         <w:r>
           <w:rPr>
             <w:rStyle w:val="Hyperlink"/>
@@ -8136,7 +8224,7 @@
             <w:noProof/>
             <w:webHidden/>
           </w:rPr>
-          <w:instrText xml:space="preserve"> PAGEREF _Toc100380519 \h </w:instrText>
+          <w:instrText xml:space="preserve"> PAGEREF _Toc100381611 \h </w:instrText>
         </w:r>
         <w:r>
           <w:rPr>
@@ -8183,7 +8271,7 @@
           <w:lang w:eastAsia="fi-FI" w:bidi="ar-SA"/>
         </w:rPr>
       </w:pPr>
-      <w:hyperlink w:anchor="_Toc100380520" w:history="1">
+      <w:hyperlink w:anchor="_Toc100381612" w:history="1">
         <w:r>
           <w:rPr>
             <w:rStyle w:val="Hyperlink"/>
@@ -8228,7 +8316,7 @@
             <w:noProof/>
             <w:webHidden/>
           </w:rPr>
-          <w:instrText xml:space="preserve"> PAGEREF _Toc100380520 \h </w:instrText>
+          <w:instrText xml:space="preserve"> PAGEREF _Toc100381612 \h </w:instrText>
         </w:r>
         <w:r>
           <w:rPr>
@@ -8275,7 +8363,7 @@
           <w:lang w:eastAsia="fi-FI" w:bidi="ar-SA"/>
         </w:rPr>
       </w:pPr>
-      <w:hyperlink w:anchor="_Toc100380521" w:history="1">
+      <w:hyperlink w:anchor="_Toc100381613" w:history="1">
         <w:r>
           <w:rPr>
             <w:rStyle w:val="Hyperlink"/>
@@ -8320,7 +8408,7 @@
             <w:noProof/>
             <w:webHidden/>
           </w:rPr>
-          <w:instrText xml:space="preserve"> PAGEREF _Toc100380521 \h </w:instrText>
+          <w:instrText xml:space="preserve"> PAGEREF _Toc100381613 \h </w:instrText>
         </w:r>
         <w:r>
           <w:rPr>
@@ -8367,7 +8455,7 @@
           <w:lang w:eastAsia="fi-FI" w:bidi="ar-SA"/>
         </w:rPr>
       </w:pPr>
-      <w:hyperlink w:anchor="_Toc100380522" w:history="1">
+      <w:hyperlink w:anchor="_Toc100381614" w:history="1">
         <w:r>
           <w:rPr>
             <w:rStyle w:val="Hyperlink"/>
@@ -8412,7 +8500,7 @@
             <w:noProof/>
             <w:webHidden/>
           </w:rPr>
-          <w:instrText xml:space="preserve"> PAGEREF _Toc100380522 \h </w:instrText>
+          <w:instrText xml:space="preserve"> PAGEREF _Toc100381614 \h </w:instrText>
         </w:r>
         <w:r>
           <w:rPr>
@@ -8459,7 +8547,7 @@
           <w:lang w:eastAsia="fi-FI" w:bidi="ar-SA"/>
         </w:rPr>
       </w:pPr>
-      <w:hyperlink w:anchor="_Toc100380523" w:history="1">
+      <w:hyperlink w:anchor="_Toc100381615" w:history="1">
         <w:r>
           <w:rPr>
             <w:rStyle w:val="Hyperlink"/>
@@ -8504,7 +8592,7 @@
             <w:noProof/>
             <w:webHidden/>
           </w:rPr>
-          <w:instrText xml:space="preserve"> PAGEREF _Toc100380523 \h </w:instrText>
+          <w:instrText xml:space="preserve"> PAGEREF _Toc100381615 \h </w:instrText>
         </w:r>
         <w:r>
           <w:rPr>
@@ -8551,7 +8639,7 @@
           <w:lang w:eastAsia="fi-FI" w:bidi="ar-SA"/>
         </w:rPr>
       </w:pPr>
-      <w:hyperlink w:anchor="_Toc100380524" w:history="1">
+      <w:hyperlink w:anchor="_Toc100381616" w:history="1">
         <w:r>
           <w:rPr>
             <w:rStyle w:val="Hyperlink"/>
@@ -8596,7 +8684,7 @@
             <w:noProof/>
             <w:webHidden/>
           </w:rPr>
-          <w:instrText xml:space="preserve"> PAGEREF _Toc100380524 \h </w:instrText>
+          <w:instrText xml:space="preserve"> PAGEREF _Toc100381616 \h </w:instrText>
         </w:r>
         <w:r>
           <w:rPr>
@@ -8643,7 +8731,7 @@
           <w:lang w:eastAsia="fi-FI" w:bidi="ar-SA"/>
         </w:rPr>
       </w:pPr>
-      <w:hyperlink w:anchor="_Toc100380525" w:history="1">
+      <w:hyperlink w:anchor="_Toc100381617" w:history="1">
         <w:r>
           <w:rPr>
             <w:rStyle w:val="Hyperlink"/>
@@ -8688,7 +8776,7 @@
             <w:noProof/>
             <w:webHidden/>
           </w:rPr>
-          <w:instrText xml:space="preserve"> PAGEREF _Toc100380525 \h </w:instrText>
+          <w:instrText xml:space="preserve"> PAGEREF _Toc100381617 \h </w:instrText>
         </w:r>
         <w:r>
           <w:rPr>
@@ -8735,7 +8823,7 @@
           <w:lang w:eastAsia="fi-FI" w:bidi="ar-SA"/>
         </w:rPr>
       </w:pPr>
-      <w:hyperlink w:anchor="_Toc100380526" w:history="1">
+      <w:hyperlink w:anchor="_Toc100381618" w:history="1">
         <w:r>
           <w:rPr>
             <w:rStyle w:val="Hyperlink"/>
@@ -8780,7 +8868,7 @@
             <w:noProof/>
             <w:webHidden/>
           </w:rPr>
-          <w:instrText xml:space="preserve"> PAGEREF _Toc100380526 \h </w:instrText>
+          <w:instrText xml:space="preserve"> PAGEREF _Toc100381618 \h </w:instrText>
         </w:r>
         <w:r>
           <w:rPr>
@@ -8827,7 +8915,7 @@
           <w:lang w:eastAsia="fi-FI" w:bidi="ar-SA"/>
         </w:rPr>
       </w:pPr>
-      <w:hyperlink w:anchor="_Toc100380527" w:history="1">
+      <w:hyperlink w:anchor="_Toc100381619" w:history="1">
         <w:r>
           <w:rPr>
             <w:rStyle w:val="Hyperlink"/>
@@ -8872,7 +8960,7 @@
             <w:noProof/>
             <w:webHidden/>
           </w:rPr>
-          <w:instrText xml:space="preserve"> PAGEREF _Toc100380527 \h </w:instrText>
+          <w:instrText xml:space="preserve"> PAGEREF _Toc100381619 \h </w:instrText>
         </w:r>
         <w:r>
           <w:rPr>
@@ -8919,7 +9007,7 @@
           <w:lang w:eastAsia="fi-FI" w:bidi="ar-SA"/>
         </w:rPr>
       </w:pPr>
-      <w:hyperlink w:anchor="_Toc100380528" w:history="1">
+      <w:hyperlink w:anchor="_Toc100381620" w:history="1">
         <w:r>
           <w:rPr>
             <w:rStyle w:val="Hyperlink"/>
@@ -8964,7 +9052,7 @@
             <w:noProof/>
             <w:webHidden/>
           </w:rPr>
-          <w:instrText xml:space="preserve"> PAGEREF _Toc100380528 \h </w:instrText>
+          <w:instrText xml:space="preserve"> PAGEREF _Toc100381620 \h </w:instrText>
         </w:r>
         <w:r>
           <w:rPr>
@@ -9011,7 +9099,7 @@
           <w:lang w:eastAsia="fi-FI" w:bidi="ar-SA"/>
         </w:rPr>
       </w:pPr>
-      <w:hyperlink w:anchor="_Toc100380529" w:history="1">
+      <w:hyperlink w:anchor="_Toc100381621" w:history="1">
         <w:r>
           <w:rPr>
             <w:rStyle w:val="Hyperlink"/>
@@ -9056,7 +9144,7 @@
             <w:noProof/>
             <w:webHidden/>
           </w:rPr>
-          <w:instrText xml:space="preserve"> PAGEREF _Toc100380529 \h </w:instrText>
+          <w:instrText xml:space="preserve"> PAGEREF _Toc100381621 \h </w:instrText>
         </w:r>
         <w:r>
           <w:rPr>
@@ -9103,7 +9191,7 @@
           <w:lang w:eastAsia="fi-FI" w:bidi="ar-SA"/>
         </w:rPr>
       </w:pPr>
-      <w:hyperlink w:anchor="_Toc100380530" w:history="1">
+      <w:hyperlink w:anchor="_Toc100381622" w:history="1">
         <w:r>
           <w:rPr>
             <w:rStyle w:val="Hyperlink"/>
@@ -9148,7 +9236,7 @@
             <w:noProof/>
             <w:webHidden/>
           </w:rPr>
-          <w:instrText xml:space="preserve"> PAGEREF _Toc100380530 \h </w:instrText>
+          <w:instrText xml:space="preserve"> PAGEREF _Toc100381622 \h </w:instrText>
         </w:r>
         <w:r>
           <w:rPr>
@@ -9195,7 +9283,7 @@
           <w:lang w:eastAsia="fi-FI" w:bidi="ar-SA"/>
         </w:rPr>
       </w:pPr>
-      <w:hyperlink w:anchor="_Toc100380531" w:history="1">
+      <w:hyperlink w:anchor="_Toc100381623" w:history="1">
         <w:r>
           <w:rPr>
             <w:rStyle w:val="Hyperlink"/>
@@ -9240,7 +9328,7 @@
             <w:noProof/>
             <w:webHidden/>
           </w:rPr>
-          <w:instrText xml:space="preserve"> PAGEREF _Toc100380531 \h </w:instrText>
+          <w:instrText xml:space="preserve"> PAGEREF _Toc100381623 \h </w:instrText>
         </w:r>
         <w:r>
           <w:rPr>
@@ -9287,7 +9375,7 @@
           <w:lang w:eastAsia="fi-FI" w:bidi="ar-SA"/>
         </w:rPr>
       </w:pPr>
-      <w:hyperlink w:anchor="_Toc100380532" w:history="1">
+      <w:hyperlink w:anchor="_Toc100381624" w:history="1">
         <w:r>
           <w:rPr>
             <w:rStyle w:val="Hyperlink"/>
@@ -9332,7 +9420,7 @@
             <w:noProof/>
             <w:webHidden/>
           </w:rPr>
-          <w:instrText xml:space="preserve"> PAGEREF _Toc100380532 \h </w:instrText>
+          <w:instrText xml:space="preserve"> PAGEREF _Toc100381624 \h </w:instrText>
         </w:r>
         <w:r>
           <w:rPr>
@@ -9379,7 +9467,7 @@
           <w:lang w:eastAsia="fi-FI" w:bidi="ar-SA"/>
         </w:rPr>
       </w:pPr>
-      <w:hyperlink w:anchor="_Toc100380533" w:history="1">
+      <w:hyperlink w:anchor="_Toc100381625" w:history="1">
         <w:r>
           <w:rPr>
             <w:rStyle w:val="Hyperlink"/>
@@ -9424,7 +9512,7 @@
             <w:noProof/>
             <w:webHidden/>
           </w:rPr>
-          <w:instrText xml:space="preserve"> PAGEREF _Toc100380533 \h </w:instrText>
+          <w:instrText xml:space="preserve"> PAGEREF _Toc100381625 \h </w:instrText>
         </w:r>
         <w:r>
           <w:rPr>
@@ -10651,7 +10739,7 @@
       <w:pPr>
         <w:pStyle w:val="Heading1"/>
       </w:pPr>
-      <w:bookmarkStart w:id="2" w:name="_Toc100380444"/>
+      <w:bookmarkStart w:id="2" w:name="_Toc100381535"/>
       <w:r>
         <w:lastRenderedPageBreak/>
         <w:t>Johdanto</w:t>
@@ -10788,7 +10876,7 @@
         <w:pStyle w:val="Heading1"/>
       </w:pPr>
       <w:bookmarkStart w:id="3" w:name="_Toc65969359"/>
-      <w:bookmarkStart w:id="4" w:name="_Toc100380445"/>
+      <w:bookmarkStart w:id="4" w:name="_Toc100381536"/>
       <w:r>
         <w:lastRenderedPageBreak/>
         <w:t>Teoria</w:t>
@@ -10800,7 +10888,7 @@
       <w:pPr>
         <w:pStyle w:val="Heading2"/>
       </w:pPr>
-      <w:bookmarkStart w:id="5" w:name="_Toc100380446"/>
+      <w:bookmarkStart w:id="5" w:name="_Toc100381537"/>
       <w:r>
         <w:t>E</w:t>
       </w:r>
@@ -11060,7 +11148,7 @@
         </w:rPr>
       </w:pPr>
       <w:bookmarkStart w:id="6" w:name="_Toc65969371"/>
-      <w:bookmarkStart w:id="7" w:name="_Toc100380498"/>
+      <w:bookmarkStart w:id="7" w:name="_Toc100381590"/>
       <w:r>
         <w:t xml:space="preserve">Kuva </w:t>
       </w:r>
@@ -11157,7 +11245,7 @@
       <w:pPr>
         <w:pStyle w:val="Heading2"/>
       </w:pPr>
-      <w:bookmarkStart w:id="8" w:name="_Toc100380447"/>
+      <w:bookmarkStart w:id="8" w:name="_Toc100381538"/>
       <w:r>
         <w:t>Valon vuorovaikutus aineen kanssa</w:t>
       </w:r>
@@ -11710,7 +11798,7 @@
           <w:b w:val="0"/>
         </w:rPr>
       </w:pPr>
-      <w:bookmarkStart w:id="9" w:name="_Toc100380499"/>
+      <w:bookmarkStart w:id="9" w:name="_Toc100381591"/>
       <w:r>
         <w:t xml:space="preserve">Kuva </w:t>
       </w:r>
@@ -11867,7 +11955,7 @@
       <w:pPr>
         <w:pStyle w:val="Caption"/>
       </w:pPr>
-      <w:bookmarkStart w:id="10" w:name="_Toc100380515"/>
+      <w:bookmarkStart w:id="10" w:name="_Toc100381607"/>
       <w:r>
         <w:rPr>
           <w:lang w:val="en-US"/>
@@ -12106,7 +12194,7 @@
       <w:pPr>
         <w:pStyle w:val="Caption"/>
       </w:pPr>
-      <w:bookmarkStart w:id="11" w:name="_Toc100380516"/>
+      <w:bookmarkStart w:id="11" w:name="_Toc100381608"/>
       <w:r>
         <w:t xml:space="preserve">Taulukko </w:t>
       </w:r>
@@ -12935,7 +13023,7 @@
         <w:pStyle w:val="Heading2"/>
       </w:pPr>
       <w:bookmarkStart w:id="12" w:name="_Toc65969362"/>
-      <w:bookmarkStart w:id="13" w:name="_Toc100380448"/>
+      <w:bookmarkStart w:id="13" w:name="_Toc100381539"/>
       <w:r>
         <w:t>Fabry-Perot interferometri</w:t>
       </w:r>
@@ -13125,7 +13213,7 @@
           <w:b w:val="0"/>
         </w:rPr>
       </w:pPr>
-      <w:bookmarkStart w:id="14" w:name="_Toc100380500"/>
+      <w:bookmarkStart w:id="14" w:name="_Toc100381592"/>
       <w:r>
         <w:t xml:space="preserve">Kuva </w:t>
       </w:r>
@@ -13655,7 +13743,7 @@
           <w:b w:val="0"/>
         </w:rPr>
       </w:pPr>
-      <w:bookmarkStart w:id="15" w:name="_Toc100380501"/>
+      <w:bookmarkStart w:id="15" w:name="_Toc100381593"/>
       <w:r>
         <w:t xml:space="preserve">Kuva </w:t>
       </w:r>
@@ -13842,7 +13930,7 @@
           <w:b w:val="0"/>
         </w:rPr>
       </w:pPr>
-      <w:bookmarkStart w:id="16" w:name="_Toc100380502"/>
+      <w:bookmarkStart w:id="16" w:name="_Toc100381594"/>
       <w:r>
         <w:t xml:space="preserve">Kuva </w:t>
       </w:r>
@@ -14030,7 +14118,7 @@
           <w:b w:val="0"/>
         </w:rPr>
       </w:pPr>
-      <w:bookmarkStart w:id="17" w:name="_Toc100380503"/>
+      <w:bookmarkStart w:id="17" w:name="_Toc100381595"/>
       <w:r>
         <w:t xml:space="preserve">Kuva </w:t>
       </w:r>
@@ -14110,7 +14198,7 @@
       <w:pPr>
         <w:pStyle w:val="Heading2"/>
       </w:pPr>
-      <w:bookmarkStart w:id="18" w:name="_Toc100380449"/>
+      <w:bookmarkStart w:id="18" w:name="_Toc100381540"/>
       <w:r>
         <w:t xml:space="preserve">Digitaalinen </w:t>
       </w:r>
@@ -14404,7 +14492,7 @@
           <w:b w:val="0"/>
         </w:rPr>
       </w:pPr>
-      <w:bookmarkStart w:id="19" w:name="_Toc100380504"/>
+      <w:bookmarkStart w:id="19" w:name="_Toc100381596"/>
       <w:r>
         <w:t xml:space="preserve">Kuva </w:t>
       </w:r>
@@ -14765,7 +14853,7 @@
           <w:b w:val="0"/>
         </w:rPr>
       </w:pPr>
-      <w:bookmarkStart w:id="20" w:name="_Toc100380517"/>
+      <w:bookmarkStart w:id="20" w:name="_Toc100381609"/>
       <w:r>
         <w:t xml:space="preserve">Taulukko </w:t>
       </w:r>
@@ -15448,7 +15536,7 @@
         <w:pStyle w:val="Heading2"/>
       </w:pPr>
       <w:bookmarkStart w:id="21" w:name="_Toc65969366"/>
-      <w:bookmarkStart w:id="22" w:name="_Toc100380450"/>
+      <w:bookmarkStart w:id="22" w:name="_Toc100381541"/>
       <w:r>
         <w:t>FPGA-teknologia</w:t>
       </w:r>
@@ -15558,7 +15646,7 @@
           <w:b w:val="0"/>
         </w:rPr>
       </w:pPr>
-      <w:bookmarkStart w:id="23" w:name="_Toc100380505"/>
+      <w:bookmarkStart w:id="23" w:name="_Toc100381597"/>
       <w:r>
         <w:lastRenderedPageBreak/>
         <w:t xml:space="preserve">Kuva </w:t>
@@ -15666,7 +15754,7 @@
       <w:pPr>
         <w:pStyle w:val="Heading2"/>
       </w:pPr>
-      <w:bookmarkStart w:id="24" w:name="_Toc100380451"/>
+      <w:bookmarkStart w:id="24" w:name="_Toc100381542"/>
       <w:r>
         <w:t>Spektrikuva</w:t>
       </w:r>
@@ -15742,7 +15830,7 @@
           <w:b w:val="0"/>
         </w:rPr>
       </w:pPr>
-      <w:bookmarkStart w:id="25" w:name="_Toc100380506"/>
+      <w:bookmarkStart w:id="25" w:name="_Toc100381598"/>
       <w:r>
         <w:t xml:space="preserve">Kuva </w:t>
       </w:r>
@@ -15929,7 +16017,7 @@
       <w:pPr>
         <w:pStyle w:val="Heading1"/>
       </w:pPr>
-      <w:bookmarkStart w:id="26" w:name="_Toc100380452"/>
+      <w:bookmarkStart w:id="26" w:name="_Toc100381543"/>
       <w:r>
         <w:lastRenderedPageBreak/>
         <w:t>Prototyyppijärjestelmä</w:t>
@@ -15940,7 +16028,7 @@
       <w:pPr>
         <w:pStyle w:val="Heading2"/>
       </w:pPr>
-      <w:bookmarkStart w:id="27" w:name="_Toc100380453"/>
+      <w:bookmarkStart w:id="27" w:name="_Toc100381544"/>
       <w:r>
         <w:t>Johdanto</w:t>
       </w:r>
@@ -16023,7 +16111,7 @@
           <w:b w:val="0"/>
         </w:rPr>
       </w:pPr>
-      <w:bookmarkStart w:id="28" w:name="_Toc100380507"/>
+      <w:bookmarkStart w:id="28" w:name="_Toc100381599"/>
       <w:r>
         <w:t xml:space="preserve">Kuva </w:t>
       </w:r>
@@ -16079,7 +16167,7 @@
       <w:pPr>
         <w:pStyle w:val="Heading2"/>
       </w:pPr>
-      <w:bookmarkStart w:id="29" w:name="_Toc100380454"/>
+      <w:bookmarkStart w:id="29" w:name="_Toc100381545"/>
       <w:r>
         <w:lastRenderedPageBreak/>
         <w:t>VTT s</w:t>
@@ -16093,7 +16181,7 @@
       <w:pPr>
         <w:pStyle w:val="Heading3"/>
       </w:pPr>
-      <w:bookmarkStart w:id="30" w:name="_Toc100380455"/>
+      <w:bookmarkStart w:id="30" w:name="_Toc100381546"/>
       <w:r>
         <w:t>Spektrikameran rakenne</w:t>
       </w:r>
@@ -16463,7 +16551,7 @@
       <w:pPr>
         <w:pStyle w:val="Heading3"/>
       </w:pPr>
-      <w:bookmarkStart w:id="31" w:name="_Toc100380456"/>
+      <w:bookmarkStart w:id="31" w:name="_Toc100381547"/>
       <w:r>
         <w:t>Julkaisut</w:t>
       </w:r>
@@ -16498,7 +16586,7 @@
           <w:b w:val="0"/>
         </w:rPr>
       </w:pPr>
-      <w:bookmarkStart w:id="32" w:name="_Toc100380518"/>
+      <w:bookmarkStart w:id="32" w:name="_Toc100381610"/>
       <w:r>
         <w:t xml:space="preserve">Taulukko </w:t>
       </w:r>
@@ -17141,7 +17229,7 @@
       <w:pPr>
         <w:pStyle w:val="Heading3"/>
       </w:pPr>
-      <w:bookmarkStart w:id="33" w:name="_Toc100380457"/>
+      <w:bookmarkStart w:id="33" w:name="_Toc100381548"/>
       <w:r>
         <w:t>Rakenne</w:t>
       </w:r>
@@ -17238,7 +17326,7 @@
           <w:b w:val="0"/>
         </w:rPr>
       </w:pPr>
-      <w:bookmarkStart w:id="34" w:name="_Toc100380508"/>
+      <w:bookmarkStart w:id="34" w:name="_Toc100381600"/>
       <w:r>
         <w:t xml:space="preserve">Kuva </w:t>
       </w:r>
@@ -17362,7 +17450,7 @@
           <w:b w:val="0"/>
         </w:rPr>
       </w:pPr>
-      <w:bookmarkStart w:id="35" w:name="_Toc100380509"/>
+      <w:bookmarkStart w:id="35" w:name="_Toc100381601"/>
       <w:r>
         <w:t xml:space="preserve">Kuva </w:t>
       </w:r>
@@ -17426,7 +17514,7 @@
       <w:pPr>
         <w:pStyle w:val="Heading3"/>
       </w:pPr>
-      <w:bookmarkStart w:id="36" w:name="_Toc100380458"/>
+      <w:bookmarkStart w:id="36" w:name="_Toc100381549"/>
       <w:r>
         <w:t>CMOS k</w:t>
       </w:r>
@@ -17516,7 +17604,7 @@
       <w:pPr>
         <w:pStyle w:val="Heading3"/>
       </w:pPr>
-      <w:bookmarkStart w:id="37" w:name="_Toc100380459"/>
+      <w:bookmarkStart w:id="37" w:name="_Toc100381550"/>
       <w:r>
         <w:lastRenderedPageBreak/>
         <w:t>MFPI-suodatin</w:t>
@@ -17544,7 +17632,7 @@
           <w:b w:val="0"/>
         </w:rPr>
       </w:pPr>
-      <w:bookmarkStart w:id="38" w:name="_Toc100380519"/>
+      <w:bookmarkStart w:id="38" w:name="_Toc100381611"/>
       <w:r>
         <w:t xml:space="preserve">Taulukko </w:t>
       </w:r>
@@ -17880,7 +17968,7 @@
       <w:pPr>
         <w:pStyle w:val="Heading3"/>
       </w:pPr>
-      <w:bookmarkStart w:id="39" w:name="_Toc100380460"/>
+      <w:bookmarkStart w:id="39" w:name="_Toc100381551"/>
       <w:r>
         <w:t>LED-valonlähde</w:t>
       </w:r>
@@ -17907,7 +17995,7 @@
           <w:b w:val="0"/>
         </w:rPr>
       </w:pPr>
-      <w:bookmarkStart w:id="40" w:name="_Toc100380520"/>
+      <w:bookmarkStart w:id="40" w:name="_Toc100381612"/>
       <w:r>
         <w:t xml:space="preserve">Taulukko </w:t>
       </w:r>
@@ -18207,7 +18295,7 @@
       <w:pPr>
         <w:pStyle w:val="Heading3"/>
       </w:pPr>
-      <w:bookmarkStart w:id="41" w:name="_Toc100380461"/>
+      <w:bookmarkStart w:id="41" w:name="_Toc100381552"/>
       <w:r>
         <w:t>Spektrikameran VTT:n dokumentaatio</w:t>
       </w:r>
@@ -18234,7 +18322,7 @@
           <w:b w:val="0"/>
         </w:rPr>
       </w:pPr>
-      <w:bookmarkStart w:id="42" w:name="_Toc100380521"/>
+      <w:bookmarkStart w:id="42" w:name="_Toc100381613"/>
       <w:r>
         <w:t xml:space="preserve">Taulukko </w:t>
       </w:r>
@@ -18602,7 +18690,7 @@
       <w:pPr>
         <w:pStyle w:val="Heading3"/>
       </w:pPr>
-      <w:bookmarkStart w:id="43" w:name="_Toc100380462"/>
+      <w:bookmarkStart w:id="43" w:name="_Toc100381553"/>
       <w:r>
         <w:t>Spektrikameran kalibraatio</w:t>
       </w:r>
@@ -18643,7 +18731,7 @@
           <w:b w:val="0"/>
         </w:rPr>
       </w:pPr>
-      <w:bookmarkStart w:id="44" w:name="_Toc100380522"/>
+      <w:bookmarkStart w:id="44" w:name="_Toc100381614"/>
       <w:r>
         <w:t xml:space="preserve">Taulukko </w:t>
       </w:r>
@@ -19159,7 +19247,7 @@
           <w:b w:val="0"/>
         </w:rPr>
       </w:pPr>
-      <w:bookmarkStart w:id="45" w:name="_Toc100380523"/>
+      <w:bookmarkStart w:id="45" w:name="_Toc100381615"/>
       <w:r>
         <w:t xml:space="preserve">Taulukko </w:t>
       </w:r>
@@ -19560,7 +19648,7 @@
       <w:pPr>
         <w:pStyle w:val="Heading3"/>
       </w:pPr>
-      <w:bookmarkStart w:id="46" w:name="_Toc100380463"/>
+      <w:bookmarkStart w:id="46" w:name="_Toc100381554"/>
       <w:r>
         <w:t>Jyväskylän yliopiston ohjelmistot</w:t>
       </w:r>
@@ -19587,7 +19675,7 @@
           <w:b w:val="0"/>
         </w:rPr>
       </w:pPr>
-      <w:bookmarkStart w:id="47" w:name="_Toc100380524"/>
+      <w:bookmarkStart w:id="47" w:name="_Toc100381616"/>
       <w:r>
         <w:t xml:space="preserve">Taulukko </w:t>
       </w:r>
@@ -19904,7 +19992,7 @@
       <w:pPr>
         <w:pStyle w:val="Heading3"/>
       </w:pPr>
-      <w:bookmarkStart w:id="48" w:name="_Toc100380464"/>
+      <w:bookmarkStart w:id="48" w:name="_Toc100381555"/>
       <w:r>
         <w:t>Spektrikameran ohjelmistot</w:t>
       </w:r>
@@ -19993,7 +20081,7 @@
           <w:b w:val="0"/>
         </w:rPr>
       </w:pPr>
-      <w:bookmarkStart w:id="49" w:name="_Toc100380510"/>
+      <w:bookmarkStart w:id="49" w:name="_Toc100381602"/>
       <w:r>
         <w:t xml:space="preserve">Kuva </w:t>
       </w:r>
@@ -20106,7 +20194,7 @@
           <w:b w:val="0"/>
         </w:rPr>
       </w:pPr>
-      <w:bookmarkStart w:id="50" w:name="_Toc100380525"/>
+      <w:bookmarkStart w:id="50" w:name="_Toc100381617"/>
       <w:r>
         <w:t xml:space="preserve">Taulukko </w:t>
       </w:r>
@@ -20303,7 +20391,7 @@
           <w:b w:val="0"/>
         </w:rPr>
       </w:pPr>
-      <w:bookmarkStart w:id="51" w:name="_Toc100380526"/>
+      <w:bookmarkStart w:id="51" w:name="_Toc100381618"/>
       <w:r>
         <w:lastRenderedPageBreak/>
         <w:t xml:space="preserve">Taulukko </w:t>
@@ -20494,7 +20582,7 @@
           <w:b w:val="0"/>
         </w:rPr>
       </w:pPr>
-      <w:bookmarkStart w:id="52" w:name="_Toc100380527"/>
+      <w:bookmarkStart w:id="52" w:name="_Toc100381619"/>
       <w:r>
         <w:t xml:space="preserve">Taulukko </w:t>
       </w:r>
@@ -20717,7 +20805,7 @@
       <w:pPr>
         <w:pStyle w:val="Heading3"/>
       </w:pPr>
-      <w:bookmarkStart w:id="53" w:name="_Toc100380465"/>
+      <w:bookmarkStart w:id="53" w:name="_Toc100381556"/>
       <w:r>
         <w:t>Spektrikameran kuvaformaatti</w:t>
       </w:r>
@@ -20781,7 +20869,7 @@
           <w:b w:val="0"/>
         </w:rPr>
       </w:pPr>
-      <w:bookmarkStart w:id="54" w:name="_Toc100380528"/>
+      <w:bookmarkStart w:id="54" w:name="_Toc100381620"/>
       <w:r>
         <w:lastRenderedPageBreak/>
         <w:t xml:space="preserve">Taulukko </w:t>
@@ -21420,7 +21508,7 @@
       <w:pPr>
         <w:pStyle w:val="Heading3"/>
       </w:pPr>
-      <w:bookmarkStart w:id="55" w:name="_Toc100380466"/>
+      <w:bookmarkStart w:id="55" w:name="_Toc100381557"/>
       <w:r>
         <w:t>Laskennat</w:t>
       </w:r>
@@ -21513,15 +21601,15 @@
       <w:pPr>
         <w:pStyle w:val="Heading2"/>
       </w:pPr>
-      <w:bookmarkStart w:id="56" w:name="_Toc100380467"/>
-      <w:r>
-        <w:t xml:space="preserve">Genesys </w:t>
-      </w:r>
+      <w:bookmarkStart w:id="56" w:name="_Toc100381558"/>
       <w:r>
         <w:t xml:space="preserve">Zynq </w:t>
       </w:r>
       <w:r>
-        <w:t xml:space="preserve">MpSoC </w:t>
+        <w:t>Ultrascale+ MP</w:t>
+      </w:r>
+      <w:r>
+        <w:t xml:space="preserve">SoC </w:t>
       </w:r>
       <w:r>
         <w:t>FPGA</w:t>
@@ -21530,21 +21618,64 @@
     </w:p>
     <w:p>
       <w:pPr>
+        <w:pStyle w:val="Heading3"/>
+      </w:pPr>
+      <w:bookmarkStart w:id="57" w:name="_Toc100381559"/>
+      <w:r>
+        <w:t>Johdanto</w:t>
+      </w:r>
+      <w:bookmarkEnd w:id="57"/>
+    </w:p>
+    <w:p>
+      <w:pPr>
         <w:pStyle w:val="BodyText"/>
         <w:rPr>
           <w:lang w:val="fi-FI"/>
         </w:rPr>
       </w:pPr>
+      <w:r>
+        <w:rPr>
+          <w:lang w:val="fi-FI"/>
+        </w:rPr>
+        <w:t xml:space="preserve">Tässä kappaleessa kuvaan </w:t>
+      </w:r>
+    </w:p>
+    <w:p>
+      <w:pPr>
+        <w:pStyle w:val="BodyText"/>
+        <w:rPr>
+          <w:lang w:val="fi-FI"/>
+        </w:rPr>
+      </w:pPr>
+      <w:bookmarkStart w:id="58" w:name="_GoBack"/>
+      <w:bookmarkEnd w:id="58"/>
+    </w:p>
+    <w:p>
+      <w:pPr>
+        <w:pStyle w:val="BodyText"/>
+        <w:rPr>
+          <w:lang w:val="fi-FI"/>
+        </w:rPr>
+      </w:pPr>
+    </w:p>
+    <w:p>
+      <w:pPr>
+        <w:pStyle w:val="BodyText"/>
+        <w:rPr>
+          <w:lang w:val="fi-FI"/>
+        </w:rPr>
+      </w:pPr>
     </w:p>
     <w:p>
       <w:pPr>
         <w:pStyle w:val="Heading3"/>
       </w:pPr>
-      <w:bookmarkStart w:id="57" w:name="_Toc100380468"/>
-      <w:r>
+      <w:bookmarkStart w:id="59" w:name="_Toc100381560"/>
+      <w:r>
+        <w:lastRenderedPageBreak/>
         <w:t>Hardware</w:t>
       </w:r>
-      <w:bookmarkEnd w:id="57"/>
+      <w:bookmarkEnd w:id="59"/>
     </w:p>
     <w:p>
       <w:pPr>
@@ -21571,7 +21702,6 @@
         <w:rPr>
           <w:lang w:val="fi-FI"/>
         </w:rPr>
-        <w:lastRenderedPageBreak/>
         <w:t>SD-kortti ja ARM Cortex-A9 suoritin ovat tarpeen Linux-käyttöjärjestelmän sekä muiden ohjelmistokomponenttien asentamista ja suorittamista varten.</w:t>
       </w:r>
     </w:p>
@@ -21587,11 +21717,11 @@
       <w:pPr>
         <w:pStyle w:val="Heading3"/>
       </w:pPr>
-      <w:bookmarkStart w:id="58" w:name="_Toc100380469"/>
+      <w:bookmarkStart w:id="60" w:name="_Toc100381561"/>
       <w:r>
         <w:t>Ohjelmistopakettien liitännät</w:t>
       </w:r>
-      <w:bookmarkEnd w:id="58"/>
+      <w:bookmarkEnd w:id="60"/>
     </w:p>
     <w:p>
       <w:pPr>
@@ -21656,7 +21786,7 @@
           <w:b w:val="0"/>
         </w:rPr>
       </w:pPr>
-      <w:bookmarkStart w:id="59" w:name="_Toc100380511"/>
+      <w:bookmarkStart w:id="61" w:name="_Toc100381603"/>
       <w:r>
         <w:t xml:space="preserve">Kuva </w:t>
       </w:r>
@@ -21700,7 +21830,7 @@
         <w:tab/>
         <w:t>Ohjelmistopakettien liitännät.</w:t>
       </w:r>
-      <w:bookmarkEnd w:id="59"/>
+      <w:bookmarkEnd w:id="61"/>
     </w:p>
     <w:p/>
     <w:p>
@@ -21710,7 +21840,7 @@
           <w:lang w:val="en-US"/>
         </w:rPr>
       </w:pPr>
-      <w:bookmarkStart w:id="60" w:name="_Toc100380470"/>
+      <w:bookmarkStart w:id="62" w:name="_Toc100381562"/>
       <w:r>
         <w:rPr>
           <w:lang w:val="en-US"/>
@@ -21718,7 +21848,7 @@
         <w:lastRenderedPageBreak/>
         <w:t>Programmable System (PS)</w:t>
       </w:r>
-      <w:bookmarkEnd w:id="60"/>
+      <w:bookmarkEnd w:id="62"/>
     </w:p>
     <w:p>
       <w:pPr>
@@ -21813,8 +21943,6 @@
         </w:rPr>
         <w:t>kehityskitin boottaamisen liittyviä osuuksia ja PetaLinuxilla kääntämääni Linux-kerneliä.</w:t>
       </w:r>
-      <w:bookmarkStart w:id="61" w:name="_GoBack"/>
-      <w:bookmarkEnd w:id="61"/>
     </w:p>
     <w:p>
       <w:pPr>
@@ -21958,7 +22086,7 @@
           <w:b w:val="0"/>
         </w:rPr>
       </w:pPr>
-      <w:bookmarkStart w:id="62" w:name="_Toc100380529"/>
+      <w:bookmarkStart w:id="63" w:name="_Toc100381621"/>
       <w:r>
         <w:t xml:space="preserve">Taulukko </w:t>
       </w:r>
@@ -22007,7 +22135,7 @@
         </w:rPr>
         <w:t>MATRIX VISION ajurirajapinnat</w:t>
       </w:r>
-      <w:bookmarkEnd w:id="62"/>
+      <w:bookmarkEnd w:id="63"/>
     </w:p>
     <w:tbl>
       <w:tblPr>
@@ -22828,7 +22956,7 @@
           <w:lang w:val="en-US"/>
         </w:rPr>
       </w:pPr>
-      <w:bookmarkStart w:id="63" w:name="_Toc100380471"/>
+      <w:bookmarkStart w:id="64" w:name="_Toc100381563"/>
       <w:r>
         <w:rPr>
           <w:lang w:val="en-US"/>
@@ -22847,7 +22975,7 @@
         </w:rPr>
         <w:t>)</w:t>
       </w:r>
-      <w:bookmarkEnd w:id="63"/>
+      <w:bookmarkEnd w:id="64"/>
     </w:p>
     <w:p>
       <w:pPr>
@@ -23000,22 +23128,22 @@
       <w:pPr>
         <w:pStyle w:val="Heading1"/>
       </w:pPr>
-      <w:bookmarkStart w:id="64" w:name="_Toc100380472"/>
+      <w:bookmarkStart w:id="65" w:name="_Toc100381564"/>
       <w:r>
         <w:lastRenderedPageBreak/>
         <w:t>Spektrikamera PC-ympäristössä</w:t>
       </w:r>
-      <w:bookmarkEnd w:id="64"/>
+      <w:bookmarkEnd w:id="65"/>
     </w:p>
     <w:p>
       <w:pPr>
         <w:pStyle w:val="Heading2"/>
       </w:pPr>
-      <w:bookmarkStart w:id="65" w:name="_Toc100380473"/>
+      <w:bookmarkStart w:id="66" w:name="_Toc100381565"/>
       <w:r>
         <w:t>Johdanto</w:t>
       </w:r>
-      <w:bookmarkEnd w:id="65"/>
+      <w:bookmarkEnd w:id="66"/>
     </w:p>
     <w:p>
       <w:pPr>
@@ -23067,11 +23195,11 @@
       <w:pPr>
         <w:pStyle w:val="Heading2"/>
       </w:pPr>
-      <w:bookmarkStart w:id="66" w:name="_Toc100380474"/>
+      <w:bookmarkStart w:id="67" w:name="_Toc100381566"/>
       <w:r>
         <w:t>Windows</w:t>
       </w:r>
-      <w:bookmarkEnd w:id="66"/>
+      <w:bookmarkEnd w:id="67"/>
     </w:p>
     <w:p>
       <w:pPr>
@@ -23103,7 +23231,7 @@
       <w:pPr>
         <w:pStyle w:val="Caption"/>
       </w:pPr>
-      <w:bookmarkStart w:id="67" w:name="_Toc100380530"/>
+      <w:bookmarkStart w:id="68" w:name="_Toc100381622"/>
       <w:r>
         <w:t xml:space="preserve">Taulukko </w:t>
       </w:r>
@@ -23147,7 +23275,7 @@
         <w:tab/>
         <w:t>Luettelo spektrikameran ohjaukseen tarvittavista ohjelmistoista Windows-ympäristössä</w:t>
       </w:r>
-      <w:bookmarkEnd w:id="67"/>
+      <w:bookmarkEnd w:id="68"/>
     </w:p>
     <w:tbl>
       <w:tblPr>
@@ -23811,11 +23939,11 @@
       <w:pPr>
         <w:pStyle w:val="Heading3"/>
       </w:pPr>
-      <w:bookmarkStart w:id="68" w:name="_Toc100380475"/>
+      <w:bookmarkStart w:id="69" w:name="_Toc100381567"/>
       <w:r>
         <w:t>mvImpact Acquire SDK Python</w:t>
       </w:r>
-      <w:bookmarkEnd w:id="68"/>
+      <w:bookmarkEnd w:id="69"/>
     </w:p>
     <w:p>
       <w:pPr>
@@ -23944,7 +24072,7 @@
       <w:pPr>
         <w:pStyle w:val="Heading2"/>
       </w:pPr>
-      <w:bookmarkStart w:id="69" w:name="_Toc100380476"/>
+      <w:bookmarkStart w:id="70" w:name="_Toc100381568"/>
       <w:r>
         <w:t>Ubuntu</w:t>
       </w:r>
@@ -23954,7 +24082,7 @@
       <w:r>
         <w:t xml:space="preserve"> PC</w:t>
       </w:r>
-      <w:bookmarkEnd w:id="69"/>
+      <w:bookmarkEnd w:id="70"/>
     </w:p>
     <w:p>
       <w:pPr>
@@ -24037,7 +24165,7 @@
           <w:b w:val="0"/>
         </w:rPr>
       </w:pPr>
-      <w:bookmarkStart w:id="70" w:name="_Toc100380531"/>
+      <w:bookmarkStart w:id="71" w:name="_Toc100381623"/>
       <w:r>
         <w:t xml:space="preserve">Taulukko </w:t>
       </w:r>
@@ -24081,7 +24209,7 @@
         <w:tab/>
         <w:t>Luettelo spektrikameran ohjaukseen tarvittavista ohjelmistoista Ubuntu Linux-ympäristössä</w:t>
       </w:r>
-      <w:bookmarkEnd w:id="70"/>
+      <w:bookmarkEnd w:id="71"/>
     </w:p>
     <w:tbl>
       <w:tblPr>
@@ -24722,22 +24850,22 @@
       <w:pPr>
         <w:pStyle w:val="Heading1"/>
       </w:pPr>
-      <w:bookmarkStart w:id="71" w:name="_Toc100380477"/>
+      <w:bookmarkStart w:id="72" w:name="_Toc100381569"/>
       <w:r>
         <w:lastRenderedPageBreak/>
         <w:t>Spektrikamera Zybo-ympäristössä</w:t>
       </w:r>
-      <w:bookmarkEnd w:id="71"/>
+      <w:bookmarkEnd w:id="72"/>
     </w:p>
     <w:p>
       <w:pPr>
         <w:pStyle w:val="Heading2"/>
       </w:pPr>
-      <w:bookmarkStart w:id="72" w:name="_Toc100380478"/>
+      <w:bookmarkStart w:id="73" w:name="_Toc100381570"/>
       <w:r>
         <w:t>Johdanto</w:t>
       </w:r>
-      <w:bookmarkEnd w:id="72"/>
+      <w:bookmarkEnd w:id="73"/>
     </w:p>
     <w:p>
       <w:pPr>
@@ -24801,11 +24929,11 @@
       <w:pPr>
         <w:pStyle w:val="Heading2"/>
       </w:pPr>
-      <w:bookmarkStart w:id="73" w:name="_Toc100380479"/>
+      <w:bookmarkStart w:id="74" w:name="_Toc100381571"/>
       <w:r>
         <w:t>Zybo Z7 kehitysalusta</w:t>
       </w:r>
-      <w:bookmarkEnd w:id="73"/>
+      <w:bookmarkEnd w:id="74"/>
     </w:p>
     <w:p>
       <w:pPr>
@@ -24896,7 +25024,7 @@
           <w:b w:val="0"/>
         </w:rPr>
       </w:pPr>
-      <w:bookmarkStart w:id="74" w:name="_Toc100380512"/>
+      <w:bookmarkStart w:id="75" w:name="_Toc100381604"/>
       <w:r>
         <w:t xml:space="preserve">Kuva </w:t>
       </w:r>
@@ -24945,7 +25073,7 @@
         </w:rPr>
         <w:t>Yleiskuva Zybo Z7 kehitysalustan rakenteesta</w:t>
       </w:r>
-      <w:bookmarkEnd w:id="74"/>
+      <w:bookmarkEnd w:id="75"/>
     </w:p>
     <w:p/>
     <w:p>
@@ -25002,7 +25130,7 @@
           <w:b w:val="0"/>
         </w:rPr>
       </w:pPr>
-      <w:bookmarkStart w:id="75" w:name="_Toc100380513"/>
+      <w:bookmarkStart w:id="76" w:name="_Toc100381605"/>
       <w:r>
         <w:t xml:space="preserve">Kuva </w:t>
       </w:r>
@@ -25051,7 +25179,7 @@
         </w:rPr>
         <w:t>Zybo Z7 kehitysalustan ja USB-hubien liitäntä spektrikameraan.</w:t>
       </w:r>
-      <w:bookmarkEnd w:id="75"/>
+      <w:bookmarkEnd w:id="76"/>
     </w:p>
     <w:p/>
     <w:p/>
@@ -25098,8 +25226,8 @@
           <w:b w:val="0"/>
         </w:rPr>
       </w:pPr>
-      <w:bookmarkStart w:id="76" w:name="_Toc4665917"/>
-      <w:bookmarkStart w:id="77" w:name="_Toc100380532"/>
+      <w:bookmarkStart w:id="77" w:name="_Toc4665917"/>
+      <w:bookmarkStart w:id="78" w:name="_Toc100381624"/>
       <w:r>
         <w:t xml:space="preserve">Taulukko </w:t>
       </w:r>
@@ -25143,8 +25271,8 @@
         <w:tab/>
         <w:t>Zybo Z7 kehitysalustan ominaisuudet (Digilent, 2020a).</w:t>
       </w:r>
-      <w:bookmarkEnd w:id="76"/>
       <w:bookmarkEnd w:id="77"/>
+      <w:bookmarkEnd w:id="78"/>
     </w:p>
     <w:tbl>
       <w:tblPr>
@@ -25621,11 +25749,11 @@
       <w:pPr>
         <w:pStyle w:val="Heading2"/>
       </w:pPr>
-      <w:bookmarkStart w:id="78" w:name="_Toc100380480"/>
+      <w:bookmarkStart w:id="79" w:name="_Toc100381572"/>
       <w:r>
         <w:t>Zynq APSoC järjestelmä</w:t>
       </w:r>
-      <w:bookmarkEnd w:id="78"/>
+      <w:bookmarkEnd w:id="79"/>
     </w:p>
     <w:p>
       <w:pPr>
@@ -25703,7 +25831,7 @@
           <w:b w:val="0"/>
         </w:rPr>
       </w:pPr>
-      <w:bookmarkStart w:id="79" w:name="_Toc100380514"/>
+      <w:bookmarkStart w:id="80" w:name="_Toc100381606"/>
       <w:r>
         <w:t xml:space="preserve">Kuva </w:t>
       </w:r>
@@ -25747,19 +25875,19 @@
         <w:tab/>
         <w:t>Yleiskuva Zynq APSoC arkkitehtuurista (Digilent, 2020b).</w:t>
       </w:r>
-      <w:bookmarkEnd w:id="79"/>
+      <w:bookmarkEnd w:id="80"/>
     </w:p>
     <w:p/>
     <w:p>
       <w:pPr>
         <w:pStyle w:val="Heading2"/>
       </w:pPr>
-      <w:bookmarkStart w:id="80" w:name="_Toc100380481"/>
+      <w:bookmarkStart w:id="81" w:name="_Toc100381573"/>
       <w:r>
         <w:lastRenderedPageBreak/>
         <w:t>PetaLinux</w:t>
       </w:r>
-      <w:bookmarkEnd w:id="80"/>
+      <w:bookmarkEnd w:id="81"/>
     </w:p>
     <w:p>
       <w:pPr>
@@ -25809,11 +25937,11 @@
       <w:pPr>
         <w:pStyle w:val="Heading3"/>
       </w:pPr>
-      <w:bookmarkStart w:id="81" w:name="_Toc100380482"/>
+      <w:bookmarkStart w:id="82" w:name="_Toc100381574"/>
       <w:r>
         <w:t>PetaLinux työkalut</w:t>
       </w:r>
-      <w:bookmarkEnd w:id="81"/>
+      <w:bookmarkEnd w:id="82"/>
     </w:p>
     <w:p>
       <w:pPr>
@@ -25949,12 +26077,12 @@
       <w:pPr>
         <w:pStyle w:val="Heading2"/>
       </w:pPr>
-      <w:bookmarkStart w:id="82" w:name="_Toc100380483"/>
+      <w:bookmarkStart w:id="83" w:name="_Toc100381575"/>
       <w:r>
         <w:lastRenderedPageBreak/>
         <w:t>Ubuntu Minimal</w:t>
       </w:r>
-      <w:bookmarkEnd w:id="82"/>
+      <w:bookmarkEnd w:id="83"/>
     </w:p>
     <w:p>
       <w:pPr>
@@ -26569,11 +26697,11 @@
       <w:pPr>
         <w:pStyle w:val="Heading2"/>
       </w:pPr>
-      <w:bookmarkStart w:id="83" w:name="_Toc100380484"/>
+      <w:bookmarkStart w:id="84" w:name="_Toc100381576"/>
       <w:r>
         <w:t>Kameran ajuriohjelmisto</w:t>
       </w:r>
-      <w:bookmarkEnd w:id="83"/>
+      <w:bookmarkEnd w:id="84"/>
     </w:p>
     <w:p>
       <w:pPr>
@@ -26601,14 +26729,14 @@
       <w:pPr>
         <w:pStyle w:val="Heading2"/>
       </w:pPr>
-      <w:bookmarkStart w:id="84" w:name="_Toc100380485"/>
+      <w:bookmarkStart w:id="85" w:name="_Toc100381577"/>
       <w:r>
         <w:t>Camazing</w:t>
       </w:r>
       <w:r>
         <w:t xml:space="preserve"> ja Genicam2</w:t>
       </w:r>
-      <w:bookmarkEnd w:id="84"/>
+      <w:bookmarkEnd w:id="85"/>
     </w:p>
     <w:p>
       <w:pPr>
@@ -26665,12 +26793,12 @@
       <w:pPr>
         <w:pStyle w:val="Heading2"/>
       </w:pPr>
-      <w:bookmarkStart w:id="85" w:name="_Toc100380486"/>
+      <w:bookmarkStart w:id="86" w:name="_Toc100381578"/>
       <w:r>
         <w:lastRenderedPageBreak/>
         <w:t>mvImpact Acquire SDK Python</w:t>
       </w:r>
-      <w:bookmarkEnd w:id="85"/>
+      <w:bookmarkEnd w:id="86"/>
     </w:p>
     <w:p>
       <w:pPr>
@@ -26824,31 +26952,31 @@
       <w:pPr>
         <w:pStyle w:val="Heading3"/>
       </w:pPr>
-      <w:bookmarkStart w:id="86" w:name="_Toc100380487"/>
+      <w:bookmarkStart w:id="87" w:name="_Toc100381579"/>
       <w:r>
         <w:t>Kameran asetusten muuttaminen</w:t>
       </w:r>
-      <w:bookmarkEnd w:id="86"/>
+      <w:bookmarkEnd w:id="87"/>
     </w:p>
     <w:p>
       <w:pPr>
         <w:pStyle w:val="Heading3"/>
       </w:pPr>
-      <w:bookmarkStart w:id="87" w:name="_Toc100380488"/>
+      <w:bookmarkStart w:id="88" w:name="_Toc100381580"/>
       <w:r>
         <w:t>Kuvan ottaminen ja tallennus PNG-tiedostoksi</w:t>
       </w:r>
-      <w:bookmarkEnd w:id="87"/>
+      <w:bookmarkEnd w:id="88"/>
     </w:p>
     <w:p>
       <w:pPr>
         <w:pStyle w:val="Heading2"/>
       </w:pPr>
-      <w:bookmarkStart w:id="88" w:name="_Toc100380489"/>
+      <w:bookmarkStart w:id="89" w:name="_Toc100381581"/>
       <w:r>
         <w:t>Leddriver</w:t>
       </w:r>
-      <w:bookmarkEnd w:id="88"/>
+      <w:bookmarkEnd w:id="89"/>
     </w:p>
     <w:p>
       <w:pPr>
@@ -26882,11 +27010,11 @@
       <w:pPr>
         <w:pStyle w:val="Heading2"/>
       </w:pPr>
-      <w:bookmarkStart w:id="89" w:name="_Toc100380490"/>
+      <w:bookmarkStart w:id="90" w:name="_Toc100381582"/>
       <w:r>
         <w:t>MFPI ohjaaminen</w:t>
       </w:r>
-      <w:bookmarkEnd w:id="89"/>
+      <w:bookmarkEnd w:id="90"/>
     </w:p>
     <w:p>
       <w:pPr>
@@ -26906,25 +27034,25 @@
       <w:pPr>
         <w:pStyle w:val="Heading1"/>
       </w:pPr>
-      <w:bookmarkStart w:id="90" w:name="_Toc100380491"/>
+      <w:bookmarkStart w:id="91" w:name="_Toc100381583"/>
       <w:r>
         <w:lastRenderedPageBreak/>
         <w:t>Ohjelmoitava logiikka Zybo-ympäristössä</w:t>
       </w:r>
-      <w:bookmarkEnd w:id="90"/>
+      <w:bookmarkEnd w:id="91"/>
     </w:p>
     <w:p>
       <w:pPr>
         <w:pStyle w:val="Heading2"/>
       </w:pPr>
-      <w:bookmarkStart w:id="91" w:name="_Toc100380492"/>
+      <w:bookmarkStart w:id="92" w:name="_Toc100381584"/>
       <w:r>
         <w:t xml:space="preserve">Ohjelmoitavan logiikan </w:t>
       </w:r>
       <w:r>
         <w:t>Linux-ajurit</w:t>
       </w:r>
-      <w:bookmarkEnd w:id="91"/>
+      <w:bookmarkEnd w:id="92"/>
     </w:p>
     <w:p>
       <w:pPr>
@@ -26947,7 +27075,7 @@
           <w:b w:val="0"/>
         </w:rPr>
       </w:pPr>
-      <w:bookmarkStart w:id="92" w:name="_Toc100380533"/>
+      <w:bookmarkStart w:id="93" w:name="_Toc100381625"/>
       <w:r>
         <w:t xml:space="preserve">Taulukko </w:t>
       </w:r>
@@ -26991,7 +27119,7 @@
         <w:tab/>
         <w:t>PetaLinuxin sisältämiä ajureita (Xilinx Wiki, 2020a).</w:t>
       </w:r>
-      <w:bookmarkEnd w:id="92"/>
+      <w:bookmarkEnd w:id="93"/>
     </w:p>
     <w:tbl>
       <w:tblPr>
@@ -27441,14 +27569,14 @@
       <w:pPr>
         <w:pStyle w:val="Heading2"/>
       </w:pPr>
-      <w:bookmarkStart w:id="93" w:name="_Toc100380493"/>
+      <w:bookmarkStart w:id="94" w:name="_Toc100381585"/>
       <w:r>
         <w:t>Vivado</w:t>
       </w:r>
       <w:r>
         <w:t>-kehitysympäristö</w:t>
       </w:r>
-      <w:bookmarkEnd w:id="93"/>
+      <w:bookmarkEnd w:id="94"/>
     </w:p>
     <w:p>
       <w:pPr>
@@ -27476,11 +27604,11 @@
       <w:pPr>
         <w:pStyle w:val="Heading2"/>
       </w:pPr>
-      <w:bookmarkStart w:id="94" w:name="_Toc100380494"/>
+      <w:bookmarkStart w:id="95" w:name="_Toc100381586"/>
       <w:r>
         <w:t>VHDL liukuhihna</w:t>
       </w:r>
-      <w:bookmarkEnd w:id="94"/>
+      <w:bookmarkEnd w:id="95"/>
     </w:p>
     <w:p>
       <w:pPr>
@@ -27516,12 +27644,12 @@
       <w:pPr>
         <w:pStyle w:val="Heading1"/>
       </w:pPr>
-      <w:bookmarkStart w:id="95" w:name="_Toc100380495"/>
+      <w:bookmarkStart w:id="96" w:name="_Toc100381587"/>
       <w:r>
         <w:lastRenderedPageBreak/>
         <w:t>Johtopäätökset</w:t>
       </w:r>
-      <w:bookmarkEnd w:id="95"/>
+      <w:bookmarkEnd w:id="96"/>
     </w:p>
     <w:p>
       <w:pPr>
@@ -27548,12 +27676,12 @@
         <w:pStyle w:val="RefAppendheading"/>
         <w:ind w:left="0" w:firstLine="0"/>
       </w:pPr>
-      <w:bookmarkStart w:id="96" w:name="_Toc100380496"/>
+      <w:bookmarkStart w:id="97" w:name="_Toc100381588"/>
       <w:r>
         <w:lastRenderedPageBreak/>
         <w:t>Lähteet</w:t>
       </w:r>
-      <w:bookmarkEnd w:id="96"/>
+      <w:bookmarkEnd w:id="97"/>
     </w:p>
     <w:p>
       <w:pPr>
@@ -29068,12 +29196,12 @@
       <w:pPr>
         <w:pStyle w:val="RefAppendheading"/>
       </w:pPr>
-      <w:bookmarkStart w:id="97" w:name="_Toc100380497"/>
+      <w:bookmarkStart w:id="98" w:name="_Toc100381589"/>
       <w:r>
         <w:lastRenderedPageBreak/>
         <w:t>Liitteet</w:t>
       </w:r>
-      <w:bookmarkEnd w:id="97"/>
+      <w:bookmarkEnd w:id="98"/>
     </w:p>
     <w:p>
       <w:pPr>
@@ -29162,7 +29290,7 @@
       <w:rPr>
         <w:noProof/>
       </w:rPr>
-      <w:t>61</w:t>
+      <w:t>36</w:t>
     </w:r>
     <w:r>
       <w:fldChar w:fldCharType="end"/>
@@ -31820,6 +31948,7 @@
     <w:rsid w:val="006B49E6"/>
     <w:rsid w:val="00715C9F"/>
     <w:rsid w:val="0071736F"/>
+    <w:rsid w:val="00744BC9"/>
     <w:rsid w:val="0076230F"/>
     <w:rsid w:val="007D2E37"/>
     <w:rsid w:val="007D3FA7"/>
@@ -32631,7 +32760,7 @@
 </file>
 
 <file path=customXml/itemProps2.xml><?xml version="1.0" encoding="utf-8"?>
-<ds:datastoreItem xmlns:ds="http://schemas.openxmlformats.org/officeDocument/2006/customXml" ds:itemID="{9AB0A08A-BB7D-4153-B668-F41F749A67C1}">
+<ds:datastoreItem xmlns:ds="http://schemas.openxmlformats.org/officeDocument/2006/customXml" ds:itemID="{54564861-A6F2-4CD9-905F-7758D53CD89C}">
   <ds:schemaRefs>
     <ds:schemaRef ds:uri="http://schemas.openxmlformats.org/officeDocument/2006/bibliography"/>
   </ds:schemaRefs>

</xml_diff>

<commit_message>
Add block diagram of RAM shared between PS and PL
</commit_message>
<xml_diff>
--- a/daniel_tisza_kandidaatintutkielma.docx
+++ b/daniel_tisza_kandidaatintutkielma.docx
@@ -945,7 +945,7 @@
               <w:rPr>
                 <w:noProof/>
               </w:rPr>
-              <w:t>61</w:t>
+              <w:t>62</w:t>
             </w:r>
             <w:r>
               <w:fldChar w:fldCharType="end"/>
@@ -1236,7 +1236,7 @@
         </w:rPr>
         <w:fldChar w:fldCharType="separate"/>
       </w:r>
-      <w:hyperlink w:anchor="_Toc100383788" w:history="1">
+      <w:hyperlink w:anchor="_Toc100383982" w:history="1">
         <w:r>
           <w:rPr>
             <w:rStyle w:val="Hyperlink"/>
@@ -1281,7 +1281,7 @@
             <w:noProof/>
             <w:webHidden/>
           </w:rPr>
-          <w:instrText xml:space="preserve"> PAGEREF _Toc100383788 \h </w:instrText>
+          <w:instrText xml:space="preserve"> PAGEREF _Toc100383982 \h </w:instrText>
         </w:r>
         <w:r>
           <w:rPr>
@@ -1324,7 +1324,7 @@
           <w:lang w:eastAsia="fi-FI" w:bidi="ar-SA"/>
         </w:rPr>
       </w:pPr>
-      <w:hyperlink w:anchor="_Toc100383789" w:history="1">
+      <w:hyperlink w:anchor="_Toc100383983" w:history="1">
         <w:r>
           <w:rPr>
             <w:rStyle w:val="Hyperlink"/>
@@ -1369,7 +1369,7 @@
             <w:noProof/>
             <w:webHidden/>
           </w:rPr>
-          <w:instrText xml:space="preserve"> PAGEREF _Toc100383789 \h </w:instrText>
+          <w:instrText xml:space="preserve"> PAGEREF _Toc100383983 \h </w:instrText>
         </w:r>
         <w:r>
           <w:rPr>
@@ -1412,7 +1412,7 @@
           <w:lang w:eastAsia="fi-FI" w:bidi="ar-SA"/>
         </w:rPr>
       </w:pPr>
-      <w:hyperlink w:anchor="_Toc100383790" w:history="1">
+      <w:hyperlink w:anchor="_Toc100383984" w:history="1">
         <w:r>
           <w:rPr>
             <w:rStyle w:val="Hyperlink"/>
@@ -1457,7 +1457,7 @@
             <w:noProof/>
             <w:webHidden/>
           </w:rPr>
-          <w:instrText xml:space="preserve"> PAGEREF _Toc100383790 \h </w:instrText>
+          <w:instrText xml:space="preserve"> PAGEREF _Toc100383984 \h </w:instrText>
         </w:r>
         <w:r>
           <w:rPr>
@@ -1500,7 +1500,7 @@
           <w:lang w:eastAsia="fi-FI" w:bidi="ar-SA"/>
         </w:rPr>
       </w:pPr>
-      <w:hyperlink w:anchor="_Toc100383791" w:history="1">
+      <w:hyperlink w:anchor="_Toc100383985" w:history="1">
         <w:r>
           <w:rPr>
             <w:rStyle w:val="Hyperlink"/>
@@ -1545,7 +1545,7 @@
             <w:noProof/>
             <w:webHidden/>
           </w:rPr>
-          <w:instrText xml:space="preserve"> PAGEREF _Toc100383791 \h </w:instrText>
+          <w:instrText xml:space="preserve"> PAGEREF _Toc100383985 \h </w:instrText>
         </w:r>
         <w:r>
           <w:rPr>
@@ -1588,7 +1588,7 @@
           <w:lang w:eastAsia="fi-FI" w:bidi="ar-SA"/>
         </w:rPr>
       </w:pPr>
-      <w:hyperlink w:anchor="_Toc100383792" w:history="1">
+      <w:hyperlink w:anchor="_Toc100383986" w:history="1">
         <w:r>
           <w:rPr>
             <w:rStyle w:val="Hyperlink"/>
@@ -1633,7 +1633,7 @@
             <w:noProof/>
             <w:webHidden/>
           </w:rPr>
-          <w:instrText xml:space="preserve"> PAGEREF _Toc100383792 \h </w:instrText>
+          <w:instrText xml:space="preserve"> PAGEREF _Toc100383986 \h </w:instrText>
         </w:r>
         <w:r>
           <w:rPr>
@@ -1676,7 +1676,7 @@
           <w:lang w:eastAsia="fi-FI" w:bidi="ar-SA"/>
         </w:rPr>
       </w:pPr>
-      <w:hyperlink w:anchor="_Toc100383793" w:history="1">
+      <w:hyperlink w:anchor="_Toc100383987" w:history="1">
         <w:r>
           <w:rPr>
             <w:rStyle w:val="Hyperlink"/>
@@ -1721,7 +1721,7 @@
             <w:noProof/>
             <w:webHidden/>
           </w:rPr>
-          <w:instrText xml:space="preserve"> PAGEREF _Toc100383793 \h </w:instrText>
+          <w:instrText xml:space="preserve"> PAGEREF _Toc100383987 \h </w:instrText>
         </w:r>
         <w:r>
           <w:rPr>
@@ -1764,7 +1764,7 @@
           <w:lang w:eastAsia="fi-FI" w:bidi="ar-SA"/>
         </w:rPr>
       </w:pPr>
-      <w:hyperlink w:anchor="_Toc100383794" w:history="1">
+      <w:hyperlink w:anchor="_Toc100383988" w:history="1">
         <w:r>
           <w:rPr>
             <w:rStyle w:val="Hyperlink"/>
@@ -1809,7 +1809,7 @@
             <w:noProof/>
             <w:webHidden/>
           </w:rPr>
-          <w:instrText xml:space="preserve"> PAGEREF _Toc100383794 \h </w:instrText>
+          <w:instrText xml:space="preserve"> PAGEREF _Toc100383988 \h </w:instrText>
         </w:r>
         <w:r>
           <w:rPr>
@@ -1852,7 +1852,7 @@
           <w:lang w:eastAsia="fi-FI" w:bidi="ar-SA"/>
         </w:rPr>
       </w:pPr>
-      <w:hyperlink w:anchor="_Toc100383795" w:history="1">
+      <w:hyperlink w:anchor="_Toc100383989" w:history="1">
         <w:r>
           <w:rPr>
             <w:rStyle w:val="Hyperlink"/>
@@ -1897,7 +1897,7 @@
             <w:noProof/>
             <w:webHidden/>
           </w:rPr>
-          <w:instrText xml:space="preserve"> PAGEREF _Toc100383795 \h </w:instrText>
+          <w:instrText xml:space="preserve"> PAGEREF _Toc100383989 \h </w:instrText>
         </w:r>
         <w:r>
           <w:rPr>
@@ -1940,7 +1940,7 @@
           <w:lang w:eastAsia="fi-FI" w:bidi="ar-SA"/>
         </w:rPr>
       </w:pPr>
-      <w:hyperlink w:anchor="_Toc100383796" w:history="1">
+      <w:hyperlink w:anchor="_Toc100383990" w:history="1">
         <w:r>
           <w:rPr>
             <w:rStyle w:val="Hyperlink"/>
@@ -1985,7 +1985,7 @@
             <w:noProof/>
             <w:webHidden/>
           </w:rPr>
-          <w:instrText xml:space="preserve"> PAGEREF _Toc100383796 \h </w:instrText>
+          <w:instrText xml:space="preserve"> PAGEREF _Toc100383990 \h </w:instrText>
         </w:r>
         <w:r>
           <w:rPr>
@@ -2028,7 +2028,7 @@
           <w:lang w:eastAsia="fi-FI" w:bidi="ar-SA"/>
         </w:rPr>
       </w:pPr>
-      <w:hyperlink w:anchor="_Toc100383797" w:history="1">
+      <w:hyperlink w:anchor="_Toc100383991" w:history="1">
         <w:r>
           <w:rPr>
             <w:rStyle w:val="Hyperlink"/>
@@ -2073,7 +2073,7 @@
             <w:noProof/>
             <w:webHidden/>
           </w:rPr>
-          <w:instrText xml:space="preserve"> PAGEREF _Toc100383797 \h </w:instrText>
+          <w:instrText xml:space="preserve"> PAGEREF _Toc100383991 \h </w:instrText>
         </w:r>
         <w:r>
           <w:rPr>
@@ -2116,7 +2116,7 @@
           <w:lang w:eastAsia="fi-FI" w:bidi="ar-SA"/>
         </w:rPr>
       </w:pPr>
-      <w:hyperlink w:anchor="_Toc100383798" w:history="1">
+      <w:hyperlink w:anchor="_Toc100383992" w:history="1">
         <w:r>
           <w:rPr>
             <w:rStyle w:val="Hyperlink"/>
@@ -2161,7 +2161,7 @@
             <w:noProof/>
             <w:webHidden/>
           </w:rPr>
-          <w:instrText xml:space="preserve"> PAGEREF _Toc100383798 \h </w:instrText>
+          <w:instrText xml:space="preserve"> PAGEREF _Toc100383992 \h </w:instrText>
         </w:r>
         <w:r>
           <w:rPr>
@@ -2204,7 +2204,7 @@
           <w:lang w:eastAsia="fi-FI" w:bidi="ar-SA"/>
         </w:rPr>
       </w:pPr>
-      <w:hyperlink w:anchor="_Toc100383799" w:history="1">
+      <w:hyperlink w:anchor="_Toc100383993" w:history="1">
         <w:r>
           <w:rPr>
             <w:rStyle w:val="Hyperlink"/>
@@ -2249,7 +2249,7 @@
             <w:noProof/>
             <w:webHidden/>
           </w:rPr>
-          <w:instrText xml:space="preserve"> PAGEREF _Toc100383799 \h </w:instrText>
+          <w:instrText xml:space="preserve"> PAGEREF _Toc100383993 \h </w:instrText>
         </w:r>
         <w:r>
           <w:rPr>
@@ -2292,7 +2292,7 @@
           <w:lang w:eastAsia="fi-FI" w:bidi="ar-SA"/>
         </w:rPr>
       </w:pPr>
-      <w:hyperlink w:anchor="_Toc100383800" w:history="1">
+      <w:hyperlink w:anchor="_Toc100383994" w:history="1">
         <w:r>
           <w:rPr>
             <w:rStyle w:val="Hyperlink"/>
@@ -2337,7 +2337,7 @@
             <w:noProof/>
             <w:webHidden/>
           </w:rPr>
-          <w:instrText xml:space="preserve"> PAGEREF _Toc100383800 \h </w:instrText>
+          <w:instrText xml:space="preserve"> PAGEREF _Toc100383994 \h </w:instrText>
         </w:r>
         <w:r>
           <w:rPr>
@@ -2380,7 +2380,7 @@
           <w:lang w:eastAsia="fi-FI" w:bidi="ar-SA"/>
         </w:rPr>
       </w:pPr>
-      <w:hyperlink w:anchor="_Toc100383801" w:history="1">
+      <w:hyperlink w:anchor="_Toc100383995" w:history="1">
         <w:r>
           <w:rPr>
             <w:rStyle w:val="Hyperlink"/>
@@ -2425,7 +2425,7 @@
             <w:noProof/>
             <w:webHidden/>
           </w:rPr>
-          <w:instrText xml:space="preserve"> PAGEREF _Toc100383801 \h </w:instrText>
+          <w:instrText xml:space="preserve"> PAGEREF _Toc100383995 \h </w:instrText>
         </w:r>
         <w:r>
           <w:rPr>
@@ -2468,7 +2468,7 @@
           <w:lang w:eastAsia="fi-FI" w:bidi="ar-SA"/>
         </w:rPr>
       </w:pPr>
-      <w:hyperlink w:anchor="_Toc100383802" w:history="1">
+      <w:hyperlink w:anchor="_Toc100383996" w:history="1">
         <w:r>
           <w:rPr>
             <w:rStyle w:val="Hyperlink"/>
@@ -2513,7 +2513,7 @@
             <w:noProof/>
             <w:webHidden/>
           </w:rPr>
-          <w:instrText xml:space="preserve"> PAGEREF _Toc100383802 \h </w:instrText>
+          <w:instrText xml:space="preserve"> PAGEREF _Toc100383996 \h </w:instrText>
         </w:r>
         <w:r>
           <w:rPr>
@@ -2556,7 +2556,7 @@
           <w:lang w:eastAsia="fi-FI" w:bidi="ar-SA"/>
         </w:rPr>
       </w:pPr>
-      <w:hyperlink w:anchor="_Toc100383803" w:history="1">
+      <w:hyperlink w:anchor="_Toc100383997" w:history="1">
         <w:r>
           <w:rPr>
             <w:rStyle w:val="Hyperlink"/>
@@ -2601,7 +2601,7 @@
             <w:noProof/>
             <w:webHidden/>
           </w:rPr>
-          <w:instrText xml:space="preserve"> PAGEREF _Toc100383803 \h </w:instrText>
+          <w:instrText xml:space="preserve"> PAGEREF _Toc100383997 \h </w:instrText>
         </w:r>
         <w:r>
           <w:rPr>
@@ -2644,7 +2644,7 @@
           <w:lang w:eastAsia="fi-FI" w:bidi="ar-SA"/>
         </w:rPr>
       </w:pPr>
-      <w:hyperlink w:anchor="_Toc100383804" w:history="1">
+      <w:hyperlink w:anchor="_Toc100383998" w:history="1">
         <w:r>
           <w:rPr>
             <w:rStyle w:val="Hyperlink"/>
@@ -2689,7 +2689,7 @@
             <w:noProof/>
             <w:webHidden/>
           </w:rPr>
-          <w:instrText xml:space="preserve"> PAGEREF _Toc100383804 \h </w:instrText>
+          <w:instrText xml:space="preserve"> PAGEREF _Toc100383998 \h </w:instrText>
         </w:r>
         <w:r>
           <w:rPr>
@@ -2732,7 +2732,7 @@
           <w:lang w:eastAsia="fi-FI" w:bidi="ar-SA"/>
         </w:rPr>
       </w:pPr>
-      <w:hyperlink w:anchor="_Toc100383805" w:history="1">
+      <w:hyperlink w:anchor="_Toc100383999" w:history="1">
         <w:r>
           <w:rPr>
             <w:rStyle w:val="Hyperlink"/>
@@ -2777,7 +2777,7 @@
             <w:noProof/>
             <w:webHidden/>
           </w:rPr>
-          <w:instrText xml:space="preserve"> PAGEREF _Toc100383805 \h </w:instrText>
+          <w:instrText xml:space="preserve"> PAGEREF _Toc100383999 \h </w:instrText>
         </w:r>
         <w:r>
           <w:rPr>
@@ -2820,7 +2820,7 @@
           <w:lang w:eastAsia="fi-FI" w:bidi="ar-SA"/>
         </w:rPr>
       </w:pPr>
-      <w:hyperlink w:anchor="_Toc100383806" w:history="1">
+      <w:hyperlink w:anchor="_Toc100384000" w:history="1">
         <w:r>
           <w:rPr>
             <w:rStyle w:val="Hyperlink"/>
@@ -2865,7 +2865,7 @@
             <w:noProof/>
             <w:webHidden/>
           </w:rPr>
-          <w:instrText xml:space="preserve"> PAGEREF _Toc100383806 \h </w:instrText>
+          <w:instrText xml:space="preserve"> PAGEREF _Toc100384000 \h </w:instrText>
         </w:r>
         <w:r>
           <w:rPr>
@@ -2908,7 +2908,7 @@
           <w:lang w:eastAsia="fi-FI" w:bidi="ar-SA"/>
         </w:rPr>
       </w:pPr>
-      <w:hyperlink w:anchor="_Toc100383807" w:history="1">
+      <w:hyperlink w:anchor="_Toc100384001" w:history="1">
         <w:r>
           <w:rPr>
             <w:rStyle w:val="Hyperlink"/>
@@ -2953,7 +2953,7 @@
             <w:noProof/>
             <w:webHidden/>
           </w:rPr>
-          <w:instrText xml:space="preserve"> PAGEREF _Toc100383807 \h </w:instrText>
+          <w:instrText xml:space="preserve"> PAGEREF _Toc100384001 \h </w:instrText>
         </w:r>
         <w:r>
           <w:rPr>
@@ -2996,7 +2996,7 @@
           <w:lang w:eastAsia="fi-FI" w:bidi="ar-SA"/>
         </w:rPr>
       </w:pPr>
-      <w:hyperlink w:anchor="_Toc100383808" w:history="1">
+      <w:hyperlink w:anchor="_Toc100384002" w:history="1">
         <w:r>
           <w:rPr>
             <w:rStyle w:val="Hyperlink"/>
@@ -3041,7 +3041,7 @@
             <w:noProof/>
             <w:webHidden/>
           </w:rPr>
-          <w:instrText xml:space="preserve"> PAGEREF _Toc100383808 \h </w:instrText>
+          <w:instrText xml:space="preserve"> PAGEREF _Toc100384002 \h </w:instrText>
         </w:r>
         <w:r>
           <w:rPr>
@@ -3084,7 +3084,7 @@
           <w:lang w:eastAsia="fi-FI" w:bidi="ar-SA"/>
         </w:rPr>
       </w:pPr>
-      <w:hyperlink w:anchor="_Toc100383809" w:history="1">
+      <w:hyperlink w:anchor="_Toc100384003" w:history="1">
         <w:r>
           <w:rPr>
             <w:rStyle w:val="Hyperlink"/>
@@ -3129,7 +3129,7 @@
             <w:noProof/>
             <w:webHidden/>
           </w:rPr>
-          <w:instrText xml:space="preserve"> PAGEREF _Toc100383809 \h </w:instrText>
+          <w:instrText xml:space="preserve"> PAGEREF _Toc100384003 \h </w:instrText>
         </w:r>
         <w:r>
           <w:rPr>
@@ -3172,7 +3172,7 @@
           <w:lang w:eastAsia="fi-FI" w:bidi="ar-SA"/>
         </w:rPr>
       </w:pPr>
-      <w:hyperlink w:anchor="_Toc100383810" w:history="1">
+      <w:hyperlink w:anchor="_Toc100384004" w:history="1">
         <w:r>
           <w:rPr>
             <w:rStyle w:val="Hyperlink"/>
@@ -3217,7 +3217,7 @@
             <w:noProof/>
             <w:webHidden/>
           </w:rPr>
-          <w:instrText xml:space="preserve"> PAGEREF _Toc100383810 \h </w:instrText>
+          <w:instrText xml:space="preserve"> PAGEREF _Toc100384004 \h </w:instrText>
         </w:r>
         <w:r>
           <w:rPr>
@@ -3260,7 +3260,7 @@
           <w:lang w:eastAsia="fi-FI" w:bidi="ar-SA"/>
         </w:rPr>
       </w:pPr>
-      <w:hyperlink w:anchor="_Toc100383811" w:history="1">
+      <w:hyperlink w:anchor="_Toc100384005" w:history="1">
         <w:r>
           <w:rPr>
             <w:rStyle w:val="Hyperlink"/>
@@ -3305,7 +3305,7 @@
             <w:noProof/>
             <w:webHidden/>
           </w:rPr>
-          <w:instrText xml:space="preserve"> PAGEREF _Toc100383811 \h </w:instrText>
+          <w:instrText xml:space="preserve"> PAGEREF _Toc100384005 \h </w:instrText>
         </w:r>
         <w:r>
           <w:rPr>
@@ -3348,7 +3348,7 @@
           <w:lang w:eastAsia="fi-FI" w:bidi="ar-SA"/>
         </w:rPr>
       </w:pPr>
-      <w:hyperlink w:anchor="_Toc100383812" w:history="1">
+      <w:hyperlink w:anchor="_Toc100384006" w:history="1">
         <w:r>
           <w:rPr>
             <w:rStyle w:val="Hyperlink"/>
@@ -3393,7 +3393,7 @@
             <w:noProof/>
             <w:webHidden/>
           </w:rPr>
-          <w:instrText xml:space="preserve"> PAGEREF _Toc100383812 \h </w:instrText>
+          <w:instrText xml:space="preserve"> PAGEREF _Toc100384006 \h </w:instrText>
         </w:r>
         <w:r>
           <w:rPr>
@@ -3436,7 +3436,7 @@
           <w:lang w:eastAsia="fi-FI" w:bidi="ar-SA"/>
         </w:rPr>
       </w:pPr>
-      <w:hyperlink w:anchor="_Toc100383813" w:history="1">
+      <w:hyperlink w:anchor="_Toc100384007" w:history="1">
         <w:r>
           <w:rPr>
             <w:rStyle w:val="Hyperlink"/>
@@ -3481,7 +3481,7 @@
             <w:noProof/>
             <w:webHidden/>
           </w:rPr>
-          <w:instrText xml:space="preserve"> PAGEREF _Toc100383813 \h </w:instrText>
+          <w:instrText xml:space="preserve"> PAGEREF _Toc100384007 \h </w:instrText>
         </w:r>
         <w:r>
           <w:rPr>
@@ -3524,7 +3524,7 @@
           <w:lang w:eastAsia="fi-FI" w:bidi="ar-SA"/>
         </w:rPr>
       </w:pPr>
-      <w:hyperlink w:anchor="_Toc100383814" w:history="1">
+      <w:hyperlink w:anchor="_Toc100384008" w:history="1">
         <w:r>
           <w:rPr>
             <w:rStyle w:val="Hyperlink"/>
@@ -3569,7 +3569,7 @@
             <w:noProof/>
             <w:webHidden/>
           </w:rPr>
-          <w:instrText xml:space="preserve"> PAGEREF _Toc100383814 \h </w:instrText>
+          <w:instrText xml:space="preserve"> PAGEREF _Toc100384008 \h </w:instrText>
         </w:r>
         <w:r>
           <w:rPr>
@@ -3612,7 +3612,7 @@
           <w:lang w:eastAsia="fi-FI" w:bidi="ar-SA"/>
         </w:rPr>
       </w:pPr>
-      <w:hyperlink w:anchor="_Toc100383815" w:history="1">
+      <w:hyperlink w:anchor="_Toc100384009" w:history="1">
         <w:r>
           <w:rPr>
             <w:rStyle w:val="Hyperlink"/>
@@ -3659,7 +3659,7 @@
             <w:noProof/>
             <w:webHidden/>
           </w:rPr>
-          <w:instrText xml:space="preserve"> PAGEREF _Toc100383815 \h </w:instrText>
+          <w:instrText xml:space="preserve"> PAGEREF _Toc100384009 \h </w:instrText>
         </w:r>
         <w:r>
           <w:rPr>
@@ -3702,7 +3702,7 @@
           <w:lang w:eastAsia="fi-FI" w:bidi="ar-SA"/>
         </w:rPr>
       </w:pPr>
-      <w:hyperlink w:anchor="_Toc100383816" w:history="1">
+      <w:hyperlink w:anchor="_Toc100384010" w:history="1">
         <w:r>
           <w:rPr>
             <w:rStyle w:val="Hyperlink"/>
@@ -3749,7 +3749,7 @@
             <w:noProof/>
             <w:webHidden/>
           </w:rPr>
-          <w:instrText xml:space="preserve"> PAGEREF _Toc100383816 \h </w:instrText>
+          <w:instrText xml:space="preserve"> PAGEREF _Toc100384010 \h </w:instrText>
         </w:r>
         <w:r>
           <w:rPr>
@@ -3792,7 +3792,7 @@
           <w:lang w:eastAsia="fi-FI" w:bidi="ar-SA"/>
         </w:rPr>
       </w:pPr>
-      <w:hyperlink w:anchor="_Toc100383817" w:history="1">
+      <w:hyperlink w:anchor="_Toc100384011" w:history="1">
         <w:r>
           <w:rPr>
             <w:rStyle w:val="Hyperlink"/>
@@ -3837,7 +3837,7 @@
             <w:noProof/>
             <w:webHidden/>
           </w:rPr>
-          <w:instrText xml:space="preserve"> PAGEREF _Toc100383817 \h </w:instrText>
+          <w:instrText xml:space="preserve"> PAGEREF _Toc100384011 \h </w:instrText>
         </w:r>
         <w:r>
           <w:rPr>
@@ -3857,7 +3857,7 @@
             <w:noProof/>
             <w:webHidden/>
           </w:rPr>
-          <w:t>42</w:t>
+          <w:t>43</w:t>
         </w:r>
         <w:r>
           <w:rPr>
@@ -3880,7 +3880,7 @@
           <w:lang w:eastAsia="fi-FI" w:bidi="ar-SA"/>
         </w:rPr>
       </w:pPr>
-      <w:hyperlink w:anchor="_Toc100383818" w:history="1">
+      <w:hyperlink w:anchor="_Toc100384012" w:history="1">
         <w:r>
           <w:rPr>
             <w:rStyle w:val="Hyperlink"/>
@@ -3925,7 +3925,7 @@
             <w:noProof/>
             <w:webHidden/>
           </w:rPr>
-          <w:instrText xml:space="preserve"> PAGEREF _Toc100383818 \h </w:instrText>
+          <w:instrText xml:space="preserve"> PAGEREF _Toc100384012 \h </w:instrText>
         </w:r>
         <w:r>
           <w:rPr>
@@ -3945,7 +3945,7 @@
             <w:noProof/>
             <w:webHidden/>
           </w:rPr>
-          <w:t>42</w:t>
+          <w:t>43</w:t>
         </w:r>
         <w:r>
           <w:rPr>
@@ -3968,7 +3968,7 @@
           <w:lang w:eastAsia="fi-FI" w:bidi="ar-SA"/>
         </w:rPr>
       </w:pPr>
-      <w:hyperlink w:anchor="_Toc100383819" w:history="1">
+      <w:hyperlink w:anchor="_Toc100384013" w:history="1">
         <w:r>
           <w:rPr>
             <w:rStyle w:val="Hyperlink"/>
@@ -4013,7 +4013,7 @@
             <w:noProof/>
             <w:webHidden/>
           </w:rPr>
-          <w:instrText xml:space="preserve"> PAGEREF _Toc100383819 \h </w:instrText>
+          <w:instrText xml:space="preserve"> PAGEREF _Toc100384013 \h </w:instrText>
         </w:r>
         <w:r>
           <w:rPr>
@@ -4033,7 +4033,7 @@
             <w:noProof/>
             <w:webHidden/>
           </w:rPr>
-          <w:t>42</w:t>
+          <w:t>43</w:t>
         </w:r>
         <w:r>
           <w:rPr>
@@ -4056,7 +4056,7 @@
           <w:lang w:eastAsia="fi-FI" w:bidi="ar-SA"/>
         </w:rPr>
       </w:pPr>
-      <w:hyperlink w:anchor="_Toc100383820" w:history="1">
+      <w:hyperlink w:anchor="_Toc100384014" w:history="1">
         <w:r>
           <w:rPr>
             <w:rStyle w:val="Hyperlink"/>
@@ -4101,7 +4101,7 @@
             <w:noProof/>
             <w:webHidden/>
           </w:rPr>
-          <w:instrText xml:space="preserve"> PAGEREF _Toc100383820 \h </w:instrText>
+          <w:instrText xml:space="preserve"> PAGEREF _Toc100384014 \h </w:instrText>
         </w:r>
         <w:r>
           <w:rPr>
@@ -4121,7 +4121,7 @@
             <w:noProof/>
             <w:webHidden/>
           </w:rPr>
-          <w:t>43</w:t>
+          <w:t>44</w:t>
         </w:r>
         <w:r>
           <w:rPr>
@@ -4144,7 +4144,7 @@
           <w:lang w:eastAsia="fi-FI" w:bidi="ar-SA"/>
         </w:rPr>
       </w:pPr>
-      <w:hyperlink w:anchor="_Toc100383821" w:history="1">
+      <w:hyperlink w:anchor="_Toc100384015" w:history="1">
         <w:r>
           <w:rPr>
             <w:rStyle w:val="Hyperlink"/>
@@ -4189,7 +4189,7 @@
             <w:noProof/>
             <w:webHidden/>
           </w:rPr>
-          <w:instrText xml:space="preserve"> PAGEREF _Toc100383821 \h </w:instrText>
+          <w:instrText xml:space="preserve"> PAGEREF _Toc100384015 \h </w:instrText>
         </w:r>
         <w:r>
           <w:rPr>
@@ -4209,7 +4209,7 @@
             <w:noProof/>
             <w:webHidden/>
           </w:rPr>
-          <w:t>43</w:t>
+          <w:t>44</w:t>
         </w:r>
         <w:r>
           <w:rPr>
@@ -4232,7 +4232,7 @@
           <w:lang w:eastAsia="fi-FI" w:bidi="ar-SA"/>
         </w:rPr>
       </w:pPr>
-      <w:hyperlink w:anchor="_Toc100383822" w:history="1">
+      <w:hyperlink w:anchor="_Toc100384016" w:history="1">
         <w:r>
           <w:rPr>
             <w:rStyle w:val="Hyperlink"/>
@@ -4277,7 +4277,7 @@
             <w:noProof/>
             <w:webHidden/>
           </w:rPr>
-          <w:instrText xml:space="preserve"> PAGEREF _Toc100383822 \h </w:instrText>
+          <w:instrText xml:space="preserve"> PAGEREF _Toc100384016 \h </w:instrText>
         </w:r>
         <w:r>
           <w:rPr>
@@ -4297,7 +4297,7 @@
             <w:noProof/>
             <w:webHidden/>
           </w:rPr>
-          <w:t>45</w:t>
+          <w:t>46</w:t>
         </w:r>
         <w:r>
           <w:rPr>
@@ -4320,7 +4320,7 @@
           <w:lang w:eastAsia="fi-FI" w:bidi="ar-SA"/>
         </w:rPr>
       </w:pPr>
-      <w:hyperlink w:anchor="_Toc100383823" w:history="1">
+      <w:hyperlink w:anchor="_Toc100384017" w:history="1">
         <w:r>
           <w:rPr>
             <w:rStyle w:val="Hyperlink"/>
@@ -4365,7 +4365,7 @@
             <w:noProof/>
             <w:webHidden/>
           </w:rPr>
-          <w:instrText xml:space="preserve"> PAGEREF _Toc100383823 \h </w:instrText>
+          <w:instrText xml:space="preserve"> PAGEREF _Toc100384017 \h </w:instrText>
         </w:r>
         <w:r>
           <w:rPr>
@@ -4385,7 +4385,7 @@
             <w:noProof/>
             <w:webHidden/>
           </w:rPr>
-          <w:t>45</w:t>
+          <w:t>46</w:t>
         </w:r>
         <w:r>
           <w:rPr>
@@ -4408,7 +4408,7 @@
           <w:lang w:eastAsia="fi-FI" w:bidi="ar-SA"/>
         </w:rPr>
       </w:pPr>
-      <w:hyperlink w:anchor="_Toc100383824" w:history="1">
+      <w:hyperlink w:anchor="_Toc100384018" w:history="1">
         <w:r>
           <w:rPr>
             <w:rStyle w:val="Hyperlink"/>
@@ -4453,7 +4453,7 @@
             <w:noProof/>
             <w:webHidden/>
           </w:rPr>
-          <w:instrText xml:space="preserve"> PAGEREF _Toc100383824 \h </w:instrText>
+          <w:instrText xml:space="preserve"> PAGEREF _Toc100384018 \h </w:instrText>
         </w:r>
         <w:r>
           <w:rPr>
@@ -4473,7 +4473,7 @@
             <w:noProof/>
             <w:webHidden/>
           </w:rPr>
-          <w:t>45</w:t>
+          <w:t>46</w:t>
         </w:r>
         <w:r>
           <w:rPr>
@@ -4496,7 +4496,7 @@
           <w:lang w:eastAsia="fi-FI" w:bidi="ar-SA"/>
         </w:rPr>
       </w:pPr>
-      <w:hyperlink w:anchor="_Toc100383825" w:history="1">
+      <w:hyperlink w:anchor="_Toc100384019" w:history="1">
         <w:r>
           <w:rPr>
             <w:rStyle w:val="Hyperlink"/>
@@ -4541,7 +4541,7 @@
             <w:noProof/>
             <w:webHidden/>
           </w:rPr>
-          <w:instrText xml:space="preserve"> PAGEREF _Toc100383825 \h </w:instrText>
+          <w:instrText xml:space="preserve"> PAGEREF _Toc100384019 \h </w:instrText>
         </w:r>
         <w:r>
           <w:rPr>
@@ -4561,7 +4561,7 @@
             <w:noProof/>
             <w:webHidden/>
           </w:rPr>
-          <w:t>47</w:t>
+          <w:t>48</w:t>
         </w:r>
         <w:r>
           <w:rPr>
@@ -4584,7 +4584,7 @@
           <w:lang w:eastAsia="fi-FI" w:bidi="ar-SA"/>
         </w:rPr>
       </w:pPr>
-      <w:hyperlink w:anchor="_Toc100383826" w:history="1">
+      <w:hyperlink w:anchor="_Toc100384020" w:history="1">
         <w:r>
           <w:rPr>
             <w:rStyle w:val="Hyperlink"/>
@@ -4629,7 +4629,7 @@
             <w:noProof/>
             <w:webHidden/>
           </w:rPr>
-          <w:instrText xml:space="preserve"> PAGEREF _Toc100383826 \h </w:instrText>
+          <w:instrText xml:space="preserve"> PAGEREF _Toc100384020 \h </w:instrText>
         </w:r>
         <w:r>
           <w:rPr>
@@ -4649,7 +4649,7 @@
             <w:noProof/>
             <w:webHidden/>
           </w:rPr>
-          <w:t>48</w:t>
+          <w:t>49</w:t>
         </w:r>
         <w:r>
           <w:rPr>
@@ -4672,7 +4672,7 @@
           <w:lang w:eastAsia="fi-FI" w:bidi="ar-SA"/>
         </w:rPr>
       </w:pPr>
-      <w:hyperlink w:anchor="_Toc100383827" w:history="1">
+      <w:hyperlink w:anchor="_Toc100384021" w:history="1">
         <w:r>
           <w:rPr>
             <w:rStyle w:val="Hyperlink"/>
@@ -4717,7 +4717,7 @@
             <w:noProof/>
             <w:webHidden/>
           </w:rPr>
-          <w:instrText xml:space="preserve"> PAGEREF _Toc100383827 \h </w:instrText>
+          <w:instrText xml:space="preserve"> PAGEREF _Toc100384021 \h </w:instrText>
         </w:r>
         <w:r>
           <w:rPr>
@@ -4737,7 +4737,7 @@
             <w:noProof/>
             <w:webHidden/>
           </w:rPr>
-          <w:t>48</w:t>
+          <w:t>49</w:t>
         </w:r>
         <w:r>
           <w:rPr>
@@ -4760,7 +4760,7 @@
           <w:lang w:eastAsia="fi-FI" w:bidi="ar-SA"/>
         </w:rPr>
       </w:pPr>
-      <w:hyperlink w:anchor="_Toc100383828" w:history="1">
+      <w:hyperlink w:anchor="_Toc100384022" w:history="1">
         <w:r>
           <w:rPr>
             <w:rStyle w:val="Hyperlink"/>
@@ -4805,7 +4805,7 @@
             <w:noProof/>
             <w:webHidden/>
           </w:rPr>
-          <w:instrText xml:space="preserve"> PAGEREF _Toc100383828 \h </w:instrText>
+          <w:instrText xml:space="preserve"> PAGEREF _Toc100384022 \h </w:instrText>
         </w:r>
         <w:r>
           <w:rPr>
@@ -4825,7 +4825,7 @@
             <w:noProof/>
             <w:webHidden/>
           </w:rPr>
-          <w:t>49</w:t>
+          <w:t>50</w:t>
         </w:r>
         <w:r>
           <w:rPr>
@@ -4848,7 +4848,7 @@
           <w:lang w:eastAsia="fi-FI" w:bidi="ar-SA"/>
         </w:rPr>
       </w:pPr>
-      <w:hyperlink w:anchor="_Toc100383829" w:history="1">
+      <w:hyperlink w:anchor="_Toc100384023" w:history="1">
         <w:r>
           <w:rPr>
             <w:rStyle w:val="Hyperlink"/>
@@ -4893,7 +4893,7 @@
             <w:noProof/>
             <w:webHidden/>
           </w:rPr>
-          <w:instrText xml:space="preserve"> PAGEREF _Toc100383829 \h </w:instrText>
+          <w:instrText xml:space="preserve"> PAGEREF _Toc100384023 \h </w:instrText>
         </w:r>
         <w:r>
           <w:rPr>
@@ -4913,7 +4913,7 @@
             <w:noProof/>
             <w:webHidden/>
           </w:rPr>
-          <w:t>49</w:t>
+          <w:t>50</w:t>
         </w:r>
         <w:r>
           <w:rPr>
@@ -4936,7 +4936,7 @@
           <w:lang w:eastAsia="fi-FI" w:bidi="ar-SA"/>
         </w:rPr>
       </w:pPr>
-      <w:hyperlink w:anchor="_Toc100383830" w:history="1">
+      <w:hyperlink w:anchor="_Toc100384024" w:history="1">
         <w:r>
           <w:rPr>
             <w:rStyle w:val="Hyperlink"/>
@@ -4981,7 +4981,7 @@
             <w:noProof/>
             <w:webHidden/>
           </w:rPr>
-          <w:instrText xml:space="preserve"> PAGEREF _Toc100383830 \h </w:instrText>
+          <w:instrText xml:space="preserve"> PAGEREF _Toc100384024 \h </w:instrText>
         </w:r>
         <w:r>
           <w:rPr>
@@ -5001,7 +5001,7 @@
             <w:noProof/>
             <w:webHidden/>
           </w:rPr>
-          <w:t>49</w:t>
+          <w:t>50</w:t>
         </w:r>
         <w:r>
           <w:rPr>
@@ -5024,7 +5024,7 @@
           <w:lang w:eastAsia="fi-FI" w:bidi="ar-SA"/>
         </w:rPr>
       </w:pPr>
-      <w:hyperlink w:anchor="_Toc100383831" w:history="1">
+      <w:hyperlink w:anchor="_Toc100384025" w:history="1">
         <w:r>
           <w:rPr>
             <w:rStyle w:val="Hyperlink"/>
@@ -5069,7 +5069,7 @@
             <w:noProof/>
             <w:webHidden/>
           </w:rPr>
-          <w:instrText xml:space="preserve"> PAGEREF _Toc100383831 \h </w:instrText>
+          <w:instrText xml:space="preserve"> PAGEREF _Toc100384025 \h </w:instrText>
         </w:r>
         <w:r>
           <w:rPr>
@@ -5089,7 +5089,7 @@
             <w:noProof/>
             <w:webHidden/>
           </w:rPr>
-          <w:t>50</w:t>
+          <w:t>51</w:t>
         </w:r>
         <w:r>
           <w:rPr>
@@ -5112,7 +5112,7 @@
           <w:lang w:eastAsia="fi-FI" w:bidi="ar-SA"/>
         </w:rPr>
       </w:pPr>
-      <w:hyperlink w:anchor="_Toc100383832" w:history="1">
+      <w:hyperlink w:anchor="_Toc100384026" w:history="1">
         <w:r>
           <w:rPr>
             <w:rStyle w:val="Hyperlink"/>
@@ -5157,7 +5157,7 @@
             <w:noProof/>
             <w:webHidden/>
           </w:rPr>
-          <w:instrText xml:space="preserve"> PAGEREF _Toc100383832 \h </w:instrText>
+          <w:instrText xml:space="preserve"> PAGEREF _Toc100384026 \h </w:instrText>
         </w:r>
         <w:r>
           <w:rPr>
@@ -5177,7 +5177,7 @@
             <w:noProof/>
             <w:webHidden/>
           </w:rPr>
-          <w:t>50</w:t>
+          <w:t>51</w:t>
         </w:r>
         <w:r>
           <w:rPr>
@@ -5200,7 +5200,7 @@
           <w:lang w:eastAsia="fi-FI" w:bidi="ar-SA"/>
         </w:rPr>
       </w:pPr>
-      <w:hyperlink w:anchor="_Toc100383833" w:history="1">
+      <w:hyperlink w:anchor="_Toc100384027" w:history="1">
         <w:r>
           <w:rPr>
             <w:rStyle w:val="Hyperlink"/>
@@ -5245,7 +5245,7 @@
             <w:noProof/>
             <w:webHidden/>
           </w:rPr>
-          <w:instrText xml:space="preserve"> PAGEREF _Toc100383833 \h </w:instrText>
+          <w:instrText xml:space="preserve"> PAGEREF _Toc100384027 \h </w:instrText>
         </w:r>
         <w:r>
           <w:rPr>
@@ -5265,7 +5265,7 @@
             <w:noProof/>
             <w:webHidden/>
           </w:rPr>
-          <w:t>50</w:t>
+          <w:t>51</w:t>
         </w:r>
         <w:r>
           <w:rPr>
@@ -5288,7 +5288,7 @@
           <w:lang w:eastAsia="fi-FI" w:bidi="ar-SA"/>
         </w:rPr>
       </w:pPr>
-      <w:hyperlink w:anchor="_Toc100383834" w:history="1">
+      <w:hyperlink w:anchor="_Toc100384028" w:history="1">
         <w:r>
           <w:rPr>
             <w:rStyle w:val="Hyperlink"/>
@@ -5333,7 +5333,7 @@
             <w:noProof/>
             <w:webHidden/>
           </w:rPr>
-          <w:instrText xml:space="preserve"> PAGEREF _Toc100383834 \h </w:instrText>
+          <w:instrText xml:space="preserve"> PAGEREF _Toc100384028 \h </w:instrText>
         </w:r>
         <w:r>
           <w:rPr>
@@ -5353,7 +5353,7 @@
             <w:noProof/>
             <w:webHidden/>
           </w:rPr>
-          <w:t>50</w:t>
+          <w:t>51</w:t>
         </w:r>
         <w:r>
           <w:rPr>
@@ -5376,7 +5376,7 @@
           <w:lang w:eastAsia="fi-FI" w:bidi="ar-SA"/>
         </w:rPr>
       </w:pPr>
-      <w:hyperlink w:anchor="_Toc100383835" w:history="1">
+      <w:hyperlink w:anchor="_Toc100384029" w:history="1">
         <w:r>
           <w:rPr>
             <w:rStyle w:val="Hyperlink"/>
@@ -5421,7 +5421,7 @@
             <w:noProof/>
             <w:webHidden/>
           </w:rPr>
-          <w:instrText xml:space="preserve"> PAGEREF _Toc100383835 \h </w:instrText>
+          <w:instrText xml:space="preserve"> PAGEREF _Toc100384029 \h </w:instrText>
         </w:r>
         <w:r>
           <w:rPr>
@@ -5441,7 +5441,7 @@
             <w:noProof/>
             <w:webHidden/>
           </w:rPr>
-          <w:t>50</w:t>
+          <w:t>51</w:t>
         </w:r>
         <w:r>
           <w:rPr>
@@ -5464,7 +5464,7 @@
           <w:lang w:eastAsia="fi-FI" w:bidi="ar-SA"/>
         </w:rPr>
       </w:pPr>
-      <w:hyperlink w:anchor="_Toc100383836" w:history="1">
+      <w:hyperlink w:anchor="_Toc100384030" w:history="1">
         <w:r>
           <w:rPr>
             <w:rStyle w:val="Hyperlink"/>
@@ -5509,7 +5509,7 @@
             <w:noProof/>
             <w:webHidden/>
           </w:rPr>
-          <w:instrText xml:space="preserve"> PAGEREF _Toc100383836 \h </w:instrText>
+          <w:instrText xml:space="preserve"> PAGEREF _Toc100384030 \h </w:instrText>
         </w:r>
         <w:r>
           <w:rPr>
@@ -5529,7 +5529,7 @@
             <w:noProof/>
             <w:webHidden/>
           </w:rPr>
-          <w:t>51</w:t>
+          <w:t>52</w:t>
         </w:r>
         <w:r>
           <w:rPr>
@@ -5552,7 +5552,7 @@
           <w:lang w:eastAsia="fi-FI" w:bidi="ar-SA"/>
         </w:rPr>
       </w:pPr>
-      <w:hyperlink w:anchor="_Toc100383837" w:history="1">
+      <w:hyperlink w:anchor="_Toc100384031" w:history="1">
         <w:r>
           <w:rPr>
             <w:rStyle w:val="Hyperlink"/>
@@ -5597,7 +5597,7 @@
             <w:noProof/>
             <w:webHidden/>
           </w:rPr>
-          <w:instrText xml:space="preserve"> PAGEREF _Toc100383837 \h </w:instrText>
+          <w:instrText xml:space="preserve"> PAGEREF _Toc100384031 \h </w:instrText>
         </w:r>
         <w:r>
           <w:rPr>
@@ -5617,7 +5617,7 @@
             <w:noProof/>
             <w:webHidden/>
           </w:rPr>
-          <w:t>51</w:t>
+          <w:t>52</w:t>
         </w:r>
         <w:r>
           <w:rPr>
@@ -5640,7 +5640,7 @@
           <w:lang w:eastAsia="fi-FI" w:bidi="ar-SA"/>
         </w:rPr>
       </w:pPr>
-      <w:hyperlink w:anchor="_Toc100383838" w:history="1">
+      <w:hyperlink w:anchor="_Toc100384032" w:history="1">
         <w:r>
           <w:rPr>
             <w:rStyle w:val="Hyperlink"/>
@@ -5685,7 +5685,7 @@
             <w:noProof/>
             <w:webHidden/>
           </w:rPr>
-          <w:instrText xml:space="preserve"> PAGEREF _Toc100383838 \h </w:instrText>
+          <w:instrText xml:space="preserve"> PAGEREF _Toc100384032 \h </w:instrText>
         </w:r>
         <w:r>
           <w:rPr>
@@ -5705,7 +5705,7 @@
             <w:noProof/>
             <w:webHidden/>
           </w:rPr>
-          <w:t>52</w:t>
+          <w:t>53</w:t>
         </w:r>
         <w:r>
           <w:rPr>
@@ -5728,7 +5728,7 @@
           <w:lang w:eastAsia="fi-FI" w:bidi="ar-SA"/>
         </w:rPr>
       </w:pPr>
-      <w:hyperlink w:anchor="_Toc100383839" w:history="1">
+      <w:hyperlink w:anchor="_Toc100384033" w:history="1">
         <w:r>
           <w:rPr>
             <w:rStyle w:val="Hyperlink"/>
@@ -5755,7 +5755,7 @@
             <w:noProof/>
             <w:webHidden/>
           </w:rPr>
-          <w:instrText xml:space="preserve"> PAGEREF _Toc100383839 \h </w:instrText>
+          <w:instrText xml:space="preserve"> PAGEREF _Toc100384033 \h </w:instrText>
         </w:r>
         <w:r>
           <w:rPr>
@@ -5775,7 +5775,7 @@
             <w:noProof/>
             <w:webHidden/>
           </w:rPr>
-          <w:t>53</w:t>
+          <w:t>54</w:t>
         </w:r>
         <w:r>
           <w:rPr>
@@ -5798,7 +5798,7 @@
           <w:lang w:eastAsia="fi-FI" w:bidi="ar-SA"/>
         </w:rPr>
       </w:pPr>
-      <w:hyperlink w:anchor="_Toc100383840" w:history="1">
+      <w:hyperlink w:anchor="_Toc100384034" w:history="1">
         <w:r>
           <w:rPr>
             <w:rStyle w:val="Hyperlink"/>
@@ -5825,7 +5825,7 @@
             <w:noProof/>
             <w:webHidden/>
           </w:rPr>
-          <w:instrText xml:space="preserve"> PAGEREF _Toc100383840 \h </w:instrText>
+          <w:instrText xml:space="preserve"> PAGEREF _Toc100384034 \h </w:instrText>
         </w:r>
         <w:r>
           <w:rPr>
@@ -5845,7 +5845,7 @@
             <w:noProof/>
             <w:webHidden/>
           </w:rPr>
-          <w:t>58</w:t>
+          <w:t>59</w:t>
         </w:r>
         <w:r>
           <w:rPr>
@@ -5911,7 +5911,7 @@
       <w:r>
         <w:fldChar w:fldCharType="separate"/>
       </w:r>
-      <w:hyperlink w:anchor="_Toc100383841" w:history="1">
+      <w:hyperlink w:anchor="_Toc100384035" w:history="1">
         <w:r>
           <w:rPr>
             <w:rStyle w:val="Hyperlink"/>
@@ -5956,7 +5956,7 @@
             <w:noProof/>
             <w:webHidden/>
           </w:rPr>
-          <w:instrText xml:space="preserve"> PAGEREF _Toc100383841 \h </w:instrText>
+          <w:instrText xml:space="preserve"> PAGEREF _Toc100384035 \h </w:instrText>
         </w:r>
         <w:r>
           <w:rPr>
@@ -6003,7 +6003,7 @@
           <w:lang w:eastAsia="fi-FI" w:bidi="ar-SA"/>
         </w:rPr>
       </w:pPr>
-      <w:hyperlink w:anchor="_Toc100383842" w:history="1">
+      <w:hyperlink w:anchor="_Toc100384036" w:history="1">
         <w:r>
           <w:rPr>
             <w:rStyle w:val="Hyperlink"/>
@@ -6048,7 +6048,7 @@
             <w:noProof/>
             <w:webHidden/>
           </w:rPr>
-          <w:instrText xml:space="preserve"> PAGEREF _Toc100383842 \h </w:instrText>
+          <w:instrText xml:space="preserve"> PAGEREF _Toc100384036 \h </w:instrText>
         </w:r>
         <w:r>
           <w:rPr>
@@ -6095,7 +6095,7 @@
           <w:lang w:eastAsia="fi-FI" w:bidi="ar-SA"/>
         </w:rPr>
       </w:pPr>
-      <w:hyperlink w:anchor="_Toc100383843" w:history="1">
+      <w:hyperlink w:anchor="_Toc100384037" w:history="1">
         <w:r>
           <w:rPr>
             <w:rStyle w:val="Hyperlink"/>
@@ -6140,7 +6140,7 @@
             <w:noProof/>
             <w:webHidden/>
           </w:rPr>
-          <w:instrText xml:space="preserve"> PAGEREF _Toc100383843 \h </w:instrText>
+          <w:instrText xml:space="preserve"> PAGEREF _Toc100384037 \h </w:instrText>
         </w:r>
         <w:r>
           <w:rPr>
@@ -6187,7 +6187,7 @@
           <w:lang w:eastAsia="fi-FI" w:bidi="ar-SA"/>
         </w:rPr>
       </w:pPr>
-      <w:hyperlink w:anchor="_Toc100383844" w:history="1">
+      <w:hyperlink w:anchor="_Toc100384038" w:history="1">
         <w:r>
           <w:rPr>
             <w:rStyle w:val="Hyperlink"/>
@@ -6232,7 +6232,7 @@
             <w:noProof/>
             <w:webHidden/>
           </w:rPr>
-          <w:instrText xml:space="preserve"> PAGEREF _Toc100383844 \h </w:instrText>
+          <w:instrText xml:space="preserve"> PAGEREF _Toc100384038 \h </w:instrText>
         </w:r>
         <w:r>
           <w:rPr>
@@ -6279,7 +6279,7 @@
           <w:lang w:eastAsia="fi-FI" w:bidi="ar-SA"/>
         </w:rPr>
       </w:pPr>
-      <w:hyperlink w:anchor="_Toc100383845" w:history="1">
+      <w:hyperlink w:anchor="_Toc100384039" w:history="1">
         <w:r>
           <w:rPr>
             <w:rStyle w:val="Hyperlink"/>
@@ -6324,7 +6324,7 @@
             <w:noProof/>
             <w:webHidden/>
           </w:rPr>
-          <w:instrText xml:space="preserve"> PAGEREF _Toc100383845 \h </w:instrText>
+          <w:instrText xml:space="preserve"> PAGEREF _Toc100384039 \h </w:instrText>
         </w:r>
         <w:r>
           <w:rPr>
@@ -6371,7 +6371,7 @@
           <w:lang w:eastAsia="fi-FI" w:bidi="ar-SA"/>
         </w:rPr>
       </w:pPr>
-      <w:hyperlink w:anchor="_Toc100383846" w:history="1">
+      <w:hyperlink w:anchor="_Toc100384040" w:history="1">
         <w:r>
           <w:rPr>
             <w:rStyle w:val="Hyperlink"/>
@@ -6416,7 +6416,7 @@
             <w:noProof/>
             <w:webHidden/>
           </w:rPr>
-          <w:instrText xml:space="preserve"> PAGEREF _Toc100383846 \h </w:instrText>
+          <w:instrText xml:space="preserve"> PAGEREF _Toc100384040 \h </w:instrText>
         </w:r>
         <w:r>
           <w:rPr>
@@ -6463,7 +6463,7 @@
           <w:lang w:eastAsia="fi-FI" w:bidi="ar-SA"/>
         </w:rPr>
       </w:pPr>
-      <w:hyperlink w:anchor="_Toc100383847" w:history="1">
+      <w:hyperlink w:anchor="_Toc100384041" w:history="1">
         <w:r>
           <w:rPr>
             <w:rStyle w:val="Hyperlink"/>
@@ -6508,7 +6508,7 @@
             <w:noProof/>
             <w:webHidden/>
           </w:rPr>
-          <w:instrText xml:space="preserve"> PAGEREF _Toc100383847 \h </w:instrText>
+          <w:instrText xml:space="preserve"> PAGEREF _Toc100384041 \h </w:instrText>
         </w:r>
         <w:r>
           <w:rPr>
@@ -6555,7 +6555,7 @@
           <w:lang w:eastAsia="fi-FI" w:bidi="ar-SA"/>
         </w:rPr>
       </w:pPr>
-      <w:hyperlink w:anchor="_Toc100383848" w:history="1">
+      <w:hyperlink w:anchor="_Toc100384042" w:history="1">
         <w:r>
           <w:rPr>
             <w:rStyle w:val="Hyperlink"/>
@@ -6600,7 +6600,7 @@
             <w:noProof/>
             <w:webHidden/>
           </w:rPr>
-          <w:instrText xml:space="preserve"> PAGEREF _Toc100383848 \h </w:instrText>
+          <w:instrText xml:space="preserve"> PAGEREF _Toc100384042 \h </w:instrText>
         </w:r>
         <w:r>
           <w:rPr>
@@ -6647,7 +6647,7 @@
           <w:lang w:eastAsia="fi-FI" w:bidi="ar-SA"/>
         </w:rPr>
       </w:pPr>
-      <w:hyperlink w:anchor="_Toc100383849" w:history="1">
+      <w:hyperlink w:anchor="_Toc100384043" w:history="1">
         <w:r>
           <w:rPr>
             <w:rStyle w:val="Hyperlink"/>
@@ -6722,7 +6722,7 @@
             <w:noProof/>
             <w:webHidden/>
           </w:rPr>
-          <w:instrText xml:space="preserve"> PAGEREF _Toc100383849 \h </w:instrText>
+          <w:instrText xml:space="preserve"> PAGEREF _Toc100384043 \h </w:instrText>
         </w:r>
         <w:r>
           <w:rPr>
@@ -6769,7 +6769,7 @@
           <w:lang w:eastAsia="fi-FI" w:bidi="ar-SA"/>
         </w:rPr>
       </w:pPr>
-      <w:hyperlink w:anchor="_Toc100383850" w:history="1">
+      <w:hyperlink w:anchor="_Toc100384044" w:history="1">
         <w:r>
           <w:rPr>
             <w:rStyle w:val="Hyperlink"/>
@@ -6814,7 +6814,7 @@
             <w:noProof/>
             <w:webHidden/>
           </w:rPr>
-          <w:instrText xml:space="preserve"> PAGEREF _Toc100383850 \h </w:instrText>
+          <w:instrText xml:space="preserve"> PAGEREF _Toc100384044 \h </w:instrText>
         </w:r>
         <w:r>
           <w:rPr>
@@ -6861,7 +6861,7 @@
           <w:lang w:eastAsia="fi-FI" w:bidi="ar-SA"/>
         </w:rPr>
       </w:pPr>
-      <w:hyperlink w:anchor="_Toc100383851" w:history="1">
+      <w:hyperlink w:anchor="_Toc100384045" w:history="1">
         <w:r>
           <w:rPr>
             <w:rStyle w:val="Hyperlink"/>
@@ -6906,7 +6906,7 @@
             <w:noProof/>
             <w:webHidden/>
           </w:rPr>
-          <w:instrText xml:space="preserve"> PAGEREF _Toc100383851 \h </w:instrText>
+          <w:instrText xml:space="preserve"> PAGEREF _Toc100384045 \h </w:instrText>
         </w:r>
         <w:r>
           <w:rPr>
@@ -6953,7 +6953,7 @@
           <w:lang w:eastAsia="fi-FI" w:bidi="ar-SA"/>
         </w:rPr>
       </w:pPr>
-      <w:hyperlink w:anchor="_Toc100383852" w:history="1">
+      <w:hyperlink w:anchor="_Toc100384046" w:history="1">
         <w:r>
           <w:rPr>
             <w:rStyle w:val="Hyperlink"/>
@@ -6998,7 +6998,7 @@
             <w:noProof/>
             <w:webHidden/>
           </w:rPr>
-          <w:instrText xml:space="preserve"> PAGEREF _Toc100383852 \h </w:instrText>
+          <w:instrText xml:space="preserve"> PAGEREF _Toc100384046 \h </w:instrText>
         </w:r>
         <w:r>
           <w:rPr>
@@ -7045,7 +7045,7 @@
           <w:lang w:eastAsia="fi-FI" w:bidi="ar-SA"/>
         </w:rPr>
       </w:pPr>
-      <w:hyperlink w:anchor="_Toc100383853" w:history="1">
+      <w:hyperlink w:anchor="_Toc100384047" w:history="1">
         <w:r>
           <w:rPr>
             <w:rStyle w:val="Hyperlink"/>
@@ -7090,7 +7090,7 @@
             <w:noProof/>
             <w:webHidden/>
           </w:rPr>
-          <w:instrText xml:space="preserve"> PAGEREF _Toc100383853 \h </w:instrText>
+          <w:instrText xml:space="preserve"> PAGEREF _Toc100384047 \h </w:instrText>
         </w:r>
         <w:r>
           <w:rPr>
@@ -7137,7 +7137,7 @@
           <w:lang w:eastAsia="fi-FI" w:bidi="ar-SA"/>
         </w:rPr>
       </w:pPr>
-      <w:hyperlink w:anchor="_Toc100383854" w:history="1">
+      <w:hyperlink w:anchor="_Toc100384048" w:history="1">
         <w:r>
           <w:rPr>
             <w:rStyle w:val="Hyperlink"/>
@@ -7182,7 +7182,7 @@
             <w:noProof/>
             <w:webHidden/>
           </w:rPr>
-          <w:instrText xml:space="preserve"> PAGEREF _Toc100383854 \h </w:instrText>
+          <w:instrText xml:space="preserve"> PAGEREF _Toc100384048 \h </w:instrText>
         </w:r>
         <w:r>
           <w:rPr>
@@ -7229,13 +7229,13 @@
           <w:lang w:eastAsia="fi-FI" w:bidi="ar-SA"/>
         </w:rPr>
       </w:pPr>
-      <w:hyperlink w:anchor="_Toc100383855" w:history="1">
+      <w:hyperlink w:anchor="_Toc100384049" w:history="1">
         <w:r>
           <w:rPr>
             <w:rStyle w:val="Hyperlink"/>
             <w:noProof/>
           </w:rPr>
-          <w:t>Kuva 15.</w:t>
+          <w:t>Kuva 14.</w:t>
         </w:r>
         <w:r>
           <w:rPr>
@@ -7253,7 +7253,7 @@
             <w:rStyle w:val="Hyperlink"/>
             <w:noProof/>
           </w:rPr>
-          <w:t>Yleiskuva Zybo Z7 kehitysalustan rakenteesta</w:t>
+          <w:t>Lohkokaavion osa jaetun RAM-muistin liitännöistä</w:t>
         </w:r>
         <w:r>
           <w:rPr>
@@ -7274,7 +7274,7 @@
             <w:noProof/>
             <w:webHidden/>
           </w:rPr>
-          <w:instrText xml:space="preserve"> PAGEREF _Toc100383855 \h </w:instrText>
+          <w:instrText xml:space="preserve"> PAGEREF _Toc100384049 \h </w:instrText>
         </w:r>
         <w:r>
           <w:rPr>
@@ -7294,7 +7294,7 @@
             <w:noProof/>
             <w:webHidden/>
           </w:rPr>
-          <w:t>45</w:t>
+          <w:t>42</w:t>
         </w:r>
         <w:r>
           <w:rPr>
@@ -7321,13 +7321,13 @@
           <w:lang w:eastAsia="fi-FI" w:bidi="ar-SA"/>
         </w:rPr>
       </w:pPr>
-      <w:hyperlink w:anchor="_Toc100383856" w:history="1">
+      <w:hyperlink w:anchor="_Toc100384050" w:history="1">
         <w:r>
           <w:rPr>
             <w:rStyle w:val="Hyperlink"/>
             <w:noProof/>
           </w:rPr>
-          <w:t>Kuva 16.</w:t>
+          <w:t>Kuva 15.</w:t>
         </w:r>
         <w:r>
           <w:rPr>
@@ -7345,7 +7345,7 @@
             <w:rStyle w:val="Hyperlink"/>
             <w:noProof/>
           </w:rPr>
-          <w:t>Zybo Z7 kehitysalustan ja USB-hubien liitäntä spektrikameraan.</w:t>
+          <w:t>Yleiskuva Zybo Z7 kehitysalustan rakenteesta</w:t>
         </w:r>
         <w:r>
           <w:rPr>
@@ -7366,7 +7366,7 @@
             <w:noProof/>
             <w:webHidden/>
           </w:rPr>
-          <w:instrText xml:space="preserve"> PAGEREF _Toc100383856 \h </w:instrText>
+          <w:instrText xml:space="preserve"> PAGEREF _Toc100384050 \h </w:instrText>
         </w:r>
         <w:r>
           <w:rPr>
@@ -7413,13 +7413,13 @@
           <w:lang w:eastAsia="fi-FI" w:bidi="ar-SA"/>
         </w:rPr>
       </w:pPr>
-      <w:hyperlink w:anchor="_Toc100383857" w:history="1">
+      <w:hyperlink w:anchor="_Toc100384051" w:history="1">
         <w:r>
           <w:rPr>
             <w:rStyle w:val="Hyperlink"/>
             <w:noProof/>
           </w:rPr>
-          <w:t>Kuva 17.</w:t>
+          <w:t>Kuva 16.</w:t>
         </w:r>
         <w:r>
           <w:rPr>
@@ -7437,7 +7437,7 @@
             <w:rStyle w:val="Hyperlink"/>
             <w:noProof/>
           </w:rPr>
-          <w:t>Yleiskuva Zynq APSoC arkkitehtuurista (Digilent, 2020b).</w:t>
+          <w:t>Zybo Z7 kehitysalustan ja USB-hubien liitäntä spektrikameraan.</w:t>
         </w:r>
         <w:r>
           <w:rPr>
@@ -7458,7 +7458,7 @@
             <w:noProof/>
             <w:webHidden/>
           </w:rPr>
-          <w:instrText xml:space="preserve"> PAGEREF _Toc100383857 \h </w:instrText>
+          <w:instrText xml:space="preserve"> PAGEREF _Toc100384051 \h </w:instrText>
         </w:r>
         <w:r>
           <w:rPr>
@@ -7488,115 +7488,13 @@
           <w:fldChar w:fldCharType="end"/>
         </w:r>
       </w:hyperlink>
-    </w:p>
-    <w:p>
-      <w:pPr>
-        <w:spacing w:line="240" w:lineRule="auto"/>
-        <w:jc w:val="left"/>
-      </w:pPr>
-      <w:r>
-        <w:fldChar w:fldCharType="end"/>
-      </w:r>
-    </w:p>
-    <w:p>
-      <w:pPr>
-        <w:spacing w:line="240" w:lineRule="auto"/>
-        <w:jc w:val="left"/>
-      </w:pPr>
-    </w:p>
-    <w:p>
-      <w:pPr>
-        <w:pStyle w:val="Headingsmall"/>
-        <w:rPr>
-          <w:lang w:val="en-US"/>
-        </w:rPr>
-      </w:pPr>
-      <w:r>
-        <w:rPr>
-          <w:lang w:val="en-US"/>
-        </w:rPr>
-        <w:t>Kuviot</w:t>
-      </w:r>
-    </w:p>
-    <w:p>
-      <w:pPr>
-        <w:spacing w:line="240" w:lineRule="auto"/>
-        <w:jc w:val="left"/>
-        <w:rPr>
-          <w:b/>
-          <w:lang w:val="en-US"/>
-        </w:rPr>
-      </w:pPr>
-    </w:p>
-    <w:p>
-      <w:pPr>
-        <w:spacing w:line="240" w:lineRule="auto"/>
-        <w:jc w:val="left"/>
-        <w:rPr>
-          <w:lang w:val="en-US"/>
-        </w:rPr>
-      </w:pPr>
-      <w:r>
-        <w:rPr>
-          <w:szCs w:val="21"/>
-        </w:rPr>
-        <w:fldChar w:fldCharType="begin"/>
-      </w:r>
-      <w:r>
-        <w:rPr>
-          <w:lang w:val="en-US"/>
-        </w:rPr>
-        <w:instrText xml:space="preserve"> TOC \h \z \c "Kuvio" </w:instrText>
-      </w:r>
-      <w:r>
-        <w:rPr>
-          <w:szCs w:val="21"/>
-        </w:rPr>
-        <w:fldChar w:fldCharType="separate"/>
-      </w:r>
-      <w:r>
-        <w:rPr>
-          <w:b/>
-          <w:bCs/>
-          <w:noProof/>
-          <w:szCs w:val="21"/>
-          <w:lang w:val="en-US"/>
-        </w:rPr>
-        <w:t>No table of figures entries found.</w:t>
-      </w:r>
-      <w:r>
-        <w:fldChar w:fldCharType="end"/>
-      </w:r>
-    </w:p>
-    <w:p>
-      <w:pPr>
-        <w:spacing w:line="240" w:lineRule="auto"/>
-        <w:jc w:val="left"/>
-        <w:rPr>
-          <w:lang w:val="en-US"/>
-        </w:rPr>
-      </w:pPr>
-    </w:p>
-    <w:p>
-      <w:pPr>
-        <w:pStyle w:val="Headingsmall"/>
-      </w:pPr>
-      <w:r>
-        <w:t>Taulukot</w:t>
-      </w:r>
-    </w:p>
-    <w:p>
-      <w:pPr>
-        <w:spacing w:line="240" w:lineRule="auto"/>
-        <w:jc w:val="left"/>
-      </w:pPr>
     </w:p>
     <w:p>
       <w:pPr>
         <w:pStyle w:val="TableofFigures"/>
         <w:tabs>
-          <w:tab w:val="left" w:pos="1320"/>
-          <w:tab w:val="right" w:leader="dot" w:pos="8494"/>
+          <w:tab w:val="left" w:pos="1100"/>
+          <w:tab w:val="right" w:pos="8494"/>
         </w:tabs>
         <w:rPr>
           <w:rFonts w:eastAsiaTheme="minorEastAsia" w:cstheme="minorBidi"/>
@@ -7607,23 +7505,13 @@
           <w:lang w:eastAsia="fi-FI" w:bidi="ar-SA"/>
         </w:rPr>
       </w:pPr>
-      <w:r>
-        <w:fldChar w:fldCharType="begin"/>
-      </w:r>
-      <w:r>
-        <w:instrText xml:space="preserve"> TOC \h \z \c "Taulukko" </w:instrText>
-      </w:r>
-      <w:r>
-        <w:fldChar w:fldCharType="separate"/>
-      </w:r>
-      <w:hyperlink w:anchor="_Toc100383858" w:history="1">
+      <w:hyperlink w:anchor="_Toc100384052" w:history="1">
         <w:r>
           <w:rPr>
             <w:rStyle w:val="Hyperlink"/>
             <w:noProof/>
-            <w:lang w:val="en-US"/>
-          </w:rPr>
-          <w:t>Taulukko 1.</w:t>
+          </w:rPr>
+          <w:t>Kuva 17.</w:t>
         </w:r>
         <w:r>
           <w:rPr>
@@ -7641,7 +7529,7 @@
             <w:rStyle w:val="Hyperlink"/>
             <w:noProof/>
           </w:rPr>
-          <w:t>Vakiot</w:t>
+          <w:t>Yleiskuva Zynq APSoC arkkitehtuurista (Digilent, 2020b).</w:t>
         </w:r>
         <w:r>
           <w:rPr>
@@ -7662,7 +7550,7 @@
             <w:noProof/>
             <w:webHidden/>
           </w:rPr>
-          <w:instrText xml:space="preserve"> PAGEREF _Toc100383858 \h </w:instrText>
+          <w:instrText xml:space="preserve"> PAGEREF _Toc100384052 \h </w:instrText>
         </w:r>
         <w:r>
           <w:rPr>
@@ -7682,7 +7570,7 @@
             <w:noProof/>
             <w:webHidden/>
           </w:rPr>
-          <w:t>12</w:t>
+          <w:t>48</w:t>
         </w:r>
         <w:r>
           <w:rPr>
@@ -7692,6 +7580,109 @@
           <w:fldChar w:fldCharType="end"/>
         </w:r>
       </w:hyperlink>
+    </w:p>
+    <w:p>
+      <w:pPr>
+        <w:spacing w:line="240" w:lineRule="auto"/>
+        <w:jc w:val="left"/>
+      </w:pPr>
+      <w:r>
+        <w:fldChar w:fldCharType="end"/>
+      </w:r>
+    </w:p>
+    <w:p>
+      <w:pPr>
+        <w:spacing w:line="240" w:lineRule="auto"/>
+        <w:jc w:val="left"/>
+      </w:pPr>
+    </w:p>
+    <w:p>
+      <w:pPr>
+        <w:pStyle w:val="Headingsmall"/>
+        <w:rPr>
+          <w:lang w:val="en-US"/>
+        </w:rPr>
+      </w:pPr>
+      <w:r>
+        <w:rPr>
+          <w:lang w:val="en-US"/>
+        </w:rPr>
+        <w:t>Kuviot</w:t>
+      </w:r>
+    </w:p>
+    <w:p>
+      <w:pPr>
+        <w:spacing w:line="240" w:lineRule="auto"/>
+        <w:jc w:val="left"/>
+        <w:rPr>
+          <w:b/>
+          <w:lang w:val="en-US"/>
+        </w:rPr>
+      </w:pPr>
+    </w:p>
+    <w:p>
+      <w:pPr>
+        <w:spacing w:line="240" w:lineRule="auto"/>
+        <w:jc w:val="left"/>
+        <w:rPr>
+          <w:lang w:val="en-US"/>
+        </w:rPr>
+      </w:pPr>
+      <w:r>
+        <w:rPr>
+          <w:szCs w:val="21"/>
+        </w:rPr>
+        <w:fldChar w:fldCharType="begin"/>
+      </w:r>
+      <w:r>
+        <w:rPr>
+          <w:lang w:val="en-US"/>
+        </w:rPr>
+        <w:instrText xml:space="preserve"> TOC \h \z \c "Kuvio" </w:instrText>
+      </w:r>
+      <w:r>
+        <w:rPr>
+          <w:szCs w:val="21"/>
+        </w:rPr>
+        <w:fldChar w:fldCharType="separate"/>
+      </w:r>
+      <w:r>
+        <w:rPr>
+          <w:b/>
+          <w:bCs/>
+          <w:noProof/>
+          <w:szCs w:val="21"/>
+          <w:lang w:val="en-US"/>
+        </w:rPr>
+        <w:t>No table of figures entries found.</w:t>
+      </w:r>
+      <w:r>
+        <w:fldChar w:fldCharType="end"/>
+      </w:r>
+    </w:p>
+    <w:p>
+      <w:pPr>
+        <w:spacing w:line="240" w:lineRule="auto"/>
+        <w:jc w:val="left"/>
+        <w:rPr>
+          <w:lang w:val="en-US"/>
+        </w:rPr>
+      </w:pPr>
+    </w:p>
+    <w:p>
+      <w:pPr>
+        <w:pStyle w:val="Headingsmall"/>
+      </w:pPr>
+      <w:r>
+        <w:lastRenderedPageBreak/>
+        <w:t>Taulukot</w:t>
+      </w:r>
+    </w:p>
+    <w:p>
+      <w:pPr>
+        <w:spacing w:line="240" w:lineRule="auto"/>
+        <w:jc w:val="left"/>
+      </w:pPr>
     </w:p>
     <w:p>
       <w:pPr>
@@ -7709,13 +7700,23 @@
           <w:lang w:eastAsia="fi-FI" w:bidi="ar-SA"/>
         </w:rPr>
       </w:pPr>
-      <w:hyperlink w:anchor="_Toc100383859" w:history="1">
+      <w:r>
+        <w:fldChar w:fldCharType="begin"/>
+      </w:r>
+      <w:r>
+        <w:instrText xml:space="preserve"> TOC \h \z \c "Taulukko" </w:instrText>
+      </w:r>
+      <w:r>
+        <w:fldChar w:fldCharType="separate"/>
+      </w:r>
+      <w:hyperlink w:anchor="_Toc100384053" w:history="1">
         <w:r>
           <w:rPr>
             <w:rStyle w:val="Hyperlink"/>
             <w:noProof/>
-          </w:rPr>
-          <w:t>Taulukko 2.</w:t>
+            <w:lang w:val="en-US"/>
+          </w:rPr>
+          <w:t>Taulukko 1.</w:t>
         </w:r>
         <w:r>
           <w:rPr>
@@ -7733,7 +7734,7 @@
             <w:rStyle w:val="Hyperlink"/>
             <w:noProof/>
           </w:rPr>
-          <w:t>Suureita ja niiden yksiköitä</w:t>
+          <w:t>Vakiot</w:t>
         </w:r>
         <w:r>
           <w:rPr>
@@ -7754,7 +7755,7 @@
             <w:noProof/>
             <w:webHidden/>
           </w:rPr>
-          <w:instrText xml:space="preserve"> PAGEREF _Toc100383859 \h </w:instrText>
+          <w:instrText xml:space="preserve"> PAGEREF _Toc100384053 \h </w:instrText>
         </w:r>
         <w:r>
           <w:rPr>
@@ -7774,7 +7775,7 @@
             <w:noProof/>
             <w:webHidden/>
           </w:rPr>
-          <w:t>13</w:t>
+          <w:t>12</w:t>
         </w:r>
         <w:r>
           <w:rPr>
@@ -7801,13 +7802,13 @@
           <w:lang w:eastAsia="fi-FI" w:bidi="ar-SA"/>
         </w:rPr>
       </w:pPr>
-      <w:hyperlink w:anchor="_Toc100383860" w:history="1">
+      <w:hyperlink w:anchor="_Toc100384054" w:history="1">
         <w:r>
           <w:rPr>
             <w:rStyle w:val="Hyperlink"/>
             <w:noProof/>
           </w:rPr>
-          <w:t>Taulukko 3.</w:t>
+          <w:t>Taulukko 2.</w:t>
         </w:r>
         <w:r>
           <w:rPr>
@@ -7825,7 +7826,7 @@
             <w:rStyle w:val="Hyperlink"/>
             <w:noProof/>
           </w:rPr>
-          <w:t>Baileyn esimerkin mukainen Bayer-kuvio</w:t>
+          <w:t>Suureita ja niiden yksiköitä</w:t>
         </w:r>
         <w:r>
           <w:rPr>
@@ -7846,7 +7847,7 @@
             <w:noProof/>
             <w:webHidden/>
           </w:rPr>
-          <w:instrText xml:space="preserve"> PAGEREF _Toc100383860 \h </w:instrText>
+          <w:instrText xml:space="preserve"> PAGEREF _Toc100384054 \h </w:instrText>
         </w:r>
         <w:r>
           <w:rPr>
@@ -7866,7 +7867,7 @@
             <w:noProof/>
             <w:webHidden/>
           </w:rPr>
-          <w:t>19</w:t>
+          <w:t>13</w:t>
         </w:r>
         <w:r>
           <w:rPr>
@@ -7893,13 +7894,13 @@
           <w:lang w:eastAsia="fi-FI" w:bidi="ar-SA"/>
         </w:rPr>
       </w:pPr>
-      <w:hyperlink w:anchor="_Toc100383861" w:history="1">
+      <w:hyperlink w:anchor="_Toc100384055" w:history="1">
         <w:r>
           <w:rPr>
             <w:rStyle w:val="Hyperlink"/>
             <w:noProof/>
           </w:rPr>
-          <w:t>Taulukko 4.</w:t>
+          <w:t>Taulukko 3.</w:t>
         </w:r>
         <w:r>
           <w:rPr>
@@ -7917,7 +7918,7 @@
             <w:rStyle w:val="Hyperlink"/>
             <w:noProof/>
           </w:rPr>
-          <w:t>MFPI-suodattimen ominaisuudet (Saari, 2020).</w:t>
+          <w:t>Baileyn esimerkin mukainen Bayer-kuvio</w:t>
         </w:r>
         <w:r>
           <w:rPr>
@@ -7938,7 +7939,7 @@
             <w:noProof/>
             <w:webHidden/>
           </w:rPr>
-          <w:instrText xml:space="preserve"> PAGEREF _Toc100383861 \h </w:instrText>
+          <w:instrText xml:space="preserve"> PAGEREF _Toc100384055 \h </w:instrText>
         </w:r>
         <w:r>
           <w:rPr>
@@ -7958,7 +7959,7 @@
             <w:noProof/>
             <w:webHidden/>
           </w:rPr>
-          <w:t>26</w:t>
+          <w:t>19</w:t>
         </w:r>
         <w:r>
           <w:rPr>
@@ -7985,13 +7986,13 @@
           <w:lang w:eastAsia="fi-FI" w:bidi="ar-SA"/>
         </w:rPr>
       </w:pPr>
-      <w:hyperlink w:anchor="_Toc100383862" w:history="1">
+      <w:hyperlink w:anchor="_Toc100384056" w:history="1">
         <w:r>
           <w:rPr>
             <w:rStyle w:val="Hyperlink"/>
             <w:noProof/>
           </w:rPr>
-          <w:t>Taulukko 5.</w:t>
+          <w:t>Taulukko 4.</w:t>
         </w:r>
         <w:r>
           <w:rPr>
@@ -8009,7 +8010,7 @@
             <w:rStyle w:val="Hyperlink"/>
             <w:noProof/>
           </w:rPr>
-          <w:t>LED valaisun ominaisuudet (Saari, 2020).</w:t>
+          <w:t>MFPI-suodattimen ominaisuudet (Saari, 2020).</w:t>
         </w:r>
         <w:r>
           <w:rPr>
@@ -8030,7 +8031,7 @@
             <w:noProof/>
             <w:webHidden/>
           </w:rPr>
-          <w:instrText xml:space="preserve"> PAGEREF _Toc100383862 \h </w:instrText>
+          <w:instrText xml:space="preserve"> PAGEREF _Toc100384056 \h </w:instrText>
         </w:r>
         <w:r>
           <w:rPr>
@@ -8077,13 +8078,13 @@
           <w:lang w:eastAsia="fi-FI" w:bidi="ar-SA"/>
         </w:rPr>
       </w:pPr>
-      <w:hyperlink w:anchor="_Toc100383863" w:history="1">
+      <w:hyperlink w:anchor="_Toc100384057" w:history="1">
         <w:r>
           <w:rPr>
             <w:rStyle w:val="Hyperlink"/>
             <w:noProof/>
           </w:rPr>
-          <w:t>Taulukko 6.</w:t>
+          <w:t>Taulukko 5.</w:t>
         </w:r>
         <w:r>
           <w:rPr>
@@ -8101,7 +8102,7 @@
             <w:rStyle w:val="Hyperlink"/>
             <w:noProof/>
           </w:rPr>
-          <w:t>VTT:n dokumentaatio spektrikamerasta.</w:t>
+          <w:t>LED valaisun ominaisuudet (Saari, 2020).</w:t>
         </w:r>
         <w:r>
           <w:rPr>
@@ -8122,7 +8123,7 @@
             <w:noProof/>
             <w:webHidden/>
           </w:rPr>
-          <w:instrText xml:space="preserve"> PAGEREF _Toc100383863 \h </w:instrText>
+          <w:instrText xml:space="preserve"> PAGEREF _Toc100384057 \h </w:instrText>
         </w:r>
         <w:r>
           <w:rPr>
@@ -8169,13 +8170,13 @@
           <w:lang w:eastAsia="fi-FI" w:bidi="ar-SA"/>
         </w:rPr>
       </w:pPr>
-      <w:hyperlink w:anchor="_Toc100383864" w:history="1">
+      <w:hyperlink w:anchor="_Toc100384058" w:history="1">
         <w:r>
           <w:rPr>
             <w:rStyle w:val="Hyperlink"/>
             <w:noProof/>
           </w:rPr>
-          <w:t>Taulukko 7.</w:t>
+          <w:t>Taulukko 6.</w:t>
         </w:r>
         <w:r>
           <w:rPr>
@@ -8193,7 +8194,7 @@
             <w:rStyle w:val="Hyperlink"/>
             <w:noProof/>
           </w:rPr>
-          <w:t>Spektrikameran kalibroidut kuvausasetukset</w:t>
+          <w:t>VTT:n dokumentaatio spektrikamerasta.</w:t>
         </w:r>
         <w:r>
           <w:rPr>
@@ -8214,7 +8215,7 @@
             <w:noProof/>
             <w:webHidden/>
           </w:rPr>
-          <w:instrText xml:space="preserve"> PAGEREF _Toc100383864 \h </w:instrText>
+          <w:instrText xml:space="preserve"> PAGEREF _Toc100384058 \h </w:instrText>
         </w:r>
         <w:r>
           <w:rPr>
@@ -8234,7 +8235,7 @@
             <w:noProof/>
             <w:webHidden/>
           </w:rPr>
-          <w:t>27</w:t>
+          <w:t>26</w:t>
         </w:r>
         <w:r>
           <w:rPr>
@@ -8261,13 +8262,13 @@
           <w:lang w:eastAsia="fi-FI" w:bidi="ar-SA"/>
         </w:rPr>
       </w:pPr>
-      <w:hyperlink w:anchor="_Toc100383865" w:history="1">
+      <w:hyperlink w:anchor="_Toc100384059" w:history="1">
         <w:r>
           <w:rPr>
             <w:rStyle w:val="Hyperlink"/>
             <w:noProof/>
           </w:rPr>
-          <w:t>Taulukko 8.</w:t>
+          <w:t>Taulukko 7.</w:t>
         </w:r>
         <w:r>
           <w:rPr>
@@ -8285,7 +8286,7 @@
             <w:rStyle w:val="Hyperlink"/>
             <w:noProof/>
           </w:rPr>
-          <w:t>Spektrikameran kalibroidut LED:ien ohjaukset</w:t>
+          <w:t>Spektrikameran kalibroidut kuvausasetukset</w:t>
         </w:r>
         <w:r>
           <w:rPr>
@@ -8306,7 +8307,7 @@
             <w:noProof/>
             <w:webHidden/>
           </w:rPr>
-          <w:instrText xml:space="preserve"> PAGEREF _Toc100383865 \h </w:instrText>
+          <w:instrText xml:space="preserve"> PAGEREF _Toc100384059 \h </w:instrText>
         </w:r>
         <w:r>
           <w:rPr>
@@ -8326,7 +8327,7 @@
             <w:noProof/>
             <w:webHidden/>
           </w:rPr>
-          <w:t>28</w:t>
+          <w:t>27</w:t>
         </w:r>
         <w:r>
           <w:rPr>
@@ -8353,13 +8354,13 @@
           <w:lang w:eastAsia="fi-FI" w:bidi="ar-SA"/>
         </w:rPr>
       </w:pPr>
-      <w:hyperlink w:anchor="_Toc100383866" w:history="1">
+      <w:hyperlink w:anchor="_Toc100384060" w:history="1">
         <w:r>
           <w:rPr>
             <w:rStyle w:val="Hyperlink"/>
             <w:noProof/>
           </w:rPr>
-          <w:t>Taulukko 9.</w:t>
+          <w:t>Taulukko 8.</w:t>
         </w:r>
         <w:r>
           <w:rPr>
@@ -8377,7 +8378,7 @@
             <w:rStyle w:val="Hyperlink"/>
             <w:noProof/>
           </w:rPr>
-          <w:t>Jyväskylän yliopiston ohjelmistoja spektrikameran käyttöön</w:t>
+          <w:t>Spektrikameran kalibroidut LED:ien ohjaukset</w:t>
         </w:r>
         <w:r>
           <w:rPr>
@@ -8398,7 +8399,7 @@
             <w:noProof/>
             <w:webHidden/>
           </w:rPr>
-          <w:instrText xml:space="preserve"> PAGEREF _Toc100383866 \h </w:instrText>
+          <w:instrText xml:space="preserve"> PAGEREF _Toc100384060 \h </w:instrText>
         </w:r>
         <w:r>
           <w:rPr>
@@ -8418,7 +8419,7 @@
             <w:noProof/>
             <w:webHidden/>
           </w:rPr>
-          <w:t>29</w:t>
+          <w:t>28</w:t>
         </w:r>
         <w:r>
           <w:rPr>
@@ -8433,7 +8434,7 @@
       <w:pPr>
         <w:pStyle w:val="TableofFigures"/>
         <w:tabs>
-          <w:tab w:val="left" w:pos="1540"/>
+          <w:tab w:val="left" w:pos="1320"/>
           <w:tab w:val="right" w:leader="dot" w:pos="8494"/>
         </w:tabs>
         <w:rPr>
@@ -8445,13 +8446,13 @@
           <w:lang w:eastAsia="fi-FI" w:bidi="ar-SA"/>
         </w:rPr>
       </w:pPr>
-      <w:hyperlink w:anchor="_Toc100383867" w:history="1">
+      <w:hyperlink w:anchor="_Toc100384061" w:history="1">
         <w:r>
           <w:rPr>
             <w:rStyle w:val="Hyperlink"/>
             <w:noProof/>
           </w:rPr>
-          <w:t>Taulukko 10.</w:t>
+          <w:t>Taulukko 9.</w:t>
         </w:r>
         <w:r>
           <w:rPr>
@@ -8469,7 +8470,7 @@
             <w:rStyle w:val="Hyperlink"/>
             <w:noProof/>
           </w:rPr>
-          <w:t>Spektrikamerasta julkaisuja</w:t>
+          <w:t>Jyväskylän yliopiston ohjelmistoja spektrikameran käyttöön</w:t>
         </w:r>
         <w:r>
           <w:rPr>
@@ -8490,7 +8491,7 @@
             <w:noProof/>
             <w:webHidden/>
           </w:rPr>
-          <w:instrText xml:space="preserve"> PAGEREF _Toc100383867 \h </w:instrText>
+          <w:instrText xml:space="preserve"> PAGEREF _Toc100384061 \h </w:instrText>
         </w:r>
         <w:r>
           <w:rPr>
@@ -8510,7 +8511,7 @@
             <w:noProof/>
             <w:webHidden/>
           </w:rPr>
-          <w:t>31</w:t>
+          <w:t>29</w:t>
         </w:r>
         <w:r>
           <w:rPr>
@@ -8537,13 +8538,13 @@
           <w:lang w:eastAsia="fi-FI" w:bidi="ar-SA"/>
         </w:rPr>
       </w:pPr>
-      <w:hyperlink w:anchor="_Toc100383868" w:history="1">
+      <w:hyperlink w:anchor="_Toc100384062" w:history="1">
         <w:r>
           <w:rPr>
             <w:rStyle w:val="Hyperlink"/>
             <w:noProof/>
           </w:rPr>
-          <w:t>Taulukko 11.</w:t>
+          <w:t>Taulukko 10.</w:t>
         </w:r>
         <w:r>
           <w:rPr>
@@ -8561,7 +8562,7 @@
             <w:rStyle w:val="Hyperlink"/>
             <w:noProof/>
           </w:rPr>
-          <w:t>Spektrikameran ohjaukseen tarvittavat ajuritason ohjelmistokomponentit</w:t>
+          <w:t>Spektrikamerasta julkaisuja</w:t>
         </w:r>
         <w:r>
           <w:rPr>
@@ -8582,7 +8583,7 @@
             <w:noProof/>
             <w:webHidden/>
           </w:rPr>
-          <w:instrText xml:space="preserve"> PAGEREF _Toc100383868 \h </w:instrText>
+          <w:instrText xml:space="preserve"> PAGEREF _Toc100384062 \h </w:instrText>
         </w:r>
         <w:r>
           <w:rPr>
@@ -8602,7 +8603,7 @@
             <w:noProof/>
             <w:webHidden/>
           </w:rPr>
-          <w:t>34</w:t>
+          <w:t>31</w:t>
         </w:r>
         <w:r>
           <w:rPr>
@@ -8629,13 +8630,13 @@
           <w:lang w:eastAsia="fi-FI" w:bidi="ar-SA"/>
         </w:rPr>
       </w:pPr>
-      <w:hyperlink w:anchor="_Toc100383869" w:history="1">
+      <w:hyperlink w:anchor="_Toc100384063" w:history="1">
         <w:r>
           <w:rPr>
             <w:rStyle w:val="Hyperlink"/>
             <w:noProof/>
           </w:rPr>
-          <w:t>Taulukko 12.</w:t>
+          <w:t>Taulukko 11.</w:t>
         </w:r>
         <w:r>
           <w:rPr>
@@ -8653,7 +8654,7 @@
             <w:rStyle w:val="Hyperlink"/>
             <w:noProof/>
           </w:rPr>
-          <w:t>Python ohjelmointiympäristön paketit</w:t>
+          <w:t>Spektrikameran ohjaukseen tarvittavat ajuritason ohjelmistokomponentit</w:t>
         </w:r>
         <w:r>
           <w:rPr>
@@ -8674,7 +8675,7 @@
             <w:noProof/>
             <w:webHidden/>
           </w:rPr>
-          <w:instrText xml:space="preserve"> PAGEREF _Toc100383869 \h </w:instrText>
+          <w:instrText xml:space="preserve"> PAGEREF _Toc100384063 \h </w:instrText>
         </w:r>
         <w:r>
           <w:rPr>
@@ -8694,7 +8695,7 @@
             <w:noProof/>
             <w:webHidden/>
           </w:rPr>
-          <w:t>35</w:t>
+          <w:t>34</w:t>
         </w:r>
         <w:r>
           <w:rPr>
@@ -8721,13 +8722,13 @@
           <w:lang w:eastAsia="fi-FI" w:bidi="ar-SA"/>
         </w:rPr>
       </w:pPr>
-      <w:hyperlink w:anchor="_Toc100383870" w:history="1">
+      <w:hyperlink w:anchor="_Toc100384064" w:history="1">
         <w:r>
           <w:rPr>
             <w:rStyle w:val="Hyperlink"/>
             <w:noProof/>
           </w:rPr>
-          <w:t>Taulukko 13.</w:t>
+          <w:t>Taulukko 12.</w:t>
         </w:r>
         <w:r>
           <w:rPr>
@@ -8745,7 +8746,7 @@
             <w:rStyle w:val="Hyperlink"/>
             <w:noProof/>
           </w:rPr>
-          <w:t>Ohjelmistokirjastotason ohjelmistokomponentit</w:t>
+          <w:t>Python ohjelmointiympäristön paketit</w:t>
         </w:r>
         <w:r>
           <w:rPr>
@@ -8766,7 +8767,7 @@
             <w:noProof/>
             <w:webHidden/>
           </w:rPr>
-          <w:instrText xml:space="preserve"> PAGEREF _Toc100383870 \h </w:instrText>
+          <w:instrText xml:space="preserve"> PAGEREF _Toc100384064 \h </w:instrText>
         </w:r>
         <w:r>
           <w:rPr>
@@ -8813,13 +8814,13 @@
           <w:lang w:eastAsia="fi-FI" w:bidi="ar-SA"/>
         </w:rPr>
       </w:pPr>
-      <w:hyperlink w:anchor="_Toc100383871" w:history="1">
+      <w:hyperlink w:anchor="_Toc100384065" w:history="1">
         <w:r>
           <w:rPr>
             <w:rStyle w:val="Hyperlink"/>
             <w:noProof/>
           </w:rPr>
-          <w:t>Taulukko 14.</w:t>
+          <w:t>Taulukko 13.</w:t>
         </w:r>
         <w:r>
           <w:rPr>
@@ -8837,7 +8838,7 @@
             <w:rStyle w:val="Hyperlink"/>
             <w:noProof/>
           </w:rPr>
-          <w:t>Spektrikameran BayerGB12-raakakuvaformaatin värisuodattimien järjestys</w:t>
+          <w:t>Ohjelmistokirjastotason ohjelmistokomponentit</w:t>
         </w:r>
         <w:r>
           <w:rPr>
@@ -8858,7 +8859,7 @@
             <w:noProof/>
             <w:webHidden/>
           </w:rPr>
-          <w:instrText xml:space="preserve"> PAGEREF _Toc100383871 \h </w:instrText>
+          <w:instrText xml:space="preserve"> PAGEREF _Toc100384065 \h </w:instrText>
         </w:r>
         <w:r>
           <w:rPr>
@@ -8878,7 +8879,7 @@
             <w:noProof/>
             <w:webHidden/>
           </w:rPr>
-          <w:t>36</w:t>
+          <w:t>35</w:t>
         </w:r>
         <w:r>
           <w:rPr>
@@ -8905,13 +8906,13 @@
           <w:lang w:eastAsia="fi-FI" w:bidi="ar-SA"/>
         </w:rPr>
       </w:pPr>
-      <w:hyperlink w:anchor="_Toc100383872" w:history="1">
+      <w:hyperlink w:anchor="_Toc100384066" w:history="1">
         <w:r>
           <w:rPr>
             <w:rStyle w:val="Hyperlink"/>
             <w:noProof/>
           </w:rPr>
-          <w:t>Taulukko 15.</w:t>
+          <w:t>Taulukko 14.</w:t>
         </w:r>
         <w:r>
           <w:rPr>
@@ -8929,7 +8930,7 @@
             <w:rStyle w:val="Hyperlink"/>
             <w:noProof/>
           </w:rPr>
-          <w:t>MATRIX VISION ajurirajapinnat</w:t>
+          <w:t>Spektrikameran BayerGB12-raakakuvaformaatin värisuodattimien järjestys</w:t>
         </w:r>
         <w:r>
           <w:rPr>
@@ -8950,7 +8951,7 @@
             <w:noProof/>
             <w:webHidden/>
           </w:rPr>
-          <w:instrText xml:space="preserve"> PAGEREF _Toc100383872 \h </w:instrText>
+          <w:instrText xml:space="preserve"> PAGEREF _Toc100384066 \h </w:instrText>
         </w:r>
         <w:r>
           <w:rPr>
@@ -8970,7 +8971,7 @@
             <w:noProof/>
             <w:webHidden/>
           </w:rPr>
-          <w:t>38</w:t>
+          <w:t>36</w:t>
         </w:r>
         <w:r>
           <w:rPr>
@@ -8985,7 +8986,7 @@
       <w:pPr>
         <w:pStyle w:val="TableofFigures"/>
         <w:tabs>
-          <w:tab w:val="left" w:pos="1760"/>
+          <w:tab w:val="left" w:pos="1540"/>
           <w:tab w:val="right" w:leader="dot" w:pos="8494"/>
         </w:tabs>
         <w:rPr>
@@ -8997,13 +8998,13 @@
           <w:lang w:eastAsia="fi-FI" w:bidi="ar-SA"/>
         </w:rPr>
       </w:pPr>
-      <w:hyperlink w:anchor="_Toc100383873" w:history="1">
+      <w:hyperlink w:anchor="_Toc100384067" w:history="1">
         <w:r>
           <w:rPr>
             <w:rStyle w:val="Hyperlink"/>
             <w:noProof/>
           </w:rPr>
-          <w:t>Taulukko 16.</w:t>
+          <w:t>Taulukko 15.</w:t>
         </w:r>
         <w:r>
           <w:rPr>
@@ -9021,7 +9022,7 @@
             <w:rStyle w:val="Hyperlink"/>
             <w:noProof/>
           </w:rPr>
-          <w:t>Luettelo spektrikameran ohjaukseen tarvittavista ohjelmistoista Windows-ympäristössä</w:t>
+          <w:t>MATRIX VISION ajurirajapinnat</w:t>
         </w:r>
         <w:r>
           <w:rPr>
@@ -9042,7 +9043,7 @@
             <w:noProof/>
             <w:webHidden/>
           </w:rPr>
-          <w:instrText xml:space="preserve"> PAGEREF _Toc100383873 \h </w:instrText>
+          <w:instrText xml:space="preserve"> PAGEREF _Toc100384067 \h </w:instrText>
         </w:r>
         <w:r>
           <w:rPr>
@@ -9062,7 +9063,7 @@
             <w:noProof/>
             <w:webHidden/>
           </w:rPr>
-          <w:t>42</w:t>
+          <w:t>38</w:t>
         </w:r>
         <w:r>
           <w:rPr>
@@ -9089,13 +9090,13 @@
           <w:lang w:eastAsia="fi-FI" w:bidi="ar-SA"/>
         </w:rPr>
       </w:pPr>
-      <w:hyperlink w:anchor="_Toc100383874" w:history="1">
+      <w:hyperlink w:anchor="_Toc100384068" w:history="1">
         <w:r>
           <w:rPr>
             <w:rStyle w:val="Hyperlink"/>
             <w:noProof/>
           </w:rPr>
-          <w:t>Taulukko 17.</w:t>
+          <w:t>Taulukko 16.</w:t>
         </w:r>
         <w:r>
           <w:rPr>
@@ -9113,7 +9114,7 @@
             <w:rStyle w:val="Hyperlink"/>
             <w:noProof/>
           </w:rPr>
-          <w:t>Luettelo spektrikameran ohjaukseen tarvittavista ohjelmistoista Ubuntu Linux-ympäristössä</w:t>
+          <w:t>Luettelo spektrikameran ohjaukseen tarvittavista ohjelmistoista Windows-ympäristössä</w:t>
         </w:r>
         <w:r>
           <w:rPr>
@@ -9134,7 +9135,7 @@
             <w:noProof/>
             <w:webHidden/>
           </w:rPr>
-          <w:instrText xml:space="preserve"> PAGEREF _Toc100383874 \h </w:instrText>
+          <w:instrText xml:space="preserve"> PAGEREF _Toc100384068 \h </w:instrText>
         </w:r>
         <w:r>
           <w:rPr>
@@ -9154,7 +9155,7 @@
             <w:noProof/>
             <w:webHidden/>
           </w:rPr>
-          <w:t>44</w:t>
+          <w:t>43</w:t>
         </w:r>
         <w:r>
           <w:rPr>
@@ -9169,7 +9170,7 @@
       <w:pPr>
         <w:pStyle w:val="TableofFigures"/>
         <w:tabs>
-          <w:tab w:val="left" w:pos="1540"/>
+          <w:tab w:val="left" w:pos="1760"/>
           <w:tab w:val="right" w:leader="dot" w:pos="8494"/>
         </w:tabs>
         <w:rPr>
@@ -9181,13 +9182,13 @@
           <w:lang w:eastAsia="fi-FI" w:bidi="ar-SA"/>
         </w:rPr>
       </w:pPr>
-      <w:hyperlink w:anchor="_Toc100383875" w:history="1">
+      <w:hyperlink w:anchor="_Toc100384069" w:history="1">
         <w:r>
           <w:rPr>
             <w:rStyle w:val="Hyperlink"/>
             <w:noProof/>
           </w:rPr>
-          <w:t>Taulukko 18.</w:t>
+          <w:t>Taulukko 17.</w:t>
         </w:r>
         <w:r>
           <w:rPr>
@@ -9205,7 +9206,7 @@
             <w:rStyle w:val="Hyperlink"/>
             <w:noProof/>
           </w:rPr>
-          <w:t>Zybo Z7 kehitysalustan ominaisuudet (Digilent, 2020a).</w:t>
+          <w:t>Luettelo spektrikameran ohjaukseen tarvittavista ohjelmistoista Ubuntu Linux-ympäristössä</w:t>
         </w:r>
         <w:r>
           <w:rPr>
@@ -9226,7 +9227,7 @@
             <w:noProof/>
             <w:webHidden/>
           </w:rPr>
-          <w:instrText xml:space="preserve"> PAGEREF _Toc100383875 \h </w:instrText>
+          <w:instrText xml:space="preserve"> PAGEREF _Toc100384069 \h </w:instrText>
         </w:r>
         <w:r>
           <w:rPr>
@@ -9246,7 +9247,7 @@
             <w:noProof/>
             <w:webHidden/>
           </w:rPr>
-          <w:t>46</w:t>
+          <w:t>45</w:t>
         </w:r>
         <w:r>
           <w:rPr>
@@ -9273,13 +9274,13 @@
           <w:lang w:eastAsia="fi-FI" w:bidi="ar-SA"/>
         </w:rPr>
       </w:pPr>
-      <w:hyperlink w:anchor="_Toc100383876" w:history="1">
+      <w:hyperlink w:anchor="_Toc100384070" w:history="1">
         <w:r>
           <w:rPr>
             <w:rStyle w:val="Hyperlink"/>
             <w:noProof/>
           </w:rPr>
-          <w:t>Taulukko 19.</w:t>
+          <w:t>Taulukko 18.</w:t>
         </w:r>
         <w:r>
           <w:rPr>
@@ -9297,6 +9298,98 @@
             <w:rStyle w:val="Hyperlink"/>
             <w:noProof/>
           </w:rPr>
+          <w:t>Zybo Z7 kehitysalustan ominaisuudet (Digilent, 2020a).</w:t>
+        </w:r>
+        <w:r>
+          <w:rPr>
+            <w:noProof/>
+            <w:webHidden/>
+          </w:rPr>
+          <w:tab/>
+        </w:r>
+        <w:r>
+          <w:rPr>
+            <w:noProof/>
+            <w:webHidden/>
+          </w:rPr>
+          <w:fldChar w:fldCharType="begin"/>
+        </w:r>
+        <w:r>
+          <w:rPr>
+            <w:noProof/>
+            <w:webHidden/>
+          </w:rPr>
+          <w:instrText xml:space="preserve"> PAGEREF _Toc100384070 \h </w:instrText>
+        </w:r>
+        <w:r>
+          <w:rPr>
+            <w:noProof/>
+            <w:webHidden/>
+          </w:rPr>
+        </w:r>
+        <w:r>
+          <w:rPr>
+            <w:noProof/>
+            <w:webHidden/>
+          </w:rPr>
+          <w:fldChar w:fldCharType="separate"/>
+        </w:r>
+        <w:r>
+          <w:rPr>
+            <w:noProof/>
+            <w:webHidden/>
+          </w:rPr>
+          <w:t>47</w:t>
+        </w:r>
+        <w:r>
+          <w:rPr>
+            <w:noProof/>
+            <w:webHidden/>
+          </w:rPr>
+          <w:fldChar w:fldCharType="end"/>
+        </w:r>
+      </w:hyperlink>
+    </w:p>
+    <w:p>
+      <w:pPr>
+        <w:pStyle w:val="TableofFigures"/>
+        <w:tabs>
+          <w:tab w:val="left" w:pos="1540"/>
+          <w:tab w:val="right" w:leader="dot" w:pos="8494"/>
+        </w:tabs>
+        <w:rPr>
+          <w:rFonts w:eastAsiaTheme="minorEastAsia" w:cstheme="minorBidi"/>
+          <w:noProof/>
+          <w:kern w:val="0"/>
+          <w:sz w:val="22"/>
+          <w:szCs w:val="22"/>
+          <w:lang w:eastAsia="fi-FI" w:bidi="ar-SA"/>
+        </w:rPr>
+      </w:pPr>
+      <w:hyperlink w:anchor="_Toc100384071" w:history="1">
+        <w:r>
+          <w:rPr>
+            <w:rStyle w:val="Hyperlink"/>
+            <w:noProof/>
+          </w:rPr>
+          <w:t>Taulukko 19.</w:t>
+        </w:r>
+        <w:r>
+          <w:rPr>
+            <w:rFonts w:eastAsiaTheme="minorEastAsia" w:cstheme="minorBidi"/>
+            <w:noProof/>
+            <w:kern w:val="0"/>
+            <w:sz w:val="22"/>
+            <w:szCs w:val="22"/>
+            <w:lang w:eastAsia="fi-FI" w:bidi="ar-SA"/>
+          </w:rPr>
+          <w:tab/>
+        </w:r>
+        <w:r>
+          <w:rPr>
+            <w:rStyle w:val="Hyperlink"/>
+            <w:noProof/>
+          </w:rPr>
           <w:t>PetaLinuxin sisältämiä ajureita (Xilinx Wiki, 2020a).</w:t>
         </w:r>
         <w:r>
@@ -9318,7 +9411,7 @@
             <w:noProof/>
             <w:webHidden/>
           </w:rPr>
-          <w:instrText xml:space="preserve"> PAGEREF _Toc100383876 \h </w:instrText>
+          <w:instrText xml:space="preserve"> PAGEREF _Toc100384071 \h </w:instrText>
         </w:r>
         <w:r>
           <w:rPr>
@@ -9338,7 +9431,7 @@
             <w:noProof/>
             <w:webHidden/>
           </w:rPr>
-          <w:t>51</w:t>
+          <w:t>52</w:t>
         </w:r>
         <w:r>
           <w:rPr>
@@ -9593,6 +9686,7 @@
         <w:rPr>
           <w:lang w:val="en-US"/>
         </w:rPr>
+        <w:lastRenderedPageBreak/>
         <w:t>CAT</w:t>
       </w:r>
       <w:r>
@@ -9627,7 +9721,6 @@
         <w:rPr>
           <w:lang w:val="en-US"/>
         </w:rPr>
-        <w:lastRenderedPageBreak/>
         <w:t>CCD</w:t>
       </w:r>
       <w:r>
@@ -10545,7 +10638,7 @@
       <w:pPr>
         <w:pStyle w:val="Heading1"/>
       </w:pPr>
-      <w:bookmarkStart w:id="2" w:name="_Toc100383788"/>
+      <w:bookmarkStart w:id="2" w:name="_Toc100383982"/>
       <w:r>
         <w:lastRenderedPageBreak/>
         <w:t>Johdanto</w:t>
@@ -10682,7 +10775,7 @@
         <w:pStyle w:val="Heading1"/>
       </w:pPr>
       <w:bookmarkStart w:id="3" w:name="_Toc65969359"/>
-      <w:bookmarkStart w:id="4" w:name="_Toc100383789"/>
+      <w:bookmarkStart w:id="4" w:name="_Toc100383983"/>
       <w:r>
         <w:lastRenderedPageBreak/>
         <w:t>Teoria</w:t>
@@ -10694,7 +10787,7 @@
       <w:pPr>
         <w:pStyle w:val="Heading2"/>
       </w:pPr>
-      <w:bookmarkStart w:id="5" w:name="_Toc100383790"/>
+      <w:bookmarkStart w:id="5" w:name="_Toc100383984"/>
       <w:r>
         <w:t>E</w:t>
       </w:r>
@@ -10954,7 +11047,7 @@
         </w:rPr>
       </w:pPr>
       <w:bookmarkStart w:id="6" w:name="_Toc65969371"/>
-      <w:bookmarkStart w:id="7" w:name="_Toc100383841"/>
+      <w:bookmarkStart w:id="7" w:name="_Toc100384035"/>
       <w:r>
         <w:t xml:space="preserve">Kuva </w:t>
       </w:r>
@@ -11051,7 +11144,7 @@
       <w:pPr>
         <w:pStyle w:val="Heading2"/>
       </w:pPr>
-      <w:bookmarkStart w:id="8" w:name="_Toc100383791"/>
+      <w:bookmarkStart w:id="8" w:name="_Toc100383985"/>
       <w:r>
         <w:t>Valon vuorovaikutus aineen kanssa</w:t>
       </w:r>
@@ -11604,7 +11697,7 @@
           <w:b w:val="0"/>
         </w:rPr>
       </w:pPr>
-      <w:bookmarkStart w:id="9" w:name="_Toc100383842"/>
+      <w:bookmarkStart w:id="9" w:name="_Toc100384036"/>
       <w:r>
         <w:t xml:space="preserve">Kuva </w:t>
       </w:r>
@@ -11761,7 +11854,7 @@
       <w:pPr>
         <w:pStyle w:val="Caption"/>
       </w:pPr>
-      <w:bookmarkStart w:id="10" w:name="_Toc100383858"/>
+      <w:bookmarkStart w:id="10" w:name="_Toc100384053"/>
       <w:r>
         <w:rPr>
           <w:lang w:val="en-US"/>
@@ -12000,7 +12093,7 @@
       <w:pPr>
         <w:pStyle w:val="Caption"/>
       </w:pPr>
-      <w:bookmarkStart w:id="11" w:name="_Toc100383859"/>
+      <w:bookmarkStart w:id="11" w:name="_Toc100384054"/>
       <w:r>
         <w:t xml:space="preserve">Taulukko </w:t>
       </w:r>
@@ -12818,7 +12911,7 @@
         <w:pStyle w:val="Heading2"/>
       </w:pPr>
       <w:bookmarkStart w:id="12" w:name="_Toc65969362"/>
-      <w:bookmarkStart w:id="13" w:name="_Toc100383792"/>
+      <w:bookmarkStart w:id="13" w:name="_Toc100383986"/>
       <w:r>
         <w:t>Fabry-Perot interferometri</w:t>
       </w:r>
@@ -13008,7 +13101,7 @@
           <w:b w:val="0"/>
         </w:rPr>
       </w:pPr>
-      <w:bookmarkStart w:id="14" w:name="_Toc100383843"/>
+      <w:bookmarkStart w:id="14" w:name="_Toc100384037"/>
       <w:r>
         <w:t xml:space="preserve">Kuva </w:t>
       </w:r>
@@ -13538,7 +13631,7 @@
           <w:b w:val="0"/>
         </w:rPr>
       </w:pPr>
-      <w:bookmarkStart w:id="15" w:name="_Toc100383844"/>
+      <w:bookmarkStart w:id="15" w:name="_Toc100384038"/>
       <w:r>
         <w:t xml:space="preserve">Kuva </w:t>
       </w:r>
@@ -13725,7 +13818,7 @@
           <w:b w:val="0"/>
         </w:rPr>
       </w:pPr>
-      <w:bookmarkStart w:id="16" w:name="_Toc100383845"/>
+      <w:bookmarkStart w:id="16" w:name="_Toc100384039"/>
       <w:r>
         <w:t xml:space="preserve">Kuva </w:t>
       </w:r>
@@ -13913,7 +14006,7 @@
           <w:b w:val="0"/>
         </w:rPr>
       </w:pPr>
-      <w:bookmarkStart w:id="17" w:name="_Toc100383846"/>
+      <w:bookmarkStart w:id="17" w:name="_Toc100384040"/>
       <w:r>
         <w:t xml:space="preserve">Kuva </w:t>
       </w:r>
@@ -13993,7 +14086,7 @@
       <w:pPr>
         <w:pStyle w:val="Heading2"/>
       </w:pPr>
-      <w:bookmarkStart w:id="18" w:name="_Toc100383793"/>
+      <w:bookmarkStart w:id="18" w:name="_Toc100383987"/>
       <w:r>
         <w:t xml:space="preserve">Digitaalinen </w:t>
       </w:r>
@@ -14287,7 +14380,7 @@
           <w:b w:val="0"/>
         </w:rPr>
       </w:pPr>
-      <w:bookmarkStart w:id="19" w:name="_Toc100383847"/>
+      <w:bookmarkStart w:id="19" w:name="_Toc100384041"/>
       <w:r>
         <w:t xml:space="preserve">Kuva </w:t>
       </w:r>
@@ -14648,7 +14741,7 @@
           <w:b w:val="0"/>
         </w:rPr>
       </w:pPr>
-      <w:bookmarkStart w:id="20" w:name="_Toc100383860"/>
+      <w:bookmarkStart w:id="20" w:name="_Toc100384055"/>
       <w:r>
         <w:t xml:space="preserve">Taulukko </w:t>
       </w:r>
@@ -15331,7 +15424,7 @@
         <w:pStyle w:val="Heading2"/>
       </w:pPr>
       <w:bookmarkStart w:id="21" w:name="_Toc65969366"/>
-      <w:bookmarkStart w:id="22" w:name="_Toc100383794"/>
+      <w:bookmarkStart w:id="22" w:name="_Toc100383988"/>
       <w:r>
         <w:t>FPGA-teknologia</w:t>
       </w:r>
@@ -15441,7 +15534,7 @@
           <w:b w:val="0"/>
         </w:rPr>
       </w:pPr>
-      <w:bookmarkStart w:id="23" w:name="_Toc100383848"/>
+      <w:bookmarkStart w:id="23" w:name="_Toc100384042"/>
       <w:r>
         <w:lastRenderedPageBreak/>
         <w:t xml:space="preserve">Kuva </w:t>
@@ -15549,7 +15642,7 @@
       <w:pPr>
         <w:pStyle w:val="Heading2"/>
       </w:pPr>
-      <w:bookmarkStart w:id="24" w:name="_Toc100383795"/>
+      <w:bookmarkStart w:id="24" w:name="_Toc100383989"/>
       <w:r>
         <w:t>Spektrikuva</w:t>
       </w:r>
@@ -15625,7 +15718,7 @@
           <w:b w:val="0"/>
         </w:rPr>
       </w:pPr>
-      <w:bookmarkStart w:id="25" w:name="_Toc100383849"/>
+      <w:bookmarkStart w:id="25" w:name="_Toc100384043"/>
       <w:r>
         <w:t xml:space="preserve">Kuva </w:t>
       </w:r>
@@ -15812,7 +15905,7 @@
       <w:pPr>
         <w:pStyle w:val="Heading1"/>
       </w:pPr>
-      <w:bookmarkStart w:id="26" w:name="_Toc100383796"/>
+      <w:bookmarkStart w:id="26" w:name="_Toc100383990"/>
       <w:r>
         <w:lastRenderedPageBreak/>
         <w:t>Prototyyppijärjestelmä</w:t>
@@ -15823,7 +15916,7 @@
       <w:pPr>
         <w:pStyle w:val="Heading2"/>
       </w:pPr>
-      <w:bookmarkStart w:id="27" w:name="_Toc100383797"/>
+      <w:bookmarkStart w:id="27" w:name="_Toc100383991"/>
       <w:r>
         <w:t>Johdanto</w:t>
       </w:r>
@@ -15918,7 +16011,7 @@
           <w:b w:val="0"/>
         </w:rPr>
       </w:pPr>
-      <w:bookmarkStart w:id="28" w:name="_Toc100383850"/>
+      <w:bookmarkStart w:id="28" w:name="_Toc100384044"/>
       <w:r>
         <w:t xml:space="preserve">Kuva </w:t>
       </w:r>
@@ -15974,7 +16067,7 @@
       <w:pPr>
         <w:pStyle w:val="Heading2"/>
       </w:pPr>
-      <w:bookmarkStart w:id="29" w:name="_Toc100383798"/>
+      <w:bookmarkStart w:id="29" w:name="_Toc100383992"/>
       <w:r>
         <w:lastRenderedPageBreak/>
         <w:t>SICSURFIS</w:t>
@@ -15994,7 +16087,7 @@
       <w:pPr>
         <w:pStyle w:val="Heading3"/>
       </w:pPr>
-      <w:bookmarkStart w:id="30" w:name="_Toc100383799"/>
+      <w:bookmarkStart w:id="30" w:name="_Toc100383993"/>
       <w:r>
         <w:t>Johdanto</w:t>
       </w:r>
@@ -16026,7 +16119,7 @@
       <w:pPr>
         <w:pStyle w:val="Heading3"/>
       </w:pPr>
-      <w:bookmarkStart w:id="31" w:name="_Toc100383800"/>
+      <w:bookmarkStart w:id="31" w:name="_Toc100383994"/>
       <w:r>
         <w:t>Mekaniikka</w:t>
       </w:r>
@@ -16123,7 +16216,7 @@
           <w:b w:val="0"/>
         </w:rPr>
       </w:pPr>
-      <w:bookmarkStart w:id="32" w:name="_Toc100383851"/>
+      <w:bookmarkStart w:id="32" w:name="_Toc100384045"/>
       <w:r>
         <w:t xml:space="preserve">Kuva </w:t>
       </w:r>
@@ -16247,7 +16340,7 @@
           <w:b w:val="0"/>
         </w:rPr>
       </w:pPr>
-      <w:bookmarkStart w:id="33" w:name="_Toc100383852"/>
+      <w:bookmarkStart w:id="33" w:name="_Toc100384046"/>
       <w:r>
         <w:t xml:space="preserve">Kuva </w:t>
       </w:r>
@@ -16311,7 +16404,7 @@
       <w:pPr>
         <w:pStyle w:val="Heading3"/>
       </w:pPr>
-      <w:bookmarkStart w:id="34" w:name="_Toc100383801"/>
+      <w:bookmarkStart w:id="34" w:name="_Toc100383995"/>
       <w:r>
         <w:t>CMOS k</w:t>
       </w:r>
@@ -16401,7 +16494,7 @@
       <w:pPr>
         <w:pStyle w:val="Heading3"/>
       </w:pPr>
-      <w:bookmarkStart w:id="35" w:name="_Toc100383802"/>
+      <w:bookmarkStart w:id="35" w:name="_Toc100383996"/>
       <w:r>
         <w:lastRenderedPageBreak/>
         <w:t>MFPI-suodatin</w:t>
@@ -16429,7 +16522,7 @@
           <w:b w:val="0"/>
         </w:rPr>
       </w:pPr>
-      <w:bookmarkStart w:id="36" w:name="_Toc100383861"/>
+      <w:bookmarkStart w:id="36" w:name="_Toc100384056"/>
       <w:r>
         <w:t xml:space="preserve">Taulukko </w:t>
       </w:r>
@@ -16765,7 +16858,7 @@
       <w:pPr>
         <w:pStyle w:val="Heading3"/>
       </w:pPr>
-      <w:bookmarkStart w:id="37" w:name="_Toc100383803"/>
+      <w:bookmarkStart w:id="37" w:name="_Toc100383997"/>
       <w:r>
         <w:t>LED-valonlähde</w:t>
       </w:r>
@@ -16792,7 +16885,7 @@
           <w:b w:val="0"/>
         </w:rPr>
       </w:pPr>
-      <w:bookmarkStart w:id="38" w:name="_Toc100383862"/>
+      <w:bookmarkStart w:id="38" w:name="_Toc100384057"/>
       <w:r>
         <w:t xml:space="preserve">Taulukko </w:t>
       </w:r>
@@ -17092,7 +17185,7 @@
       <w:pPr>
         <w:pStyle w:val="Heading3"/>
       </w:pPr>
-      <w:bookmarkStart w:id="39" w:name="_Toc100383804"/>
+      <w:bookmarkStart w:id="39" w:name="_Toc100383998"/>
       <w:r>
         <w:t>Spektrikameran VTT:n dokumentaatio</w:t>
       </w:r>
@@ -17119,7 +17212,7 @@
           <w:b w:val="0"/>
         </w:rPr>
       </w:pPr>
-      <w:bookmarkStart w:id="40" w:name="_Toc100383863"/>
+      <w:bookmarkStart w:id="40" w:name="_Toc100384058"/>
       <w:r>
         <w:t xml:space="preserve">Taulukko </w:t>
       </w:r>
@@ -17487,7 +17580,7 @@
       <w:pPr>
         <w:pStyle w:val="Heading3"/>
       </w:pPr>
-      <w:bookmarkStart w:id="41" w:name="_Toc100383805"/>
+      <w:bookmarkStart w:id="41" w:name="_Toc100383999"/>
       <w:r>
         <w:t>Spektrikameran kalibraatio</w:t>
       </w:r>
@@ -17528,7 +17621,7 @@
           <w:b w:val="0"/>
         </w:rPr>
       </w:pPr>
-      <w:bookmarkStart w:id="42" w:name="_Toc100383864"/>
+      <w:bookmarkStart w:id="42" w:name="_Toc100384059"/>
       <w:r>
         <w:t xml:space="preserve">Taulukko </w:t>
       </w:r>
@@ -18044,7 +18137,7 @@
           <w:b w:val="0"/>
         </w:rPr>
       </w:pPr>
-      <w:bookmarkStart w:id="43" w:name="_Toc100383865"/>
+      <w:bookmarkStart w:id="43" w:name="_Toc100384060"/>
       <w:r>
         <w:t xml:space="preserve">Taulukko </w:t>
       </w:r>
@@ -18445,7 +18538,7 @@
       <w:pPr>
         <w:pStyle w:val="Heading3"/>
       </w:pPr>
-      <w:bookmarkStart w:id="44" w:name="_Toc100383806"/>
+      <w:bookmarkStart w:id="44" w:name="_Toc100384000"/>
       <w:r>
         <w:t>Jyväskylän yliopiston ohjelmistot</w:t>
       </w:r>
@@ -18472,7 +18565,7 @@
           <w:b w:val="0"/>
         </w:rPr>
       </w:pPr>
-      <w:bookmarkStart w:id="45" w:name="_Toc100383866"/>
+      <w:bookmarkStart w:id="45" w:name="_Toc100384061"/>
       <w:r>
         <w:t xml:space="preserve">Taulukko </w:t>
       </w:r>
@@ -18789,7 +18882,7 @@
       <w:pPr>
         <w:pStyle w:val="Heading3"/>
       </w:pPr>
-      <w:bookmarkStart w:id="46" w:name="_Toc100383807"/>
+      <w:bookmarkStart w:id="46" w:name="_Toc100384001"/>
       <w:r>
         <w:t>Laskennat</w:t>
       </w:r>
@@ -18882,7 +18975,7 @@
       <w:pPr>
         <w:pStyle w:val="Heading3"/>
       </w:pPr>
-      <w:bookmarkStart w:id="47" w:name="_Toc100383808"/>
+      <w:bookmarkStart w:id="47" w:name="_Toc100384002"/>
       <w:r>
         <w:t>Spektrikameran rakenne</w:t>
       </w:r>
@@ -19252,7 +19345,7 @@
       <w:pPr>
         <w:pStyle w:val="Heading3"/>
       </w:pPr>
-      <w:bookmarkStart w:id="48" w:name="_Toc100383809"/>
+      <w:bookmarkStart w:id="48" w:name="_Toc100384003"/>
       <w:r>
         <w:t>Julkaisut</w:t>
       </w:r>
@@ -19287,7 +19380,7 @@
           <w:b w:val="0"/>
         </w:rPr>
       </w:pPr>
-      <w:bookmarkStart w:id="49" w:name="_Toc100383867"/>
+      <w:bookmarkStart w:id="49" w:name="_Toc100384062"/>
       <w:r>
         <w:t xml:space="preserve">Taulukko </w:t>
       </w:r>
@@ -19930,7 +20023,7 @@
       <w:pPr>
         <w:pStyle w:val="Heading3"/>
       </w:pPr>
-      <w:bookmarkStart w:id="50" w:name="_Toc100383810"/>
+      <w:bookmarkStart w:id="50" w:name="_Toc100384004"/>
       <w:r>
         <w:t>Spektrikameran ohjelmistot</w:t>
       </w:r>
@@ -20019,7 +20112,7 @@
           <w:b w:val="0"/>
         </w:rPr>
       </w:pPr>
-      <w:bookmarkStart w:id="51" w:name="_Toc100383853"/>
+      <w:bookmarkStart w:id="51" w:name="_Toc100384047"/>
       <w:r>
         <w:t xml:space="preserve">Kuva </w:t>
       </w:r>
@@ -20132,7 +20225,7 @@
           <w:b w:val="0"/>
         </w:rPr>
       </w:pPr>
-      <w:bookmarkStart w:id="52" w:name="_Toc100383868"/>
+      <w:bookmarkStart w:id="52" w:name="_Toc100384063"/>
       <w:r>
         <w:t xml:space="preserve">Taulukko </w:t>
       </w:r>
@@ -20329,7 +20422,7 @@
           <w:b w:val="0"/>
         </w:rPr>
       </w:pPr>
-      <w:bookmarkStart w:id="53" w:name="_Toc100383869"/>
+      <w:bookmarkStart w:id="53" w:name="_Toc100384064"/>
       <w:r>
         <w:lastRenderedPageBreak/>
         <w:t xml:space="preserve">Taulukko </w:t>
@@ -20520,7 +20613,7 @@
           <w:b w:val="0"/>
         </w:rPr>
       </w:pPr>
-      <w:bookmarkStart w:id="54" w:name="_Toc100383870"/>
+      <w:bookmarkStart w:id="54" w:name="_Toc100384065"/>
       <w:r>
         <w:t xml:space="preserve">Taulukko </w:t>
       </w:r>
@@ -20743,7 +20836,7 @@
       <w:pPr>
         <w:pStyle w:val="Heading3"/>
       </w:pPr>
-      <w:bookmarkStart w:id="55" w:name="_Toc100383811"/>
+      <w:bookmarkStart w:id="55" w:name="_Toc100384005"/>
       <w:r>
         <w:t>Spektrikameran kuvaformaatti</w:t>
       </w:r>
@@ -20807,7 +20900,7 @@
           <w:b w:val="0"/>
         </w:rPr>
       </w:pPr>
-      <w:bookmarkStart w:id="56" w:name="_Toc100383871"/>
+      <w:bookmarkStart w:id="56" w:name="_Toc100384066"/>
       <w:r>
         <w:lastRenderedPageBreak/>
         <w:t xml:space="preserve">Taulukko </w:t>
@@ -21446,7 +21539,7 @@
       <w:pPr>
         <w:pStyle w:val="Heading2"/>
       </w:pPr>
-      <w:bookmarkStart w:id="57" w:name="_Toc100383812"/>
+      <w:bookmarkStart w:id="57" w:name="_Toc100384006"/>
       <w:r>
         <w:t xml:space="preserve">Zynq </w:t>
       </w:r>
@@ -21465,7 +21558,7 @@
       <w:pPr>
         <w:pStyle w:val="Heading3"/>
       </w:pPr>
-      <w:bookmarkStart w:id="58" w:name="_Toc100383813"/>
+      <w:bookmarkStart w:id="58" w:name="_Toc100384007"/>
       <w:r>
         <w:t>Johdanto</w:t>
       </w:r>
@@ -21513,7 +21606,7 @@
       <w:pPr>
         <w:pStyle w:val="Heading3"/>
       </w:pPr>
-      <w:bookmarkStart w:id="59" w:name="_Toc100383814"/>
+      <w:bookmarkStart w:id="59" w:name="_Toc100384008"/>
       <w:r>
         <w:t>Hardware</w:t>
       </w:r>
@@ -21562,7 +21655,7 @@
           <w:lang w:val="en-US"/>
         </w:rPr>
       </w:pPr>
-      <w:bookmarkStart w:id="60" w:name="_Toc100383815"/>
+      <w:bookmarkStart w:id="60" w:name="_Toc100384009"/>
       <w:r>
         <w:rPr>
           <w:lang w:val="en-US"/>
@@ -21709,7 +21802,7 @@
           <w:b w:val="0"/>
         </w:rPr>
       </w:pPr>
-      <w:bookmarkStart w:id="61" w:name="_Toc100383854"/>
+      <w:bookmarkStart w:id="61" w:name="_Toc100384048"/>
       <w:r>
         <w:t xml:space="preserve">Kuva </w:t>
       </w:r>
@@ -21932,7 +22025,7 @@
           <w:b w:val="0"/>
         </w:rPr>
       </w:pPr>
-      <w:bookmarkStart w:id="62" w:name="_Toc100383872"/>
+      <w:bookmarkStart w:id="62" w:name="_Toc100384067"/>
       <w:r>
         <w:t xml:space="preserve">Taulukko </w:t>
       </w:r>
@@ -22838,7 +22931,7 @@
           <w:lang w:val="en-US"/>
         </w:rPr>
       </w:pPr>
-      <w:bookmarkStart w:id="63" w:name="_Toc100383816"/>
+      <w:bookmarkStart w:id="63" w:name="_Toc100384010"/>
       <w:r>
         <w:rPr>
           <w:lang w:val="en-US"/>
@@ -22866,7 +22959,167 @@
       <w:r>
         <w:t>Johdanto</w:t>
       </w:r>
-      <w:bookmarkStart w:id="64" w:name="_GoBack"/>
+    </w:p>
+    <w:p>
+      <w:pPr>
+        <w:pStyle w:val="BodyText"/>
+        <w:rPr>
+          <w:lang w:val="fi-FI"/>
+        </w:rPr>
+      </w:pPr>
+      <w:r>
+        <w:rPr>
+          <w:lang w:val="fi-FI"/>
+        </w:rPr>
+        <w:t xml:space="preserve">Tässä kappaleessa </w:t>
+      </w:r>
+      <w:r>
+        <w:rPr>
+          <w:lang w:val="fi-FI"/>
+        </w:rPr>
+        <w:t xml:space="preserve">kuvaan </w:t>
+      </w:r>
+      <w:r>
+        <w:rPr>
+          <w:lang w:val="fi-FI"/>
+        </w:rPr>
+        <w:t xml:space="preserve">FPGA:n eli </w:t>
+      </w:r>
+      <w:r>
+        <w:rPr>
+          <w:lang w:val="fi-FI"/>
+        </w:rPr>
+        <w:t>ohjelmoitavan logiikan käyttöä</w:t>
+      </w:r>
+      <w:r>
+        <w:rPr>
+          <w:lang w:val="fi-FI"/>
+        </w:rPr>
+        <w:t>. Ohjelmoitavan logiikan tarkoitus on nopeuttaa spektrikameran tuottaman kuvan käsittelyn operaatioita. Ohjelmoitava logiikka voidaan ohjelmoida suorittamaan useita operaatioita rinnakkain, jolloin kuvan käsittely nopeutuu. Ohjelmoitava logiikka voidaan myös räätälöidä suorittamaan vähemmän operaatioita, jos esimerkiksi matriisien kertolaskussa toisen matriisi sisältää vain vakioarvoja.</w:t>
+      </w:r>
+    </w:p>
+    <w:p>
+      <w:pPr>
+        <w:pStyle w:val="BodyText"/>
+        <w:rPr>
+          <w:lang w:val="fi-FI"/>
+        </w:rPr>
+      </w:pPr>
+    </w:p>
+    <w:p>
+      <w:pPr>
+        <w:pStyle w:val="Heading4"/>
+      </w:pPr>
+      <w:r>
+        <w:lastRenderedPageBreak/>
+        <w:t>Lohkokaavio</w:t>
+      </w:r>
+    </w:p>
+    <w:p>
+      <w:pPr>
+        <w:pStyle w:val="BodyText"/>
+        <w:rPr>
+          <w:lang w:val="fi-FI"/>
+        </w:rPr>
+      </w:pPr>
+      <w:r>
+        <w:rPr>
+          <w:noProof/>
+          <w:lang w:eastAsia="fi-FI"/>
+        </w:rPr>
+        <w:drawing>
+          <wp:inline distT="0" distB="0" distL="0" distR="0" wp14:anchorId="16EB9CD8" wp14:editId="67ECC848">
+            <wp:extent cx="5400040" cy="2794708"/>
+            <wp:effectExtent l="0" t="0" r="0" b="5715"/>
+            <wp:docPr id="133" name="Picture 133"/>
+            <wp:cNvGraphicFramePr>
+              <a:graphicFrameLocks xmlns:a="http://schemas.openxmlformats.org/drawingml/2006/main" noChangeAspect="1"/>
+            </wp:cNvGraphicFramePr>
+            <a:graphic xmlns:a="http://schemas.openxmlformats.org/drawingml/2006/main">
+              <a:graphicData uri="http://schemas.openxmlformats.org/drawingml/2006/picture">
+                <pic:pic xmlns:pic="http://schemas.openxmlformats.org/drawingml/2006/picture">
+                  <pic:nvPicPr>
+                    <pic:cNvPr id="1" name=""/>
+                    <pic:cNvPicPr/>
+                  </pic:nvPicPr>
+                  <pic:blipFill>
+                    <a:blip r:embed="rId40"/>
+                    <a:stretch>
+                      <a:fillRect/>
+                    </a:stretch>
+                  </pic:blipFill>
+                  <pic:spPr>
+                    <a:xfrm>
+                      <a:off x="0" y="0"/>
+                      <a:ext cx="5400040" cy="2794708"/>
+                    </a:xfrm>
+                    <a:prstGeom prst="rect">
+                      <a:avLst/>
+                    </a:prstGeom>
+                  </pic:spPr>
+                </pic:pic>
+              </a:graphicData>
+            </a:graphic>
+          </wp:inline>
+        </w:drawing>
+      </w:r>
+    </w:p>
+    <w:p>
+      <w:pPr>
+        <w:pStyle w:val="Caption"/>
+        <w:rPr>
+          <w:b w:val="0"/>
+        </w:rPr>
+      </w:pPr>
+      <w:bookmarkStart w:id="64" w:name="_Toc100384049"/>
+      <w:r>
+        <w:t xml:space="preserve">Kuva </w:t>
+      </w:r>
+      <w:r>
+        <w:rPr>
+          <w:noProof/>
+        </w:rPr>
+        <w:fldChar w:fldCharType="begin"/>
+      </w:r>
+      <w:r>
+        <w:rPr>
+          <w:noProof/>
+        </w:rPr>
+        <w:instrText xml:space="preserve"> SEQ Kuva \* ARABIC </w:instrText>
+      </w:r>
+      <w:r>
+        <w:rPr>
+          <w:noProof/>
+        </w:rPr>
+        <w:fldChar w:fldCharType="separate"/>
+      </w:r>
+      <w:r>
+        <w:rPr>
+          <w:noProof/>
+        </w:rPr>
+        <w:t>15</w:t>
+      </w:r>
+      <w:r>
+        <w:rPr>
+          <w:noProof/>
+        </w:rPr>
+        <w:fldChar w:fldCharType="end"/>
+      </w:r>
+      <w:r>
+        <w:t>.</w:t>
+      </w:r>
+      <w:r>
+        <w:rPr>
+          <w:b w:val="0"/>
+        </w:rPr>
+        <w:tab/>
+      </w:r>
+      <w:r>
+        <w:rPr>
+          <w:b w:val="0"/>
+        </w:rPr>
+        <w:t>Lohkokaavion osa jaetun RAM-muistin liitännöistä</w:t>
+      </w:r>
       <w:bookmarkEnd w:id="64"/>
     </w:p>
     <w:p>
@@ -22876,36 +23129,6 @@
           <w:lang w:val="fi-FI"/>
         </w:rPr>
       </w:pPr>
-      <w:r>
-        <w:rPr>
-          <w:lang w:val="fi-FI"/>
-        </w:rPr>
-        <w:t xml:space="preserve">Tässä kappaleessa </w:t>
-      </w:r>
-      <w:r>
-        <w:rPr>
-          <w:lang w:val="fi-FI"/>
-        </w:rPr>
-        <w:t xml:space="preserve">kuvaan </w:t>
-      </w:r>
-      <w:r>
-        <w:rPr>
-          <w:lang w:val="fi-FI"/>
-        </w:rPr>
-        <w:t xml:space="preserve">FPGA:n eli </w:t>
-      </w:r>
-      <w:r>
-        <w:rPr>
-          <w:lang w:val="fi-FI"/>
-        </w:rPr>
-        <w:t>ohjelmoitavan logiikan käyttöä</w:t>
-      </w:r>
-      <w:r>
-        <w:rPr>
-          <w:lang w:val="fi-FI"/>
-        </w:rPr>
-        <w:t>. Ohjelmoitavan logiikan tarkoitus on nopeuttaa spektrikameran tuottaman kuvan käsittelyn operaatioita. Ohjelmoitava logiikka voidaan ohjelmoida suorittamaan useita operaatioita rinnakkain, jolloin kuvan käsittely nopeutuu. Ohjelmoitava logiikka voidaan myös räätälöidä suorittamaan vähemmän operaatioita, jos esimerkiksi matriisien kertolaskussa toisen matriisi sisältää vain vakioarvoja.</w:t>
-      </w:r>
     </w:p>
     <w:p>
       <w:pPr>
@@ -22914,6 +23137,8 @@
           <w:lang w:val="fi-FI"/>
         </w:rPr>
       </w:pPr>
+      <w:bookmarkStart w:id="65" w:name="_GoBack"/>
+      <w:bookmarkEnd w:id="65"/>
     </w:p>
     <w:p>
       <w:pPr>
@@ -23011,22 +23236,22 @@
       <w:pPr>
         <w:pStyle w:val="Heading1"/>
       </w:pPr>
-      <w:bookmarkStart w:id="65" w:name="_Toc100383817"/>
+      <w:bookmarkStart w:id="66" w:name="_Toc100384011"/>
       <w:r>
         <w:lastRenderedPageBreak/>
         <w:t>Spektrikamera PC-ympäristössä</w:t>
       </w:r>
-      <w:bookmarkEnd w:id="65"/>
+      <w:bookmarkEnd w:id="66"/>
     </w:p>
     <w:p>
       <w:pPr>
         <w:pStyle w:val="Heading2"/>
       </w:pPr>
-      <w:bookmarkStart w:id="66" w:name="_Toc100383818"/>
+      <w:bookmarkStart w:id="67" w:name="_Toc100384012"/>
       <w:r>
         <w:t>Johdanto</w:t>
       </w:r>
-      <w:bookmarkEnd w:id="66"/>
+      <w:bookmarkEnd w:id="67"/>
     </w:p>
     <w:p>
       <w:pPr>
@@ -23078,11 +23303,11 @@
       <w:pPr>
         <w:pStyle w:val="Heading2"/>
       </w:pPr>
-      <w:bookmarkStart w:id="67" w:name="_Toc100383819"/>
+      <w:bookmarkStart w:id="68" w:name="_Toc100384013"/>
       <w:r>
         <w:t>Windows</w:t>
       </w:r>
-      <w:bookmarkEnd w:id="67"/>
+      <w:bookmarkEnd w:id="68"/>
     </w:p>
     <w:p>
       <w:pPr>
@@ -23114,7 +23339,7 @@
       <w:pPr>
         <w:pStyle w:val="Caption"/>
       </w:pPr>
-      <w:bookmarkStart w:id="68" w:name="_Toc100383873"/>
+      <w:bookmarkStart w:id="69" w:name="_Toc100384068"/>
       <w:r>
         <w:t xml:space="preserve">Taulukko </w:t>
       </w:r>
@@ -23158,7 +23383,7 @@
         <w:tab/>
         <w:t>Luettelo spektrikameran ohjaukseen tarvittavista ohjelmistoista Windows-ympäristössä</w:t>
       </w:r>
-      <w:bookmarkEnd w:id="68"/>
+      <w:bookmarkEnd w:id="69"/>
     </w:p>
     <w:tbl>
       <w:tblPr>
@@ -23822,11 +24047,11 @@
       <w:pPr>
         <w:pStyle w:val="Heading3"/>
       </w:pPr>
-      <w:bookmarkStart w:id="69" w:name="_Toc100383820"/>
+      <w:bookmarkStart w:id="70" w:name="_Toc100384014"/>
       <w:r>
         <w:t>mvImpact Acquire SDK Python</w:t>
       </w:r>
-      <w:bookmarkEnd w:id="69"/>
+      <w:bookmarkEnd w:id="70"/>
     </w:p>
     <w:p>
       <w:pPr>
@@ -23955,7 +24180,7 @@
       <w:pPr>
         <w:pStyle w:val="Heading2"/>
       </w:pPr>
-      <w:bookmarkStart w:id="70" w:name="_Toc100383821"/>
+      <w:bookmarkStart w:id="71" w:name="_Toc100384015"/>
       <w:r>
         <w:t>Ubuntu</w:t>
       </w:r>
@@ -23965,7 +24190,7 @@
       <w:r>
         <w:t xml:space="preserve"> PC</w:t>
       </w:r>
-      <w:bookmarkEnd w:id="70"/>
+      <w:bookmarkEnd w:id="71"/>
     </w:p>
     <w:p>
       <w:pPr>
@@ -24048,7 +24273,7 @@
           <w:b w:val="0"/>
         </w:rPr>
       </w:pPr>
-      <w:bookmarkStart w:id="71" w:name="_Toc100383874"/>
+      <w:bookmarkStart w:id="72" w:name="_Toc100384069"/>
       <w:r>
         <w:t xml:space="preserve">Taulukko </w:t>
       </w:r>
@@ -24092,7 +24317,7 @@
         <w:tab/>
         <w:t>Luettelo spektrikameran ohjaukseen tarvittavista ohjelmistoista Ubuntu Linux-ympäristössä</w:t>
       </w:r>
-      <w:bookmarkEnd w:id="71"/>
+      <w:bookmarkEnd w:id="72"/>
     </w:p>
     <w:tbl>
       <w:tblPr>
@@ -24733,22 +24958,22 @@
       <w:pPr>
         <w:pStyle w:val="Heading1"/>
       </w:pPr>
-      <w:bookmarkStart w:id="72" w:name="_Toc100383822"/>
+      <w:bookmarkStart w:id="73" w:name="_Toc100384016"/>
       <w:r>
         <w:lastRenderedPageBreak/>
         <w:t>Spektrikamera Zybo-ympäristössä</w:t>
       </w:r>
-      <w:bookmarkEnd w:id="72"/>
+      <w:bookmarkEnd w:id="73"/>
     </w:p>
     <w:p>
       <w:pPr>
         <w:pStyle w:val="Heading2"/>
       </w:pPr>
-      <w:bookmarkStart w:id="73" w:name="_Toc100383823"/>
+      <w:bookmarkStart w:id="74" w:name="_Toc100384017"/>
       <w:r>
         <w:t>Johdanto</w:t>
       </w:r>
-      <w:bookmarkEnd w:id="73"/>
+      <w:bookmarkEnd w:id="74"/>
     </w:p>
     <w:p>
       <w:pPr>
@@ -24812,11 +25037,11 @@
       <w:pPr>
         <w:pStyle w:val="Heading2"/>
       </w:pPr>
-      <w:bookmarkStart w:id="74" w:name="_Toc100383824"/>
+      <w:bookmarkStart w:id="75" w:name="_Toc100384018"/>
       <w:r>
         <w:t>Zybo Z7 kehitysalusta</w:t>
       </w:r>
-      <w:bookmarkEnd w:id="74"/>
+      <w:bookmarkEnd w:id="75"/>
     </w:p>
     <w:p>
       <w:pPr>
@@ -24879,7 +25104,7 @@
                     <pic:cNvPicPr/>
                   </pic:nvPicPr>
                   <pic:blipFill>
-                    <a:blip r:link="rId40"/>
+                    <a:blip r:link="rId41"/>
                     <a:stretch>
                       <a:fillRect/>
                     </a:stretch>
@@ -24907,7 +25132,7 @@
           <w:b w:val="0"/>
         </w:rPr>
       </w:pPr>
-      <w:bookmarkStart w:id="75" w:name="_Toc100383855"/>
+      <w:bookmarkStart w:id="76" w:name="_Toc100384050"/>
       <w:r>
         <w:t xml:space="preserve">Kuva </w:t>
       </w:r>
@@ -24933,7 +25158,7 @@
         <w:rPr>
           <w:noProof/>
         </w:rPr>
-        <w:t>15</w:t>
+        <w:t>16</w:t>
       </w:r>
       <w:r>
         <w:rPr>
@@ -24956,7 +25181,7 @@
         </w:rPr>
         <w:t>Yleiskuva Zybo Z7 kehitysalustan rakenteesta</w:t>
       </w:r>
-      <w:bookmarkEnd w:id="75"/>
+      <w:bookmarkEnd w:id="76"/>
     </w:p>
     <w:p/>
     <w:p>
@@ -24985,7 +25210,7 @@
                     <pic:cNvPicPr/>
                   </pic:nvPicPr>
                   <pic:blipFill>
-                    <a:blip r:link="rId41"/>
+                    <a:blip r:link="rId42"/>
                     <a:stretch>
                       <a:fillRect/>
                     </a:stretch>
@@ -25013,7 +25238,7 @@
           <w:b w:val="0"/>
         </w:rPr>
       </w:pPr>
-      <w:bookmarkStart w:id="76" w:name="_Toc100383856"/>
+      <w:bookmarkStart w:id="77" w:name="_Toc100384051"/>
       <w:r>
         <w:t xml:space="preserve">Kuva </w:t>
       </w:r>
@@ -25039,7 +25264,7 @@
         <w:rPr>
           <w:noProof/>
         </w:rPr>
-        <w:t>16</w:t>
+        <w:t>17</w:t>
       </w:r>
       <w:r>
         <w:rPr>
@@ -25062,7 +25287,7 @@
         </w:rPr>
         <w:t>Zybo Z7 kehitysalustan ja USB-hubien liitäntä spektrikameraan.</w:t>
       </w:r>
-      <w:bookmarkEnd w:id="76"/>
+      <w:bookmarkEnd w:id="77"/>
     </w:p>
     <w:p/>
     <w:p/>
@@ -25109,8 +25334,8 @@
           <w:b w:val="0"/>
         </w:rPr>
       </w:pPr>
-      <w:bookmarkStart w:id="77" w:name="_Toc4665917"/>
-      <w:bookmarkStart w:id="78" w:name="_Toc100383875"/>
+      <w:bookmarkStart w:id="78" w:name="_Toc4665917"/>
+      <w:bookmarkStart w:id="79" w:name="_Toc100384070"/>
       <w:r>
         <w:t xml:space="preserve">Taulukko </w:t>
       </w:r>
@@ -25154,8 +25379,8 @@
         <w:tab/>
         <w:t>Zybo Z7 kehitysalustan ominaisuudet (Digilent, 2020a).</w:t>
       </w:r>
-      <w:bookmarkEnd w:id="77"/>
       <w:bookmarkEnd w:id="78"/>
+      <w:bookmarkEnd w:id="79"/>
     </w:p>
     <w:tbl>
       <w:tblPr>
@@ -25632,11 +25857,11 @@
       <w:pPr>
         <w:pStyle w:val="Heading2"/>
       </w:pPr>
-      <w:bookmarkStart w:id="79" w:name="_Toc100383825"/>
+      <w:bookmarkStart w:id="80" w:name="_Toc100384019"/>
       <w:r>
         <w:t>Zynq APSoC järjestelmä</w:t>
       </w:r>
-      <w:bookmarkEnd w:id="79"/>
+      <w:bookmarkEnd w:id="80"/>
     </w:p>
     <w:p>
       <w:pPr>
@@ -25680,7 +25905,7 @@
                     <pic:cNvPicPr/>
                   </pic:nvPicPr>
                   <pic:blipFill>
-                    <a:blip r:embed="rId42" r:link="rId43">
+                    <a:blip r:embed="rId43" r:link="rId44">
                       <a:extLst>
                         <a:ext uri="{28A0092B-C50C-407E-A947-70E740481C1C}">
                           <a14:useLocalDpi xmlns:a14="http://schemas.microsoft.com/office/drawing/2010/main" val="0"/>
@@ -25714,7 +25939,7 @@
           <w:b w:val="0"/>
         </w:rPr>
       </w:pPr>
-      <w:bookmarkStart w:id="80" w:name="_Toc100383857"/>
+      <w:bookmarkStart w:id="81" w:name="_Toc100384052"/>
       <w:r>
         <w:t xml:space="preserve">Kuva </w:t>
       </w:r>
@@ -25740,7 +25965,7 @@
         <w:rPr>
           <w:noProof/>
         </w:rPr>
-        <w:t>17</w:t>
+        <w:t>18</w:t>
       </w:r>
       <w:r>
         <w:rPr>
@@ -25758,19 +25983,19 @@
         <w:tab/>
         <w:t>Yleiskuva Zynq APSoC arkkitehtuurista (Digilent, 2020b).</w:t>
       </w:r>
-      <w:bookmarkEnd w:id="80"/>
+      <w:bookmarkEnd w:id="81"/>
     </w:p>
     <w:p/>
     <w:p>
       <w:pPr>
         <w:pStyle w:val="Heading2"/>
       </w:pPr>
-      <w:bookmarkStart w:id="81" w:name="_Toc100383826"/>
+      <w:bookmarkStart w:id="82" w:name="_Toc100384020"/>
       <w:r>
         <w:lastRenderedPageBreak/>
         <w:t>PetaLinux</w:t>
       </w:r>
-      <w:bookmarkEnd w:id="81"/>
+      <w:bookmarkEnd w:id="82"/>
     </w:p>
     <w:p>
       <w:pPr>
@@ -25820,11 +26045,11 @@
       <w:pPr>
         <w:pStyle w:val="Heading3"/>
       </w:pPr>
-      <w:bookmarkStart w:id="82" w:name="_Toc100383827"/>
+      <w:bookmarkStart w:id="83" w:name="_Toc100384021"/>
       <w:r>
         <w:t>PetaLinux työkalut</w:t>
       </w:r>
-      <w:bookmarkEnd w:id="82"/>
+      <w:bookmarkEnd w:id="83"/>
     </w:p>
     <w:p>
       <w:pPr>
@@ -25843,63 +26068,6 @@
             <wp:extent cx="5400040" cy="2798630"/>
             <wp:effectExtent l="0" t="0" r="0" b="1905"/>
             <wp:docPr id="1" name="Picture 1"/>
-            <wp:cNvGraphicFramePr>
-              <a:graphicFrameLocks xmlns:a="http://schemas.openxmlformats.org/drawingml/2006/main" noChangeAspect="1"/>
-            </wp:cNvGraphicFramePr>
-            <a:graphic xmlns:a="http://schemas.openxmlformats.org/drawingml/2006/main">
-              <a:graphicData uri="http://schemas.openxmlformats.org/drawingml/2006/picture">
-                <pic:pic xmlns:pic="http://schemas.openxmlformats.org/drawingml/2006/picture">
-                  <pic:nvPicPr>
-                    <pic:cNvPr id="1" name=""/>
-                    <pic:cNvPicPr/>
-                  </pic:nvPicPr>
-                  <pic:blipFill>
-                    <a:blip r:embed="rId44"/>
-                    <a:stretch>
-                      <a:fillRect/>
-                    </a:stretch>
-                  </pic:blipFill>
-                  <pic:spPr>
-                    <a:xfrm>
-                      <a:off x="0" y="0"/>
-                      <a:ext cx="5400040" cy="2798630"/>
-                    </a:xfrm>
-                    <a:prstGeom prst="rect">
-                      <a:avLst/>
-                    </a:prstGeom>
-                  </pic:spPr>
-                </pic:pic>
-              </a:graphicData>
-            </a:graphic>
-          </wp:inline>
-        </w:drawing>
-      </w:r>
-    </w:p>
-    <w:p>
-      <w:pPr>
-        <w:pStyle w:val="BodyText"/>
-        <w:rPr>
-          <w:lang w:val="fi-FI"/>
-        </w:rPr>
-      </w:pPr>
-    </w:p>
-    <w:p>
-      <w:pPr>
-        <w:pStyle w:val="BodyText"/>
-        <w:rPr>
-          <w:lang w:val="fi-FI"/>
-        </w:rPr>
-      </w:pPr>
-      <w:r>
-        <w:rPr>
-          <w:noProof/>
-          <w:lang w:val="fi-FI" w:eastAsia="fi-FI" w:bidi="ar-SA"/>
-        </w:rPr>
-        <w:drawing>
-          <wp:inline distT="0" distB="0" distL="0" distR="0" wp14:anchorId="34BB077E" wp14:editId="061B2F9D">
-            <wp:extent cx="5400040" cy="1391751"/>
-            <wp:effectExtent l="0" t="0" r="0" b="0"/>
-            <wp:docPr id="12" name="Picture 12"/>
             <wp:cNvGraphicFramePr>
               <a:graphicFrameLocks xmlns:a="http://schemas.openxmlformats.org/drawingml/2006/main" noChangeAspect="1"/>
             </wp:cNvGraphicFramePr>
@@ -25919,6 +26087,63 @@
                   <pic:spPr>
                     <a:xfrm>
                       <a:off x="0" y="0"/>
+                      <a:ext cx="5400040" cy="2798630"/>
+                    </a:xfrm>
+                    <a:prstGeom prst="rect">
+                      <a:avLst/>
+                    </a:prstGeom>
+                  </pic:spPr>
+                </pic:pic>
+              </a:graphicData>
+            </a:graphic>
+          </wp:inline>
+        </w:drawing>
+      </w:r>
+    </w:p>
+    <w:p>
+      <w:pPr>
+        <w:pStyle w:val="BodyText"/>
+        <w:rPr>
+          <w:lang w:val="fi-FI"/>
+        </w:rPr>
+      </w:pPr>
+    </w:p>
+    <w:p>
+      <w:pPr>
+        <w:pStyle w:val="BodyText"/>
+        <w:rPr>
+          <w:lang w:val="fi-FI"/>
+        </w:rPr>
+      </w:pPr>
+      <w:r>
+        <w:rPr>
+          <w:noProof/>
+          <w:lang w:val="fi-FI" w:eastAsia="fi-FI" w:bidi="ar-SA"/>
+        </w:rPr>
+        <w:drawing>
+          <wp:inline distT="0" distB="0" distL="0" distR="0" wp14:anchorId="34BB077E" wp14:editId="061B2F9D">
+            <wp:extent cx="5400040" cy="1391751"/>
+            <wp:effectExtent l="0" t="0" r="0" b="0"/>
+            <wp:docPr id="12" name="Picture 12"/>
+            <wp:cNvGraphicFramePr>
+              <a:graphicFrameLocks xmlns:a="http://schemas.openxmlformats.org/drawingml/2006/main" noChangeAspect="1"/>
+            </wp:cNvGraphicFramePr>
+            <a:graphic xmlns:a="http://schemas.openxmlformats.org/drawingml/2006/main">
+              <a:graphicData uri="http://schemas.openxmlformats.org/drawingml/2006/picture">
+                <pic:pic xmlns:pic="http://schemas.openxmlformats.org/drawingml/2006/picture">
+                  <pic:nvPicPr>
+                    <pic:cNvPr id="1" name=""/>
+                    <pic:cNvPicPr/>
+                  </pic:nvPicPr>
+                  <pic:blipFill>
+                    <a:blip r:embed="rId46"/>
+                    <a:stretch>
+                      <a:fillRect/>
+                    </a:stretch>
+                  </pic:blipFill>
+                  <pic:spPr>
+                    <a:xfrm>
+                      <a:off x="0" y="0"/>
                       <a:ext cx="5400040" cy="1391751"/>
                     </a:xfrm>
                     <a:prstGeom prst="rect">
@@ -25960,12 +26185,12 @@
       <w:pPr>
         <w:pStyle w:val="Heading2"/>
       </w:pPr>
-      <w:bookmarkStart w:id="83" w:name="_Toc100383828"/>
+      <w:bookmarkStart w:id="84" w:name="_Toc100384022"/>
       <w:r>
         <w:lastRenderedPageBreak/>
         <w:t>Ubuntu Minimal</w:t>
       </w:r>
-      <w:bookmarkEnd w:id="83"/>
+      <w:bookmarkEnd w:id="84"/>
     </w:p>
     <w:p>
       <w:pPr>
@@ -25982,7 +26207,7 @@
           <w:lang w:val="fi-FI"/>
         </w:rPr>
       </w:pPr>
-      <w:hyperlink r:id="rId46" w:history="1">
+      <w:hyperlink r:id="rId47" w:history="1">
         <w:r>
           <w:rPr>
             <w:rStyle w:val="Hyperlink"/>
@@ -26580,11 +26805,11 @@
       <w:pPr>
         <w:pStyle w:val="Heading2"/>
       </w:pPr>
-      <w:bookmarkStart w:id="84" w:name="_Toc100383829"/>
+      <w:bookmarkStart w:id="85" w:name="_Toc100384023"/>
       <w:r>
         <w:t>Kameran ajuriohjelmisto</w:t>
       </w:r>
-      <w:bookmarkEnd w:id="84"/>
+      <w:bookmarkEnd w:id="85"/>
     </w:p>
     <w:p>
       <w:pPr>
@@ -26612,14 +26837,14 @@
       <w:pPr>
         <w:pStyle w:val="Heading2"/>
       </w:pPr>
-      <w:bookmarkStart w:id="85" w:name="_Toc100383830"/>
+      <w:bookmarkStart w:id="86" w:name="_Toc100384024"/>
       <w:r>
         <w:t>Camazing</w:t>
       </w:r>
       <w:r>
         <w:t xml:space="preserve"> ja Genicam2</w:t>
       </w:r>
-      <w:bookmarkEnd w:id="85"/>
+      <w:bookmarkEnd w:id="86"/>
     </w:p>
     <w:p>
       <w:pPr>
@@ -26676,12 +26901,12 @@
       <w:pPr>
         <w:pStyle w:val="Heading2"/>
       </w:pPr>
-      <w:bookmarkStart w:id="86" w:name="_Toc100383831"/>
+      <w:bookmarkStart w:id="87" w:name="_Toc100384025"/>
       <w:r>
         <w:lastRenderedPageBreak/>
         <w:t>mvImpact Acquire SDK Python</w:t>
       </w:r>
-      <w:bookmarkEnd w:id="86"/>
+      <w:bookmarkEnd w:id="87"/>
     </w:p>
     <w:p>
       <w:pPr>
@@ -26835,31 +27060,31 @@
       <w:pPr>
         <w:pStyle w:val="Heading3"/>
       </w:pPr>
-      <w:bookmarkStart w:id="87" w:name="_Toc100383832"/>
+      <w:bookmarkStart w:id="88" w:name="_Toc100384026"/>
       <w:r>
         <w:t>Kameran asetusten muuttaminen</w:t>
       </w:r>
-      <w:bookmarkEnd w:id="87"/>
+      <w:bookmarkEnd w:id="88"/>
     </w:p>
     <w:p>
       <w:pPr>
         <w:pStyle w:val="Heading3"/>
       </w:pPr>
-      <w:bookmarkStart w:id="88" w:name="_Toc100383833"/>
+      <w:bookmarkStart w:id="89" w:name="_Toc100384027"/>
       <w:r>
         <w:t>Kuvan ottaminen ja tallennus PNG-tiedostoksi</w:t>
       </w:r>
-      <w:bookmarkEnd w:id="88"/>
+      <w:bookmarkEnd w:id="89"/>
     </w:p>
     <w:p>
       <w:pPr>
         <w:pStyle w:val="Heading2"/>
       </w:pPr>
-      <w:bookmarkStart w:id="89" w:name="_Toc100383834"/>
+      <w:bookmarkStart w:id="90" w:name="_Toc100384028"/>
       <w:r>
         <w:t>Leddriver</w:t>
       </w:r>
-      <w:bookmarkEnd w:id="89"/>
+      <w:bookmarkEnd w:id="90"/>
     </w:p>
     <w:p>
       <w:pPr>
@@ -26893,11 +27118,11 @@
       <w:pPr>
         <w:pStyle w:val="Heading2"/>
       </w:pPr>
-      <w:bookmarkStart w:id="90" w:name="_Toc100383835"/>
+      <w:bookmarkStart w:id="91" w:name="_Toc100384029"/>
       <w:r>
         <w:t>MFPI ohjaaminen</w:t>
       </w:r>
-      <w:bookmarkEnd w:id="90"/>
+      <w:bookmarkEnd w:id="91"/>
     </w:p>
     <w:p>
       <w:pPr>
@@ -26917,25 +27142,25 @@
       <w:pPr>
         <w:pStyle w:val="Heading1"/>
       </w:pPr>
-      <w:bookmarkStart w:id="91" w:name="_Toc100383836"/>
+      <w:bookmarkStart w:id="92" w:name="_Toc100384030"/>
       <w:r>
         <w:lastRenderedPageBreak/>
         <w:t>Ohjelmoitava logiikka Zybo-ympäristössä</w:t>
       </w:r>
-      <w:bookmarkEnd w:id="91"/>
+      <w:bookmarkEnd w:id="92"/>
     </w:p>
     <w:p>
       <w:pPr>
         <w:pStyle w:val="Heading2"/>
       </w:pPr>
-      <w:bookmarkStart w:id="92" w:name="_Toc100383837"/>
+      <w:bookmarkStart w:id="93" w:name="_Toc100384031"/>
       <w:r>
         <w:t xml:space="preserve">Ohjelmoitavan logiikan </w:t>
       </w:r>
       <w:r>
         <w:t>Linux-ajurit</w:t>
       </w:r>
-      <w:bookmarkEnd w:id="92"/>
+      <w:bookmarkEnd w:id="93"/>
     </w:p>
     <w:p>
       <w:pPr>
@@ -26958,7 +27183,7 @@
           <w:b w:val="0"/>
         </w:rPr>
       </w:pPr>
-      <w:bookmarkStart w:id="93" w:name="_Toc100383876"/>
+      <w:bookmarkStart w:id="94" w:name="_Toc100384071"/>
       <w:r>
         <w:t xml:space="preserve">Taulukko </w:t>
       </w:r>
@@ -27002,7 +27227,7 @@
         <w:tab/>
         <w:t>PetaLinuxin sisältämiä ajureita (Xilinx Wiki, 2020a).</w:t>
       </w:r>
-      <w:bookmarkEnd w:id="93"/>
+      <w:bookmarkEnd w:id="94"/>
     </w:p>
     <w:tbl>
       <w:tblPr>
@@ -27452,12 +27677,12 @@
       <w:pPr>
         <w:pStyle w:val="Heading1"/>
       </w:pPr>
-      <w:bookmarkStart w:id="94" w:name="_Toc100383838"/>
+      <w:bookmarkStart w:id="95" w:name="_Toc100384032"/>
       <w:r>
         <w:lastRenderedPageBreak/>
         <w:t>Johtopäätökset</w:t>
       </w:r>
-      <w:bookmarkEnd w:id="94"/>
+      <w:bookmarkEnd w:id="95"/>
     </w:p>
     <w:p>
       <w:pPr>
@@ -27484,12 +27709,12 @@
         <w:pStyle w:val="RefAppendheading"/>
         <w:ind w:left="0" w:firstLine="0"/>
       </w:pPr>
-      <w:bookmarkStart w:id="95" w:name="_Toc100383839"/>
+      <w:bookmarkStart w:id="96" w:name="_Toc100384033"/>
       <w:r>
         <w:lastRenderedPageBreak/>
         <w:t>Lähteet</w:t>
       </w:r>
-      <w:bookmarkEnd w:id="95"/>
+      <w:bookmarkEnd w:id="96"/>
     </w:p>
     <w:p>
       <w:pPr>
@@ -27498,7 +27723,7 @@
       <w:r>
         <w:t xml:space="preserve">Alander J. (2020). Energy / DSP. Haettu 11. lokakuuta osoitteesta </w:t>
       </w:r>
-      <w:hyperlink r:id="rId47" w:history="1">
+      <w:hyperlink r:id="rId48" w:history="1">
         <w:r>
           <w:rPr>
             <w:rStyle w:val="Hyperlink"/>
@@ -27528,7 +27753,7 @@
         </w:rPr>
         <w:t xml:space="preserve">Bailey, D. G. (2011). Design for embedded image processing on fpgas. ProQuest Ebook Central </w:t>
       </w:r>
-      <w:hyperlink r:id="rId48" w:history="1">
+      <w:hyperlink r:id="rId49" w:history="1">
         <w:r>
           <w:rPr>
             <w:rStyle w:val="Hyperlink"/>
@@ -27559,7 +27784,7 @@
       <w:r>
         <w:t xml:space="preserve">Haettu 11. lokakuuta osoitteesta </w:t>
       </w:r>
-      <w:hyperlink r:id="rId49" w:history="1">
+      <w:hyperlink r:id="rId50" w:history="1">
         <w:r>
           <w:rPr>
             <w:rStyle w:val="Hyperlink"/>
@@ -27624,7 +27849,7 @@
         <w:tab/>
         <w:t xml:space="preserve">Haettu 29. heinäkuuta osoitteesta </w:t>
       </w:r>
-      <w:hyperlink r:id="rId50" w:history="1">
+      <w:hyperlink r:id="rId51" w:history="1">
         <w:r>
           <w:rPr>
             <w:rStyle w:val="Hyperlink"/>
@@ -27739,7 +27964,7 @@
         </w:rPr>
         <w:t xml:space="preserve">, </w:t>
       </w:r>
-      <w:hyperlink r:id="rId51" w:history="1">
+      <w:hyperlink r:id="rId52" w:history="1">
         <w:r>
           <w:rPr>
             <w:rStyle w:val="Hyperlink"/>
@@ -27879,7 +28104,7 @@
       <w:r>
         <w:t xml:space="preserve">Haettu 20. heinäkuuta osoitteesta </w:t>
       </w:r>
-      <w:hyperlink r:id="rId52" w:anchor="zynq_apsoc_architecture" w:history="1">
+      <w:hyperlink r:id="rId53" w:anchor="zynq_apsoc_architecture" w:history="1">
         <w:r>
           <w:rPr>
             <w:rStyle w:val="Hyperlink"/>
@@ -27917,7 +28142,7 @@
         </w:rPr>
         <w:t xml:space="preserve">JYU Dissertations </w:t>
       </w:r>
-      <w:hyperlink r:id="rId53" w:history="1">
+      <w:hyperlink r:id="rId54" w:history="1">
         <w:r>
           <w:rPr>
             <w:rStyle w:val="Hyperlink"/>
@@ -27958,7 +28183,7 @@
         </w:rPr>
         <w:t xml:space="preserve">Fernandez-Maloigne, C., Robert-Inacio, F., &amp; Macaire, L. (Eds.). (2012). Digital color : Acquisition, perception, coding and rendering. ProQuest Ebook Central </w:t>
       </w:r>
-      <w:hyperlink r:id="rId54" w:history="1">
+      <w:hyperlink r:id="rId55" w:history="1">
         <w:r>
           <w:rPr>
             <w:rStyle w:val="Hyperlink"/>
@@ -28006,7 +28231,7 @@
         </w:rPr>
         <w:t xml:space="preserve"> Spectral imaging: Principles and appli-cations. Cytometry, 69A: 735-747. </w:t>
       </w:r>
-      <w:hyperlink r:id="rId55" w:history="1">
+      <w:hyperlink r:id="rId56" w:history="1">
         <w:r>
           <w:rPr>
             <w:rStyle w:val="Hyperlink"/>
@@ -28119,7 +28344,7 @@
         </w:rPr>
         <w:t xml:space="preserve">Kubby, J. A. (2011). A guide to hands-on mems design and prototyping. ProQuest Ebook Central </w:t>
       </w:r>
-      <w:hyperlink r:id="rId56" w:history="1">
+      <w:hyperlink r:id="rId57" w:history="1">
         <w:r>
           <w:rPr>
             <w:rStyle w:val="Hyperlink"/>
@@ -28178,7 +28403,7 @@
         </w:rPr>
         <w:t xml:space="preserve">Maxfield, C. ". (2004). The design warrior's guide to fpgas : Devices, tools and flows. ProQuest Ebook Central </w:t>
       </w:r>
-      <w:hyperlink r:id="rId57" w:history="1">
+      <w:hyperlink r:id="rId58" w:history="1">
         <w:r>
           <w:rPr>
             <w:rStyle w:val="Hyperlink"/>
@@ -28212,7 +28437,7 @@
         </w:rPr>
         <w:t xml:space="preserve">Mckinney, W. (2017). Python for data analysis : Data wrangling with pandas, numpy, and ipython. ProQuest Ebook Central </w:t>
       </w:r>
-      <w:hyperlink r:id="rId58" w:history="1">
+      <w:hyperlink r:id="rId59" w:history="1">
         <w:r>
           <w:rPr>
             <w:rStyle w:val="Hyperlink"/>
@@ -28253,7 +28478,7 @@
         </w:rPr>
         <w:t xml:space="preserve">Medical imaging technology. ProQuest Ebook Central </w:t>
       </w:r>
-      <w:hyperlink r:id="rId59" w:history="1">
+      <w:hyperlink r:id="rId60" w:history="1">
         <w:r>
           <w:rPr>
             <w:rStyle w:val="Hyperlink"/>
@@ -28324,7 +28549,7 @@
       <w:r>
         <w:t xml:space="preserve">osoitteesta </w:t>
       </w:r>
-      <w:hyperlink r:id="rId60" w:history="1">
+      <w:hyperlink r:id="rId61" w:history="1">
         <w:r>
           <w:rPr>
             <w:rStyle w:val="Hyperlink"/>
@@ -28357,7 +28582,7 @@
         </w:rPr>
         <w:t xml:space="preserve">. Jyväskylä studies in computing. </w:t>
       </w:r>
-      <w:hyperlink r:id="rId61" w:history="1">
+      <w:hyperlink r:id="rId62" w:history="1">
         <w:r>
           <w:rPr>
             <w:rStyle w:val="Hyperlink"/>
@@ -28502,7 +28727,7 @@
         </w:rPr>
         <w:t xml:space="preserve">, </w:t>
       </w:r>
-      <w:hyperlink r:id="rId62" w:history="1">
+      <w:hyperlink r:id="rId63" w:history="1">
         <w:r>
           <w:rPr>
             <w:rStyle w:val="Hyperlink"/>
@@ -28566,7 +28791,7 @@
         </w:rPr>
         <w:t xml:space="preserve">, </w:t>
       </w:r>
-      <w:hyperlink r:id="rId63" w:history="1">
+      <w:hyperlink r:id="rId64" w:history="1">
         <w:r>
           <w:rPr>
             <w:rStyle w:val="Hyperlink"/>
@@ -28642,7 +28867,7 @@
       <w:r>
         <w:t xml:space="preserve">Haettu 31. heinäkuuta osoitteesta </w:t>
       </w:r>
-      <w:hyperlink r:id="rId64" w:history="1">
+      <w:hyperlink r:id="rId65" w:history="1">
         <w:r>
           <w:rPr>
             <w:rStyle w:val="Hyperlink"/>
@@ -28746,7 +28971,7 @@
         </w:rPr>
         <w:t xml:space="preserve">: An introduction. ProQuest Ebook Central </w:t>
       </w:r>
-      <w:hyperlink r:id="rId65" w:history="1">
+      <w:hyperlink r:id="rId66" w:history="1">
         <w:r>
           <w:rPr>
             <w:rStyle w:val="Hyperlink"/>
@@ -28882,7 +29107,7 @@
       <w:r>
         <w:t xml:space="preserve"> Haettu 20. heinäkuuta osoitteesta </w:t>
       </w:r>
-      <w:hyperlink r:id="rId66" w:history="1">
+      <w:hyperlink r:id="rId67" w:history="1">
         <w:r>
           <w:rPr>
             <w:rStyle w:val="Hyperlink"/>
@@ -28926,7 +29151,7 @@
       <w:r>
         <w:t xml:space="preserve"> Haettu 20. heinäkuuta osoitteesta </w:t>
       </w:r>
-      <w:hyperlink r:id="rId67" w:history="1">
+      <w:hyperlink r:id="rId68" w:history="1">
         <w:r>
           <w:rPr>
             <w:rStyle w:val="Hyperlink"/>
@@ -28982,7 +29207,7 @@
           <w:lang w:val="en-US"/>
         </w:rPr>
       </w:pPr>
-      <w:hyperlink r:id="rId68" w:history="1">
+      <w:hyperlink r:id="rId69" w:history="1">
         <w:r>
           <w:rPr>
             <w:rStyle w:val="Hyperlink"/>
@@ -29003,12 +29228,12 @@
       <w:pPr>
         <w:pStyle w:val="RefAppendheading"/>
       </w:pPr>
-      <w:bookmarkStart w:id="96" w:name="_Toc100383840"/>
+      <w:bookmarkStart w:id="97" w:name="_Toc100384034"/>
       <w:r>
         <w:lastRenderedPageBreak/>
         <w:t>Liitteet</w:t>
       </w:r>
-      <w:bookmarkEnd w:id="96"/>
+      <w:bookmarkEnd w:id="97"/>
     </w:p>
     <w:p>
       <w:pPr>
@@ -29026,7 +29251,7 @@
       </w:pPr>
     </w:p>
     <w:sectPr>
-      <w:headerReference w:type="default" r:id="rId69"/>
+      <w:headerReference w:type="default" r:id="rId70"/>
       <w:pgSz w:w="11906" w:h="16838"/>
       <w:pgMar w:top="1701" w:right="1701" w:bottom="1701" w:left="1701" w:header="850" w:footer="0" w:gutter="0"/>
       <w:pgNumType w:start="1"/>
@@ -31723,6 +31948,7 @@
   <w:rsids>
     <w:rsidRoot w:val="00C26205"/>
     <w:rsid w:val="00015EAC"/>
+    <w:rsid w:val="000168BB"/>
     <w:rsid w:val="00070EE1"/>
     <w:rsid w:val="000B26E8"/>
     <w:rsid w:val="001232D4"/>
@@ -32569,7 +32795,7 @@
 </file>
 
 <file path=customXml/itemProps2.xml><?xml version="1.0" encoding="utf-8"?>
-<ds:datastoreItem xmlns:ds="http://schemas.openxmlformats.org/officeDocument/2006/customXml" ds:itemID="{4B3A8891-0123-4D20-93FD-98A825ED6D07}">
+<ds:datastoreItem xmlns:ds="http://schemas.openxmlformats.org/officeDocument/2006/customXml" ds:itemID="{639052A2-10C1-458E-A759-654179D45103}">
   <ds:schemaRefs>
     <ds:schemaRef ds:uri="http://schemas.openxmlformats.org/officeDocument/2006/bibliography"/>
   </ds:schemaRefs>

</xml_diff>